<commit_message>
kafka asynchronous and asynchronous communication
</commit_message>
<xml_diff>
--- a/doc/kafkaFromScratch.docx
+++ b/doc/kafkaFromScratch.docx
@@ -484,7 +484,7 @@
           <w:szCs w:val="28"/>
         </w:rPr>
         <w:drawing>
-          <wp:anchor distT="0" distB="0" distL="114300" distR="114300" simplePos="0" relativeHeight="251658240" behindDoc="0" locked="0" layoutInCell="1" allowOverlap="1" wp14:anchorId="75B1A47A" wp14:editId="3F168E91">
+          <wp:anchor distT="0" distB="0" distL="114300" distR="114300" simplePos="0" relativeHeight="251658240" behindDoc="0" locked="0" layoutInCell="1" allowOverlap="1" wp14:anchorId="75B1A47A" wp14:editId="61EDCDE4">
             <wp:simplePos x="0" y="0"/>
             <wp:positionH relativeFrom="margin">
               <wp:align>right</wp:align>
@@ -1106,7 +1106,7 @@
           <w:szCs w:val="22"/>
         </w:rPr>
         <w:drawing>
-          <wp:anchor distT="0" distB="0" distL="114300" distR="114300" simplePos="0" relativeHeight="251661312" behindDoc="1" locked="0" layoutInCell="1" allowOverlap="1" wp14:anchorId="0ABBC1BB" wp14:editId="22E17A1E">
+          <wp:anchor distT="0" distB="0" distL="114300" distR="114300" simplePos="0" relativeHeight="251661312" behindDoc="1" locked="0" layoutInCell="1" allowOverlap="1" wp14:anchorId="0ABBC1BB" wp14:editId="70A76C2C">
             <wp:simplePos x="0" y="0"/>
             <wp:positionH relativeFrom="margin">
               <wp:posOffset>47702</wp:posOffset>
@@ -1268,7 +1268,7 @@
           <w:szCs w:val="22"/>
         </w:rPr>
         <w:drawing>
-          <wp:anchor distT="0" distB="0" distL="114300" distR="114300" simplePos="0" relativeHeight="251662336" behindDoc="1" locked="0" layoutInCell="1" allowOverlap="1" wp14:anchorId="2736564F" wp14:editId="7D2F83D5">
+          <wp:anchor distT="0" distB="0" distL="114300" distR="114300" simplePos="0" relativeHeight="251662336" behindDoc="1" locked="0" layoutInCell="1" allowOverlap="1" wp14:anchorId="2736564F" wp14:editId="4BF0D1A4">
             <wp:simplePos x="0" y="0"/>
             <wp:positionH relativeFrom="column">
               <wp:posOffset>0</wp:posOffset>
@@ -2474,7 +2474,7 @@
           <w:szCs w:val="40"/>
         </w:rPr>
         <w:drawing>
-          <wp:anchor distT="0" distB="0" distL="114300" distR="114300" simplePos="0" relativeHeight="251663360" behindDoc="1" locked="0" layoutInCell="1" allowOverlap="1" wp14:anchorId="17237CBE" wp14:editId="01B54F1A">
+          <wp:anchor distT="0" distB="0" distL="114300" distR="114300" simplePos="0" relativeHeight="251663360" behindDoc="1" locked="0" layoutInCell="1" allowOverlap="1" wp14:anchorId="17237CBE" wp14:editId="5FF4C32F">
             <wp:simplePos x="0" y="0"/>
             <wp:positionH relativeFrom="margin">
               <wp:align>right</wp:align>
@@ -2827,6 +2827,7 @@
         <w:rPr>
           <w:b/>
           <w:bCs/>
+          <w:noProof/>
           <w:sz w:val="40"/>
           <w:szCs w:val="40"/>
         </w:rPr>
@@ -3051,25 +3052,7 @@
           <w:sz w:val="28"/>
           <w:szCs w:val="28"/>
         </w:rPr>
-        <w:t>What is an Apache</w:t>
-      </w:r>
-      <w:r>
-        <w:rPr>
-          <w:b/>
-          <w:bCs/>
-          <w:sz w:val="28"/>
-          <w:szCs w:val="28"/>
-        </w:rPr>
-        <w:t xml:space="preserve"> </w:t>
-      </w:r>
-      <w:r>
-        <w:rPr>
-          <w:b/>
-          <w:bCs/>
-          <w:sz w:val="28"/>
-          <w:szCs w:val="28"/>
-        </w:rPr>
-        <w:t>Kafka Topic?</w:t>
+        <w:t>What is an Apache Kafka Topic?</w:t>
       </w:r>
     </w:p>
     <w:p>
@@ -4498,15 +4481,35 @@
           <w:sz w:val="32"/>
           <w:szCs w:val="32"/>
         </w:rPr>
-        <w:t xml:space="preserve">confirmation </w:t>
-      </w:r>
-      <w:r>
+        <w:t>confirmation message, such as:</w:t>
+      </w:r>
+    </w:p>
+    <w:p>
+      <w:pPr>
+        <w:pStyle w:val="ListParagraph"/>
+        <w:ind w:left="410"/>
+        <w:jc w:val="both"/>
         <w:rPr>
           <w:rFonts w:cstheme="minorHAnsi"/>
           <w:sz w:val="32"/>
           <w:szCs w:val="32"/>
         </w:rPr>
-        <w:t>message, such as:</w:t>
+      </w:pPr>
+      <w:r>
+        <w:rPr>
+          <w:rFonts w:cstheme="minorHAnsi"/>
+          <w:sz w:val="32"/>
+          <w:szCs w:val="32"/>
+        </w:rPr>
+        <w:t xml:space="preserve"> </w:t>
+      </w:r>
+      <w:r>
+        <w:rPr>
+          <w:rFonts w:cstheme="minorHAnsi"/>
+          <w:sz w:val="32"/>
+          <w:szCs w:val="32"/>
+        </w:rPr>
+        <w:t>Created topic product-created-events-topic.</w:t>
       </w:r>
     </w:p>
     <w:p>
@@ -4526,7 +4529,7 @@
           <w:sz w:val="32"/>
           <w:szCs w:val="32"/>
         </w:rPr>
-        <w:t xml:space="preserve"> </w:t>
+        <w:t>If the topic already exists, or if there is an error, the tool will print an error</w:t>
       </w:r>
       <w:r>
         <w:rPr>
@@ -4534,7 +4537,7 @@
           <w:sz w:val="32"/>
           <w:szCs w:val="32"/>
         </w:rPr>
-        <w:t>Created topic product-created-events-topic.</w:t>
+        <w:t xml:space="preserve"> message, such as:</w:t>
       </w:r>
     </w:p>
     <w:p>
@@ -4543,34 +4546,26 @@
         <w:ind w:left="410"/>
         <w:jc w:val="both"/>
         <w:rPr>
+          <w:rFonts w:ascii="Dubai Medium" w:hAnsi="Dubai Medium" w:cs="Dubai Medium"/>
+          <w:sz w:val="32"/>
+          <w:szCs w:val="32"/>
+        </w:rPr>
+      </w:pPr>
+      <w:r>
+        <w:rPr>
           <w:rFonts w:cstheme="minorHAnsi"/>
           <w:sz w:val="32"/>
           <w:szCs w:val="32"/>
         </w:rPr>
-      </w:pPr>
-      <w:r>
-        <w:rPr>
-          <w:rFonts w:cstheme="minorHAnsi"/>
-          <w:sz w:val="32"/>
-          <w:szCs w:val="32"/>
-        </w:rPr>
-        <w:t>If the topic already exists, or if there is an error, the tool will print an error</w:t>
-      </w:r>
-      <w:r>
-        <w:rPr>
-          <w:rFonts w:cstheme="minorHAnsi"/>
-          <w:sz w:val="32"/>
-          <w:szCs w:val="32"/>
-        </w:rPr>
-        <w:t xml:space="preserve"> </w:t>
-      </w:r>
-      <w:r>
-        <w:rPr>
-          <w:rFonts w:cstheme="minorHAnsi"/>
-          <w:sz w:val="32"/>
-          <w:szCs w:val="32"/>
-        </w:rPr>
-        <w:t>message, such as:</w:t>
+        <w:t>Topic 'product-created-events-topic' already exists</w:t>
+      </w:r>
+      <w:r>
+        <w:rPr>
+          <w:rFonts w:ascii="Dubai Medium" w:hAnsi="Dubai Medium" w:cs="Dubai Medium"/>
+          <w:sz w:val="32"/>
+          <w:szCs w:val="32"/>
+        </w:rPr>
+        <w:t>.</w:t>
       </w:r>
     </w:p>
     <w:p>
@@ -4584,21 +4579,25 @@
           <w:szCs w:val="32"/>
         </w:rPr>
       </w:pPr>
-      <w:r>
-        <w:rPr>
-          <w:rFonts w:cstheme="minorHAnsi"/>
-          <w:sz w:val="32"/>
-          <w:szCs w:val="32"/>
-        </w:rPr>
-        <w:t>Topic 'product-created-events-topic' already exists</w:t>
-      </w:r>
-      <w:r>
+    </w:p>
+    <w:p>
+      <w:pPr>
+        <w:pStyle w:val="ListParagraph"/>
+        <w:ind w:left="410"/>
+        <w:jc w:val="both"/>
         <w:rPr>
           <w:rFonts w:ascii="Dubai Medium" w:hAnsi="Dubai Medium" w:cs="Dubai Medium"/>
           <w:sz w:val="32"/>
           <w:szCs w:val="32"/>
         </w:rPr>
-        <w:t>.</w:t>
+      </w:pPr>
+      <w:r>
+        <w:rPr>
+          <w:rFonts w:ascii="Dubai Medium" w:hAnsi="Dubai Medium" w:cs="Dubai Medium"/>
+          <w:sz w:val="32"/>
+          <w:szCs w:val="32"/>
+        </w:rPr>
+        <w:t>Case : 3 brokers up : 3 partition: 3 replication</w:t>
       </w:r>
     </w:p>
     <w:p>
@@ -4612,41 +4611,10 @@
           <w:szCs w:val="32"/>
         </w:rPr>
       </w:pPr>
-    </w:p>
-    <w:p>
-      <w:pPr>
-        <w:pStyle w:val="ListParagraph"/>
-        <w:ind w:left="410"/>
-        <w:jc w:val="both"/>
+      <w:r>
         <w:rPr>
           <w:rFonts w:ascii="Dubai Medium" w:hAnsi="Dubai Medium" w:cs="Dubai Medium"/>
-          <w:sz w:val="32"/>
-          <w:szCs w:val="32"/>
-        </w:rPr>
-      </w:pPr>
-      <w:r>
-        <w:rPr>
-          <w:rFonts w:ascii="Dubai Medium" w:hAnsi="Dubai Medium" w:cs="Dubai Medium"/>
-          <w:sz w:val="32"/>
-          <w:szCs w:val="32"/>
-        </w:rPr>
-        <w:t>Case : 3 brokers up : 3 partition: 3 replication</w:t>
-      </w:r>
-    </w:p>
-    <w:p>
-      <w:pPr>
-        <w:pStyle w:val="ListParagraph"/>
-        <w:ind w:left="410"/>
-        <w:jc w:val="both"/>
-        <w:rPr>
-          <w:rFonts w:ascii="Dubai Medium" w:hAnsi="Dubai Medium" w:cs="Dubai Medium"/>
-          <w:sz w:val="32"/>
-          <w:szCs w:val="32"/>
-        </w:rPr>
-      </w:pPr>
-      <w:r>
-        <w:rPr>
-          <w:rFonts w:ascii="Dubai Medium" w:hAnsi="Dubai Medium" w:cs="Dubai Medium"/>
+          <w:noProof/>
           <w:sz w:val="32"/>
           <w:szCs w:val="32"/>
         </w:rPr>
@@ -4717,6 +4685,7 @@
       <w:r>
         <w:rPr>
           <w:rFonts w:ascii="Dubai Medium" w:hAnsi="Dubai Medium" w:cs="Dubai Medium"/>
+          <w:noProof/>
           <w:sz w:val="32"/>
           <w:szCs w:val="32"/>
         </w:rPr>
@@ -4824,83 +4793,328 @@
           <w:sz w:val="32"/>
           <w:szCs w:val="32"/>
         </w:rPr>
+        <w:t xml:space="preserve"> partitions?</w:t>
+      </w:r>
+    </w:p>
+    <w:p>
+      <w:pPr>
+        <w:rPr>
+          <w:sz w:val="32"/>
+          <w:szCs w:val="32"/>
+        </w:rPr>
+      </w:pPr>
+      <w:r>
+        <w:rPr>
+          <w:sz w:val="32"/>
+          <w:szCs w:val="32"/>
+        </w:rPr>
+        <w:t xml:space="preserve">        kafka-topics.sh --bootstrap-server localhost:9092 --create –topic topic1 --</w:t>
+      </w:r>
+      <w:r>
+        <w:rPr>
+          <w:b/>
+          <w:bCs/>
+          <w:sz w:val="32"/>
+          <w:szCs w:val="32"/>
+        </w:rPr>
+        <w:t>partitions</w:t>
+      </w:r>
+      <w:r>
+        <w:rPr>
+          <w:sz w:val="32"/>
+          <w:szCs w:val="32"/>
+        </w:rPr>
+        <w:t xml:space="preserve"> 3</w:t>
+      </w:r>
+    </w:p>
+    <w:p>
+      <w:pPr>
+        <w:pStyle w:val="ListParagraph"/>
+        <w:ind w:left="410"/>
+        <w:jc w:val="both"/>
+        <w:rPr>
+          <w:rFonts w:ascii="Dubai Medium" w:hAnsi="Dubai Medium" w:cs="Dubai Medium"/>
+          <w:sz w:val="32"/>
+          <w:szCs w:val="32"/>
+        </w:rPr>
+      </w:pPr>
+      <w:r>
+        <w:rPr>
+          <w:rFonts w:ascii="Dubai Medium" w:hAnsi="Dubai Medium" w:cs="Dubai Medium"/>
+          <w:sz w:val="32"/>
+          <w:szCs w:val="32"/>
+        </w:rPr>
+        <w:t>………………………………………………..XXXXXXXXXXXXXXXXXXXXXXX…………………………………</w:t>
+      </w:r>
+    </w:p>
+    <w:p>
+      <w:pPr>
+        <w:pStyle w:val="ListParagraph"/>
+        <w:ind w:left="410"/>
+        <w:jc w:val="both"/>
+        <w:rPr>
+          <w:rFonts w:ascii="Dubai Medium" w:hAnsi="Dubai Medium" w:cs="Dubai Medium"/>
+          <w:b/>
+          <w:bCs/>
+          <w:sz w:val="32"/>
+          <w:szCs w:val="32"/>
+        </w:rPr>
+      </w:pPr>
+      <w:r>
+        <w:rPr>
+          <w:rFonts w:ascii="Dubai Medium" w:hAnsi="Dubai Medium" w:cs="Dubai Medium"/>
+          <w:b/>
+          <w:bCs/>
+          <w:sz w:val="32"/>
+          <w:szCs w:val="32"/>
+        </w:rPr>
+        <w:t>How to update topic?</w:t>
+      </w:r>
+    </w:p>
+    <w:p>
+      <w:pPr>
+        <w:rPr>
+          <w:sz w:val="32"/>
+          <w:szCs w:val="32"/>
+        </w:rPr>
+      </w:pPr>
+      <w:r>
+        <w:rPr>
+          <w:sz w:val="32"/>
+          <w:szCs w:val="32"/>
+        </w:rPr>
+        <w:lastRenderedPageBreak/>
+        <w:t xml:space="preserve">       kafka-topics.sh --bootstrap-server localhost:9092 --</w:t>
+      </w:r>
+      <w:r>
+        <w:rPr>
+          <w:b/>
+          <w:bCs/>
+          <w:sz w:val="32"/>
+          <w:szCs w:val="32"/>
+        </w:rPr>
+        <w:t>alter</w:t>
+      </w:r>
+      <w:r>
+        <w:rPr>
+          <w:sz w:val="32"/>
+          <w:szCs w:val="32"/>
+        </w:rPr>
+        <w:t xml:space="preserve"> –topic topic1 --config retention.ms=43200000</w:t>
+      </w:r>
+    </w:p>
+    <w:p>
+      <w:pPr>
+        <w:rPr>
+          <w:b/>
+          <w:bCs/>
+          <w:sz w:val="32"/>
+          <w:szCs w:val="32"/>
+        </w:rPr>
+      </w:pPr>
+      <w:r>
+        <w:rPr>
+          <w:b/>
+          <w:bCs/>
+          <w:sz w:val="32"/>
+          <w:szCs w:val="32"/>
+        </w:rPr>
+        <w:t xml:space="preserve">      updating topic partition:</w:t>
+      </w:r>
+    </w:p>
+    <w:p>
+      <w:pPr>
+        <w:rPr>
+          <w:sz w:val="32"/>
+          <w:szCs w:val="32"/>
+        </w:rPr>
+      </w:pPr>
+      <w:r>
+        <w:rPr>
+          <w:sz w:val="32"/>
+          <w:szCs w:val="32"/>
+        </w:rPr>
+        <w:t xml:space="preserve">       kafka-topics.sh --bootstrap-server localhost:9092 --</w:t>
+      </w:r>
+      <w:r>
+        <w:rPr>
+          <w:b/>
+          <w:bCs/>
+          <w:sz w:val="32"/>
+          <w:szCs w:val="32"/>
+        </w:rPr>
+        <w:t>alter</w:t>
+      </w:r>
+      <w:r>
+        <w:rPr>
+          <w:sz w:val="32"/>
+          <w:szCs w:val="32"/>
+        </w:rPr>
+        <w:t xml:space="preserve"> –topic topic1  --partitions 6</w:t>
+      </w:r>
+    </w:p>
+    <w:p>
+      <w:pPr>
+        <w:rPr>
+          <w:b/>
+          <w:bCs/>
+          <w:sz w:val="32"/>
+          <w:szCs w:val="32"/>
+        </w:rPr>
+      </w:pPr>
+      <w:r>
+        <w:rPr>
+          <w:b/>
+          <w:bCs/>
+          <w:sz w:val="32"/>
+          <w:szCs w:val="32"/>
+        </w:rPr>
+        <w:t xml:space="preserve">     updating replication factor:</w:t>
+      </w:r>
+    </w:p>
+    <w:p>
+      <w:pPr>
+        <w:rPr>
+          <w:sz w:val="32"/>
+          <w:szCs w:val="32"/>
+        </w:rPr>
+      </w:pPr>
+      <w:r>
+        <w:rPr>
+          <w:sz w:val="32"/>
+          <w:szCs w:val="32"/>
+        </w:rPr>
+        <w:t xml:space="preserve">     </w:t>
+      </w:r>
+      <w:r>
+        <w:rPr>
+          <w:sz w:val="32"/>
+          <w:szCs w:val="32"/>
+        </w:rPr>
+        <w:t>kafka-topics.sh --bootstrap-server localhost:9092 --</w:t>
+      </w:r>
+      <w:r>
+        <w:rPr>
+          <w:b/>
+          <w:bCs/>
+          <w:sz w:val="32"/>
+          <w:szCs w:val="32"/>
+        </w:rPr>
+        <w:t>alter</w:t>
+      </w:r>
+      <w:r>
+        <w:rPr>
+          <w:sz w:val="32"/>
+          <w:szCs w:val="32"/>
+        </w:rPr>
         <w:t xml:space="preserve"> </w:t>
       </w:r>
       <w:r>
         <w:rPr>
+          <w:sz w:val="32"/>
+          <w:szCs w:val="32"/>
+        </w:rPr>
+        <w:t>–</w:t>
+      </w:r>
+      <w:r>
+        <w:rPr>
+          <w:sz w:val="32"/>
+          <w:szCs w:val="32"/>
+        </w:rPr>
+        <w:t>topic</w:t>
+      </w:r>
+      <w:r>
+        <w:rPr>
+          <w:sz w:val="32"/>
+          <w:szCs w:val="32"/>
+        </w:rPr>
+        <w:t xml:space="preserve"> topic1 --replication-factor 3</w:t>
+      </w:r>
+    </w:p>
+    <w:p>
+      <w:pPr>
+        <w:rPr>
+          <w:sz w:val="32"/>
+          <w:szCs w:val="32"/>
+        </w:rPr>
+      </w:pPr>
+      <w:r>
+        <w:rPr>
+          <w:b/>
+          <w:bCs/>
+          <w:sz w:val="32"/>
+          <w:szCs w:val="32"/>
+        </w:rPr>
+        <w:t>Note</w:t>
+      </w:r>
+      <w:r>
+        <w:rPr>
+          <w:sz w:val="32"/>
+          <w:szCs w:val="32"/>
+        </w:rPr>
+        <w:t xml:space="preserve">: Note that you can only increase the replication factor for a topic, but not </w:t>
+      </w:r>
+      <w:r>
+        <w:rPr>
+          <w:sz w:val="32"/>
+          <w:szCs w:val="32"/>
+        </w:rPr>
+        <w:t>decrease it. This is because reducing the replication factor would cause</w:t>
+      </w:r>
+      <w:r>
+        <w:rPr>
+          <w:sz w:val="32"/>
+          <w:szCs w:val="32"/>
+        </w:rPr>
+        <w:t xml:space="preserve"> </w:t>
+      </w:r>
+      <w:r>
+        <w:rPr>
+          <w:sz w:val="32"/>
+          <w:szCs w:val="32"/>
+        </w:rPr>
+        <w:t>data loss and inconsistency. If you want to reduce the replication factor</w:t>
+      </w:r>
+      <w:r>
+        <w:rPr>
+          <w:sz w:val="32"/>
+          <w:szCs w:val="32"/>
+        </w:rPr>
+        <w:t xml:space="preserve"> </w:t>
+      </w:r>
+      <w:r>
+        <w:rPr>
+          <w:sz w:val="32"/>
+          <w:szCs w:val="32"/>
+        </w:rPr>
+        <w:t>for a topic, you have to delete the topic and recreate it with the desired</w:t>
+      </w:r>
+      <w:r>
+        <w:rPr>
+          <w:sz w:val="32"/>
+          <w:szCs w:val="32"/>
+        </w:rPr>
+        <w:t>replication factor.</w:t>
+      </w:r>
+    </w:p>
+    <w:p>
+      <w:pPr>
+        <w:pStyle w:val="ListParagraph"/>
+        <w:ind w:left="410"/>
+        <w:jc w:val="both"/>
+        <w:rPr>
           <w:rFonts w:ascii="Dubai Medium" w:hAnsi="Dubai Medium" w:cs="Dubai Medium"/>
-          <w:b/>
-          <w:bCs/>
-          <w:sz w:val="32"/>
-          <w:szCs w:val="32"/>
-        </w:rPr>
-        <w:t>partitions?</w:t>
-      </w:r>
-    </w:p>
-    <w:p>
-      <w:pPr>
-        <w:rPr>
-          <w:sz w:val="32"/>
-          <w:szCs w:val="32"/>
-        </w:rPr>
-      </w:pPr>
-      <w:r>
-        <w:rPr>
-          <w:sz w:val="32"/>
-          <w:szCs w:val="32"/>
-        </w:rPr>
-        <w:t xml:space="preserve">        </w:t>
-      </w:r>
-      <w:r>
-        <w:rPr>
-          <w:sz w:val="32"/>
-          <w:szCs w:val="32"/>
-        </w:rPr>
-        <w:t xml:space="preserve">kafka-topics.sh --bootstrap-server localhost:9092 --create </w:t>
-      </w:r>
-      <w:r>
-        <w:rPr>
-          <w:sz w:val="32"/>
-          <w:szCs w:val="32"/>
-        </w:rPr>
-        <w:t>–</w:t>
-      </w:r>
-      <w:r>
-        <w:rPr>
-          <w:sz w:val="32"/>
-          <w:szCs w:val="32"/>
-        </w:rPr>
-        <w:t>topic</w:t>
-      </w:r>
-      <w:r>
-        <w:rPr>
-          <w:sz w:val="32"/>
-          <w:szCs w:val="32"/>
-        </w:rPr>
-        <w:t xml:space="preserve"> topic1</w:t>
-      </w:r>
-      <w:r>
-        <w:rPr>
-          <w:sz w:val="32"/>
-          <w:szCs w:val="32"/>
-        </w:rPr>
-        <w:t xml:space="preserve"> --</w:t>
-      </w:r>
-      <w:r>
-        <w:rPr>
-          <w:b/>
-          <w:bCs/>
-          <w:sz w:val="32"/>
-          <w:szCs w:val="32"/>
-        </w:rPr>
-        <w:t>partitions</w:t>
-      </w:r>
-      <w:r>
-        <w:rPr>
-          <w:sz w:val="32"/>
-          <w:szCs w:val="32"/>
-        </w:rPr>
-        <w:t xml:space="preserve"> 3</w:t>
+          <w:sz w:val="32"/>
+          <w:szCs w:val="32"/>
+        </w:rPr>
+      </w:pPr>
+      <w:r>
+        <w:rPr>
+          <w:rFonts w:ascii="Dubai Medium" w:hAnsi="Dubai Medium" w:cs="Dubai Medium"/>
+          <w:sz w:val="32"/>
+          <w:szCs w:val="32"/>
+        </w:rPr>
+        <w:t>………………………………………………..XXXXXXXXXXXXXXXXXXXXXXX…………………………………</w:t>
       </w:r>
     </w:p>
     <w:p>
@@ -4910,6 +5124,8 @@
         <w:jc w:val="both"/>
         <w:rPr>
           <w:rFonts w:ascii="Dubai Medium" w:hAnsi="Dubai Medium" w:cs="Dubai Medium"/>
+          <w:b/>
+          <w:bCs/>
           <w:sz w:val="32"/>
           <w:szCs w:val="32"/>
         </w:rPr>
@@ -4917,10 +5133,12 @@
       <w:r>
         <w:rPr>
           <w:rFonts w:ascii="Dubai Medium" w:hAnsi="Dubai Medium" w:cs="Dubai Medium"/>
-          <w:sz w:val="32"/>
-          <w:szCs w:val="32"/>
-        </w:rPr>
-        <w:t>………………………………………………..XXXXXXXXXXXXXXXXXXXXXXX…………………………………</w:t>
+          <w:b/>
+          <w:bCs/>
+          <w:sz w:val="32"/>
+          <w:szCs w:val="32"/>
+        </w:rPr>
+        <w:t>How to delete topic?</w:t>
       </w:r>
     </w:p>
     <w:p>
@@ -4929,367 +5147,16 @@
         <w:ind w:left="410"/>
         <w:jc w:val="both"/>
         <w:rPr>
-          <w:rFonts w:ascii="Dubai Medium" w:hAnsi="Dubai Medium" w:cs="Dubai Medium"/>
-          <w:b/>
-          <w:bCs/>
-          <w:sz w:val="32"/>
-          <w:szCs w:val="32"/>
-        </w:rPr>
-      </w:pPr>
-      <w:r>
-        <w:rPr>
-          <w:rFonts w:ascii="Dubai Medium" w:hAnsi="Dubai Medium" w:cs="Dubai Medium"/>
-          <w:b/>
-          <w:bCs/>
-          <w:sz w:val="32"/>
-          <w:szCs w:val="32"/>
-        </w:rPr>
-        <w:t>How to update topic?</w:t>
-      </w:r>
-    </w:p>
-    <w:p>
-      <w:pPr>
-        <w:rPr>
-          <w:sz w:val="32"/>
-          <w:szCs w:val="32"/>
-        </w:rPr>
-      </w:pPr>
-      <w:r>
-        <w:rPr>
-          <w:sz w:val="32"/>
-          <w:szCs w:val="32"/>
-        </w:rPr>
-        <w:lastRenderedPageBreak/>
-        <w:t xml:space="preserve">       </w:t>
-      </w:r>
-      <w:r>
-        <w:rPr>
-          <w:sz w:val="32"/>
-          <w:szCs w:val="32"/>
-        </w:rPr>
-        <w:t>kafka-topics.sh --bootstrap-server localhost:9092 --</w:t>
-      </w:r>
-      <w:r>
-        <w:rPr>
-          <w:b/>
-          <w:bCs/>
-          <w:sz w:val="32"/>
-          <w:szCs w:val="32"/>
-        </w:rPr>
-        <w:t>alter</w:t>
-      </w:r>
-      <w:r>
-        <w:rPr>
-          <w:sz w:val="32"/>
-          <w:szCs w:val="32"/>
-        </w:rPr>
-        <w:t xml:space="preserve"> </w:t>
-      </w:r>
-      <w:r>
-        <w:rPr>
-          <w:sz w:val="32"/>
-          <w:szCs w:val="32"/>
-        </w:rPr>
-        <w:t>–</w:t>
-      </w:r>
-      <w:r>
-        <w:rPr>
-          <w:sz w:val="32"/>
-          <w:szCs w:val="32"/>
-        </w:rPr>
-        <w:t>topic</w:t>
-      </w:r>
-      <w:r>
-        <w:rPr>
-          <w:sz w:val="32"/>
-          <w:szCs w:val="32"/>
-        </w:rPr>
-        <w:t xml:space="preserve"> </w:t>
-      </w:r>
-      <w:r>
-        <w:rPr>
-          <w:sz w:val="32"/>
-          <w:szCs w:val="32"/>
-        </w:rPr>
-        <w:t>topic</w:t>
-      </w:r>
-      <w:r>
-        <w:rPr>
-          <w:sz w:val="32"/>
-          <w:szCs w:val="32"/>
-        </w:rPr>
-        <w:t>1</w:t>
-      </w:r>
-      <w:r>
-        <w:rPr>
-          <w:sz w:val="32"/>
-          <w:szCs w:val="32"/>
-        </w:rPr>
-        <w:t xml:space="preserve"> --config retention.ms=43200000</w:t>
-      </w:r>
-    </w:p>
-    <w:p>
-      <w:pPr>
-        <w:rPr>
-          <w:b/>
-          <w:bCs/>
-          <w:sz w:val="32"/>
-          <w:szCs w:val="32"/>
-        </w:rPr>
-      </w:pPr>
-      <w:r>
-        <w:rPr>
-          <w:b/>
-          <w:bCs/>
-          <w:sz w:val="32"/>
-          <w:szCs w:val="32"/>
-        </w:rPr>
-        <w:t xml:space="preserve">      updating topic partition:</w:t>
-      </w:r>
-    </w:p>
-    <w:p>
-      <w:pPr>
-        <w:rPr>
-          <w:sz w:val="32"/>
-          <w:szCs w:val="32"/>
-        </w:rPr>
-      </w:pPr>
-      <w:r>
-        <w:rPr>
-          <w:sz w:val="32"/>
-          <w:szCs w:val="32"/>
-        </w:rPr>
-        <w:t xml:space="preserve">       </w:t>
-      </w:r>
-      <w:r>
-        <w:rPr>
-          <w:sz w:val="32"/>
-          <w:szCs w:val="32"/>
-        </w:rPr>
-        <w:t>kafka-topics.sh --bootstrap-server localhost:9092 --</w:t>
-      </w:r>
-      <w:r>
-        <w:rPr>
-          <w:b/>
-          <w:bCs/>
-          <w:sz w:val="32"/>
-          <w:szCs w:val="32"/>
-        </w:rPr>
-        <w:t>alter</w:t>
-      </w:r>
-      <w:r>
-        <w:rPr>
-          <w:sz w:val="32"/>
-          <w:szCs w:val="32"/>
-        </w:rPr>
-        <w:t xml:space="preserve"> </w:t>
-      </w:r>
-      <w:r>
-        <w:rPr>
-          <w:sz w:val="32"/>
-          <w:szCs w:val="32"/>
-        </w:rPr>
-        <w:t>–</w:t>
-      </w:r>
-      <w:r>
-        <w:rPr>
-          <w:sz w:val="32"/>
-          <w:szCs w:val="32"/>
-        </w:rPr>
-        <w:t>topic</w:t>
-      </w:r>
-      <w:r>
-        <w:rPr>
-          <w:sz w:val="32"/>
-          <w:szCs w:val="32"/>
-        </w:rPr>
-        <w:t xml:space="preserve"> topic1 </w:t>
-      </w:r>
-      <w:r>
-        <w:rPr>
-          <w:sz w:val="32"/>
-          <w:szCs w:val="32"/>
-        </w:rPr>
-        <w:t xml:space="preserve"> --partitions 6</w:t>
-      </w:r>
-    </w:p>
-    <w:p>
-      <w:pPr>
-        <w:rPr>
-          <w:b/>
-          <w:bCs/>
-          <w:sz w:val="32"/>
-          <w:szCs w:val="32"/>
-        </w:rPr>
-      </w:pPr>
-      <w:r>
-        <w:rPr>
-          <w:b/>
-          <w:bCs/>
-          <w:sz w:val="32"/>
-          <w:szCs w:val="32"/>
-        </w:rPr>
-        <w:t xml:space="preserve">     updating replication factor:</w:t>
-      </w:r>
-    </w:p>
-    <w:p>
-      <w:pPr>
-        <w:rPr>
-          <w:sz w:val="32"/>
-          <w:szCs w:val="32"/>
-        </w:rPr>
-      </w:pPr>
-      <w:r>
-        <w:rPr>
-          <w:sz w:val="32"/>
-          <w:szCs w:val="32"/>
-        </w:rPr>
-        <w:t xml:space="preserve">     </w:t>
-      </w:r>
-      <w:r>
-        <w:rPr>
-          <w:sz w:val="32"/>
-          <w:szCs w:val="32"/>
-        </w:rPr>
-        <w:t>kafka-topics.sh --bootstrap-server localhost:9092 --</w:t>
-      </w:r>
-      <w:r>
-        <w:rPr>
-          <w:b/>
-          <w:bCs/>
-          <w:sz w:val="32"/>
-          <w:szCs w:val="32"/>
-        </w:rPr>
-        <w:t>alter</w:t>
-      </w:r>
-      <w:r>
-        <w:rPr>
-          <w:sz w:val="32"/>
-          <w:szCs w:val="32"/>
-        </w:rPr>
-        <w:t xml:space="preserve"> </w:t>
-      </w:r>
-      <w:r>
-        <w:rPr>
-          <w:sz w:val="32"/>
-          <w:szCs w:val="32"/>
-        </w:rPr>
-        <w:t>–</w:t>
-      </w:r>
-      <w:r>
-        <w:rPr>
-          <w:sz w:val="32"/>
-          <w:szCs w:val="32"/>
-        </w:rPr>
-        <w:t>topic</w:t>
-      </w:r>
-      <w:r>
-        <w:rPr>
-          <w:sz w:val="32"/>
-          <w:szCs w:val="32"/>
-        </w:rPr>
-        <w:t xml:space="preserve"> t</w:t>
-      </w:r>
-      <w:r>
-        <w:rPr>
-          <w:sz w:val="32"/>
-          <w:szCs w:val="32"/>
-        </w:rPr>
-        <w:t>opic</w:t>
-      </w:r>
-      <w:r>
-        <w:rPr>
-          <w:sz w:val="32"/>
-          <w:szCs w:val="32"/>
-        </w:rPr>
-        <w:t>1</w:t>
-      </w:r>
-      <w:r>
-        <w:rPr>
-          <w:sz w:val="32"/>
-          <w:szCs w:val="32"/>
-        </w:rPr>
-        <w:t xml:space="preserve"> --replication-factor 3</w:t>
-      </w:r>
-    </w:p>
-    <w:p>
-      <w:pPr>
-        <w:rPr>
-          <w:sz w:val="32"/>
-          <w:szCs w:val="32"/>
-        </w:rPr>
-      </w:pPr>
-      <w:r>
-        <w:rPr>
-          <w:b/>
-          <w:bCs/>
-          <w:sz w:val="32"/>
-          <w:szCs w:val="32"/>
-        </w:rPr>
-        <w:t>Note</w:t>
-      </w:r>
-      <w:r>
-        <w:rPr>
-          <w:sz w:val="32"/>
-          <w:szCs w:val="32"/>
-        </w:rPr>
-        <w:t xml:space="preserve">: </w:t>
-      </w:r>
-      <w:r>
-        <w:rPr>
-          <w:sz w:val="32"/>
-          <w:szCs w:val="32"/>
-        </w:rPr>
-        <w:t>Note that you can only increase the replication factor for a topic, but not</w:t>
-      </w:r>
-      <w:r>
-        <w:rPr>
-          <w:sz w:val="32"/>
-          <w:szCs w:val="32"/>
-        </w:rPr>
-        <w:t xml:space="preserve"> </w:t>
-      </w:r>
-      <w:r>
-        <w:rPr>
-          <w:sz w:val="32"/>
-          <w:szCs w:val="32"/>
-        </w:rPr>
-        <w:t>decrease it. This is because reducing the replication factor would cause</w:t>
-      </w:r>
-      <w:r>
-        <w:rPr>
-          <w:sz w:val="32"/>
-          <w:szCs w:val="32"/>
-        </w:rPr>
-        <w:t xml:space="preserve"> </w:t>
-      </w:r>
-      <w:r>
-        <w:rPr>
-          <w:sz w:val="32"/>
-          <w:szCs w:val="32"/>
-        </w:rPr>
-        <w:t>data loss and inconsistency. If you want to reduce the replication factor</w:t>
-      </w:r>
-      <w:r>
-        <w:rPr>
-          <w:sz w:val="32"/>
-          <w:szCs w:val="32"/>
-        </w:rPr>
-        <w:t xml:space="preserve"> </w:t>
-      </w:r>
-      <w:r>
-        <w:rPr>
-          <w:sz w:val="32"/>
-          <w:szCs w:val="32"/>
-        </w:rPr>
-        <w:t>for a topic, you have to delete the topic and recreate it with the desired</w:t>
-      </w:r>
-      <w:r>
-        <w:rPr>
-          <w:sz w:val="32"/>
-          <w:szCs w:val="32"/>
-        </w:rPr>
-        <w:t>replication factor.</w:t>
+          <w:sz w:val="32"/>
+          <w:szCs w:val="32"/>
+        </w:rPr>
+      </w:pPr>
+      <w:r>
+        <w:rPr>
+          <w:sz w:val="32"/>
+          <w:szCs w:val="32"/>
+        </w:rPr>
+        <w:t>kafka-topics.sh --bootstrap-server localhost:9092 --delete –topic topic1</w:t>
       </w:r>
     </w:p>
     <w:p>
@@ -5298,109 +5165,13 @@
         <w:ind w:left="410"/>
         <w:jc w:val="both"/>
         <w:rPr>
-          <w:rFonts w:ascii="Dubai Medium" w:hAnsi="Dubai Medium" w:cs="Dubai Medium"/>
-          <w:sz w:val="32"/>
-          <w:szCs w:val="32"/>
-        </w:rPr>
-      </w:pPr>
-      <w:r>
-        <w:rPr>
-          <w:rFonts w:ascii="Dubai Medium" w:hAnsi="Dubai Medium" w:cs="Dubai Medium"/>
-          <w:sz w:val="32"/>
-          <w:szCs w:val="32"/>
-        </w:rPr>
-        <w:t>………………………………………………..XXXXXXXXXXXXXXXXXXXXXXX…………………………………</w:t>
-      </w:r>
-    </w:p>
-    <w:p>
-      <w:pPr>
-        <w:pStyle w:val="ListParagraph"/>
-        <w:ind w:left="410"/>
-        <w:jc w:val="both"/>
-        <w:rPr>
-          <w:rFonts w:ascii="Dubai Medium" w:hAnsi="Dubai Medium" w:cs="Dubai Medium"/>
-          <w:b/>
-          <w:bCs/>
-          <w:sz w:val="32"/>
-          <w:szCs w:val="32"/>
-        </w:rPr>
-      </w:pPr>
-      <w:r>
-        <w:rPr>
-          <w:rFonts w:ascii="Dubai Medium" w:hAnsi="Dubai Medium" w:cs="Dubai Medium"/>
-          <w:b/>
-          <w:bCs/>
-          <w:sz w:val="32"/>
-          <w:szCs w:val="32"/>
-        </w:rPr>
-        <w:t>How to delete topic?</w:t>
-      </w:r>
-    </w:p>
-    <w:p>
-      <w:pPr>
-        <w:pStyle w:val="ListParagraph"/>
-        <w:ind w:left="410"/>
-        <w:jc w:val="both"/>
-        <w:rPr>
-          <w:sz w:val="32"/>
-          <w:szCs w:val="32"/>
-        </w:rPr>
-      </w:pPr>
-      <w:r>
-        <w:rPr>
-          <w:sz w:val="32"/>
-          <w:szCs w:val="32"/>
-        </w:rPr>
-        <w:t xml:space="preserve">kafka-topics.sh --bootstrap-server localhost:9092 --delete </w:t>
-      </w:r>
-      <w:r>
-        <w:rPr>
-          <w:sz w:val="32"/>
-          <w:szCs w:val="32"/>
-        </w:rPr>
-        <w:t>–</w:t>
-      </w:r>
-      <w:r>
-        <w:rPr>
-          <w:sz w:val="32"/>
-          <w:szCs w:val="32"/>
-        </w:rPr>
-        <w:t>topic</w:t>
-      </w:r>
-      <w:r>
-        <w:rPr>
-          <w:sz w:val="32"/>
-          <w:szCs w:val="32"/>
-        </w:rPr>
-        <w:t xml:space="preserve"> </w:t>
-      </w:r>
-      <w:r>
-        <w:rPr>
-          <w:sz w:val="32"/>
-          <w:szCs w:val="32"/>
-        </w:rPr>
-        <w:t>topic</w:t>
-      </w:r>
-      <w:r>
-        <w:rPr>
-          <w:sz w:val="32"/>
-          <w:szCs w:val="32"/>
-        </w:rPr>
-        <w:t>1</w:t>
-      </w:r>
-    </w:p>
-    <w:p>
-      <w:pPr>
-        <w:pStyle w:val="ListParagraph"/>
-        <w:ind w:left="410"/>
-        <w:jc w:val="both"/>
-        <w:rPr>
-          <w:sz w:val="32"/>
-          <w:szCs w:val="32"/>
-        </w:rPr>
-      </w:pPr>
-      <w:r>
-        <w:rPr>
+          <w:sz w:val="32"/>
+          <w:szCs w:val="32"/>
+        </w:rPr>
+      </w:pPr>
+      <w:r>
+        <w:rPr>
+          <w:noProof/>
           <w:sz w:val="32"/>
           <w:szCs w:val="32"/>
         </w:rPr>
@@ -5472,6 +5243,7 @@
       </w:pPr>
       <w:r>
         <w:rPr>
+          <w:noProof/>
           <w:sz w:val="32"/>
           <w:szCs w:val="32"/>
         </w:rPr>
@@ -5555,6 +5327,7 @@
       </w:pPr>
       <w:r>
         <w:rPr>
+          <w:noProof/>
           <w:sz w:val="32"/>
           <w:szCs w:val="32"/>
         </w:rPr>
@@ -5726,6 +5499,7 @@
       <w:r>
         <w:rPr>
           <w:rFonts w:ascii="Dubai Medium" w:hAnsi="Dubai Medium" w:cs="Dubai Medium"/>
+          <w:noProof/>
           <w:sz w:val="28"/>
           <w:szCs w:val="28"/>
         </w:rPr>
@@ -5907,49 +5681,29 @@
           <w:b/>
           <w:bCs/>
         </w:rPr>
-        <w:t>How to produce messages to Kafka topics without a key</w:t>
-      </w:r>
-      <w:r>
+        <w:t>How to produce messages to Kafka topics without a key?</w:t>
+      </w:r>
+    </w:p>
+    <w:p>
+      <w:pPr>
+        <w:pStyle w:val="ListParagraph"/>
+        <w:spacing w:line="240" w:lineRule="auto"/>
+        <w:ind w:left="410"/>
+        <w:jc w:val="both"/>
         <w:rPr>
           <w:rFonts w:ascii="Dubai Medium" w:hAnsi="Dubai Medium" w:cs="Dubai Medium"/>
-          <w:b/>
-          <w:bCs/>
-        </w:rPr>
-        <w:t>?</w:t>
-      </w:r>
-    </w:p>
-    <w:p>
-      <w:pPr>
-        <w:pStyle w:val="ListParagraph"/>
-        <w:spacing w:line="240" w:lineRule="auto"/>
-        <w:ind w:left="410"/>
-        <w:jc w:val="both"/>
+        </w:rPr>
+      </w:pPr>
+      <w:r>
         <w:rPr>
           <w:rFonts w:ascii="Dubai Medium" w:hAnsi="Dubai Medium" w:cs="Dubai Medium"/>
         </w:rPr>
-      </w:pPr>
-      <w:r>
-        <w:rPr>
-          <w:rFonts w:ascii="Dubai Medium" w:hAnsi="Dubai Medium" w:cs="Dubai Medium"/>
-        </w:rPr>
         <w:t>Key insures sequence gurantte of msg consumption</w:t>
       </w:r>
     </w:p>
     <w:p>
       <w:r>
-        <w:t xml:space="preserve">       </w:t>
-      </w:r>
-      <w:r>
-        <w:t>./kafka-console-producer.sh --bootstrap-server localhost:9092</w:t>
-      </w:r>
-      <w:r>
-        <w:t xml:space="preserve"> </w:t>
-      </w:r>
-      <w:r>
-        <w:t>--topic topic</w:t>
-      </w:r>
-      <w:r>
-        <w:t>1</w:t>
+        <w:t xml:space="preserve">       ./kafka-console-producer.sh --bootstrap-server localhost:9092 --topic topic1</w:t>
       </w:r>
     </w:p>
     <w:p>
@@ -5972,16 +5726,7 @@
     </w:p>
     <w:p>
       <w:r>
-        <w:t xml:space="preserve">       </w:t>
-      </w:r>
-      <w:r>
-        <w:t>./kafka-console-consumer.sh --bootstrap-server localhost:9092</w:t>
-      </w:r>
-      <w:r>
-        <w:t xml:space="preserve"> </w:t>
-      </w:r>
-      <w:r>
-        <w:t>--topic topic --from-beginning</w:t>
+        <w:t xml:space="preserve">       ./kafka-console-consumer.sh --bootstrap-server localhost:9092 --topic topic --from-beginning</w:t>
       </w:r>
     </w:p>
     <w:p/>
@@ -6019,35 +5764,7 @@
           <w:sz w:val="28"/>
           <w:szCs w:val="28"/>
         </w:rPr>
-        <w:t>./kafka-console-producer.sh --bootstrap-server localhost:9092</w:t>
-      </w:r>
-      <w:r>
-        <w:rPr>
-          <w:sz w:val="28"/>
-          <w:szCs w:val="28"/>
-        </w:rPr>
-        <w:t xml:space="preserve"> </w:t>
-      </w:r>
-      <w:r>
-        <w:rPr>
-          <w:sz w:val="28"/>
-          <w:szCs w:val="28"/>
-        </w:rPr>
-        <w:t>--topic topic</w:t>
-      </w:r>
-      <w:r>
-        <w:rPr>
-          <w:sz w:val="28"/>
-          <w:szCs w:val="28"/>
-        </w:rPr>
-        <w:t>1</w:t>
-      </w:r>
-      <w:r>
-        <w:rPr>
-          <w:sz w:val="28"/>
-          <w:szCs w:val="28"/>
-        </w:rPr>
-        <w:t xml:space="preserve"> </w:t>
+        <w:t xml:space="preserve">./kafka-console-producer.sh --bootstrap-server localhost:9092 --topic topic1 </w:t>
       </w:r>
       <w:r>
         <w:rPr>
@@ -6094,79 +5811,24 @@
           <w:sz w:val="28"/>
           <w:szCs w:val="28"/>
         </w:rPr>
-        <w:t xml:space="preserve">To consume msg from </w:t>
-      </w:r>
-      <w:r>
-        <w:rPr>
-          <w:b/>
-          <w:bCs/>
-          <w:sz w:val="28"/>
-          <w:szCs w:val="28"/>
-        </w:rPr>
-        <w:t>c</w:t>
-      </w:r>
-      <w:r>
-        <w:rPr>
-          <w:b/>
-          <w:bCs/>
-          <w:sz w:val="28"/>
-          <w:szCs w:val="28"/>
-        </w:rPr>
-        <w:t>onsumer</w:t>
-      </w:r>
-      <w:r>
-        <w:rPr>
-          <w:b/>
-          <w:bCs/>
-          <w:sz w:val="28"/>
-          <w:szCs w:val="28"/>
-        </w:rPr>
-        <w:t>:</w:t>
-      </w:r>
-    </w:p>
-    <w:p>
-      <w:pPr>
-        <w:rPr>
-          <w:b/>
-          <w:bCs/>
-          <w:sz w:val="28"/>
-          <w:szCs w:val="28"/>
-        </w:rPr>
-      </w:pPr>
-      <w:r>
-        <w:rPr>
-          <w:sz w:val="28"/>
-          <w:szCs w:val="28"/>
-        </w:rPr>
-        <w:t>./kafka-console-consumer.sh --bootstrap-server localhost:9092</w:t>
-      </w:r>
-      <w:r>
-        <w:rPr>
-          <w:sz w:val="28"/>
-          <w:szCs w:val="28"/>
-        </w:rPr>
-        <w:t xml:space="preserve"> </w:t>
-      </w:r>
-      <w:r>
-        <w:rPr>
-          <w:sz w:val="28"/>
-          <w:szCs w:val="28"/>
-        </w:rPr>
-        <w:t>--topic topic</w:t>
-      </w:r>
-      <w:r>
-        <w:rPr>
-          <w:sz w:val="28"/>
-          <w:szCs w:val="28"/>
-        </w:rPr>
-        <w:t>1</w:t>
-      </w:r>
-      <w:r>
-        <w:rPr>
-          <w:sz w:val="28"/>
-          <w:szCs w:val="28"/>
-        </w:rPr>
-        <w:t xml:space="preserve"> --from-beginning </w:t>
+        <w:t>To consume msg from consumer:</w:t>
+      </w:r>
+    </w:p>
+    <w:p>
+      <w:pPr>
+        <w:rPr>
+          <w:b/>
+          <w:bCs/>
+          <w:sz w:val="28"/>
+          <w:szCs w:val="28"/>
+        </w:rPr>
+      </w:pPr>
+      <w:r>
+        <w:rPr>
+          <w:sz w:val="28"/>
+          <w:szCs w:val="28"/>
+        </w:rPr>
+        <w:t xml:space="preserve">./kafka-console-consumer.sh --bootstrap-server localhost:9092 --topic topic1 --from-beginning </w:t>
       </w:r>
       <w:r>
         <w:rPr>
@@ -6218,21 +5880,7 @@
           <w:sz w:val="28"/>
           <w:szCs w:val="28"/>
         </w:rPr>
-        <w:t>The print.key=true property tells the consumer to print both the key and the value</w:t>
-      </w:r>
-      <w:r>
-        <w:rPr>
-          <w:sz w:val="28"/>
-          <w:szCs w:val="28"/>
-        </w:rPr>
-        <w:t xml:space="preserve"> </w:t>
-      </w:r>
-      <w:r>
-        <w:rPr>
-          <w:sz w:val="28"/>
-          <w:szCs w:val="28"/>
-        </w:rPr>
-        <w:t>of each message, separated by the key.separator character.</w:t>
+        <w:t>The print.key=true property tells the consumer to print both the key and the value of each message, separated by the key.separator character.</w:t>
       </w:r>
     </w:p>
     <w:p>
@@ -6304,6 +5952,7 @@
         <w:rPr>
           <w:b/>
           <w:bCs/>
+          <w:noProof/>
           <w:sz w:val="28"/>
           <w:szCs w:val="28"/>
         </w:rPr>
@@ -6539,16 +6188,7 @@
           <w:sz w:val="28"/>
           <w:szCs w:val="28"/>
         </w:rPr>
-        <w:t>--property print.value=true</w:t>
-      </w:r>
-      <w:r>
-        <w:rPr>
-          <w:b/>
-          <w:bCs/>
-          <w:sz w:val="28"/>
-          <w:szCs w:val="28"/>
-        </w:rPr>
-        <w:t xml:space="preserve">  //default is true</w:t>
+        <w:t>--property print.value=true  //default is true</w:t>
       </w:r>
     </w:p>
     <w:p>
@@ -6613,6 +6253,7 @@
       </w:pPr>
       <w:r>
         <w:rPr>
+          <w:noProof/>
           <w:sz w:val="32"/>
           <w:szCs w:val="32"/>
         </w:rPr>
@@ -6796,6 +6437,7 @@
     <w:p>
       <w:r>
         <w:rPr>
+          <w:noProof/>
           <w:sz w:val="32"/>
           <w:szCs w:val="32"/>
         </w:rPr>
@@ -6882,6 +6524,7 @@
         <w:rPr>
           <w:b/>
           <w:bCs/>
+          <w:noProof/>
         </w:rPr>
         <w:lastRenderedPageBreak/>
         <w:drawing>
@@ -6984,6 +6627,12 @@
     <w:p/>
     <w:p/>
     <w:p>
+      <w:pPr>
+        <w:rPr>
+          <w:b/>
+          <w:bCs/>
+        </w:rPr>
+      </w:pPr>
       <w:r>
         <w:rPr>
           <w:b/>
@@ -7010,8 +6659,11 @@
     </w:p>
     <w:p>
       <w:r>
+        <w:rPr>
+          <w:noProof/>
+        </w:rPr>
         <w:drawing>
-          <wp:anchor distT="0" distB="0" distL="114300" distR="114300" simplePos="0" relativeHeight="251672576" behindDoc="1" locked="0" layoutInCell="1" allowOverlap="1" wp14:anchorId="3E4AF786" wp14:editId="09767B9A">
+          <wp:anchor distT="0" distB="0" distL="114300" distR="114300" simplePos="0" relativeHeight="251672576" behindDoc="1" locked="0" layoutInCell="1" allowOverlap="1" wp14:anchorId="3E4AF786" wp14:editId="6FEFDCC1">
             <wp:simplePos x="0" y="0"/>
             <wp:positionH relativeFrom="margin">
               <wp:align>left</wp:align>
@@ -7080,6 +6732,924 @@
     <w:p/>
     <w:p/>
     <w:p/>
+    <w:p>
+      <w:r>
+        <w:lastRenderedPageBreak/>
+        <w:t xml:space="preserve">Producer Spring boot application </w:t>
+      </w:r>
+    </w:p>
+    <w:p/>
+    <w:p>
+      <w:r>
+        <w:t>Application properties:</w:t>
+      </w:r>
+      <w:r>
+        <w:br/>
+      </w:r>
+      <w:r>
+        <w:rPr>
+          <w:noProof/>
+        </w:rPr>
+        <w:drawing>
+          <wp:inline distT="0" distB="0" distL="0" distR="0" wp14:anchorId="5ADD50F3" wp14:editId="3B27A9E6">
+            <wp:extent cx="6645910" cy="1469390"/>
+            <wp:effectExtent l="0" t="0" r="2540" b="0"/>
+            <wp:docPr id="1190469276" name="Picture 1"/>
+            <wp:cNvGraphicFramePr>
+              <a:graphicFrameLocks xmlns:a="http://schemas.openxmlformats.org/drawingml/2006/main" noChangeAspect="1"/>
+            </wp:cNvGraphicFramePr>
+            <a:graphic xmlns:a="http://schemas.openxmlformats.org/drawingml/2006/main">
+              <a:graphicData uri="http://schemas.openxmlformats.org/drawingml/2006/picture">
+                <pic:pic xmlns:pic="http://schemas.openxmlformats.org/drawingml/2006/picture">
+                  <pic:nvPicPr>
+                    <pic:cNvPr id="1190469276" name=""/>
+                    <pic:cNvPicPr/>
+                  </pic:nvPicPr>
+                  <pic:blipFill>
+                    <a:blip r:embed="rId30"/>
+                    <a:stretch>
+                      <a:fillRect/>
+                    </a:stretch>
+                  </pic:blipFill>
+                  <pic:spPr>
+                    <a:xfrm>
+                      <a:off x="0" y="0"/>
+                      <a:ext cx="6645910" cy="1469390"/>
+                    </a:xfrm>
+                    <a:prstGeom prst="rect">
+                      <a:avLst/>
+                    </a:prstGeom>
+                  </pic:spPr>
+                </pic:pic>
+              </a:graphicData>
+            </a:graphic>
+          </wp:inline>
+        </w:drawing>
+      </w:r>
+    </w:p>
+    <w:p>
+      <w:pPr>
+        <w:pStyle w:val="ListParagraph"/>
+        <w:numPr>
+          <w:ilvl w:val="0"/>
+          <w:numId w:val="7"/>
+        </w:numPr>
+      </w:pPr>
+      <w:r>
+        <w:t xml:space="preserve">KafkaConfig.java </w:t>
+      </w:r>
+      <w:r>
+        <w:t xml:space="preserve"> -&gt; to create topic when spring boot application get up</w:t>
+      </w:r>
+      <w:r>
+        <w:br/>
+        <w:t xml:space="preserve">@Configuratoin  </w:t>
+      </w:r>
+      <w:r>
+        <w:sym w:font="Wingdings" w:char="F0E0"/>
+      </w:r>
+      <w:r>
+        <w:t xml:space="preserve"> class level</w:t>
+      </w:r>
+    </w:p>
+    <w:p>
+      <w:pPr>
+        <w:pStyle w:val="ListParagraph"/>
+      </w:pPr>
+      <w:r>
+        <w:t xml:space="preserve">@Bean </w:t>
+      </w:r>
+      <w:r>
+        <w:sym w:font="Wingdings" w:char="F0E0"/>
+      </w:r>
+      <w:r>
+        <w:t xml:space="preserve"> Method level</w:t>
+      </w:r>
+    </w:p>
+    <w:p>
+      <w:pPr>
+        <w:pStyle w:val="ListParagraph"/>
+      </w:pPr>
+      <w:r>
+        <w:rPr>
+          <w:noProof/>
+        </w:rPr>
+        <w:drawing>
+          <wp:anchor distT="0" distB="0" distL="114300" distR="114300" simplePos="0" relativeHeight="251673600" behindDoc="1" locked="0" layoutInCell="1" allowOverlap="1" wp14:anchorId="3D830A7A" wp14:editId="344ECD44">
+            <wp:simplePos x="0" y="0"/>
+            <wp:positionH relativeFrom="column">
+              <wp:posOffset>-77470</wp:posOffset>
+            </wp:positionH>
+            <wp:positionV relativeFrom="paragraph">
+              <wp:posOffset>63945</wp:posOffset>
+            </wp:positionV>
+            <wp:extent cx="6645910" cy="2693670"/>
+            <wp:effectExtent l="0" t="0" r="2540" b="0"/>
+            <wp:wrapNone/>
+            <wp:docPr id="1803519450" name="Picture 1"/>
+            <wp:cNvGraphicFramePr>
+              <a:graphicFrameLocks xmlns:a="http://schemas.openxmlformats.org/drawingml/2006/main" noChangeAspect="1"/>
+            </wp:cNvGraphicFramePr>
+            <a:graphic xmlns:a="http://schemas.openxmlformats.org/drawingml/2006/main">
+              <a:graphicData uri="http://schemas.openxmlformats.org/drawingml/2006/picture">
+                <pic:pic xmlns:pic="http://schemas.openxmlformats.org/drawingml/2006/picture">
+                  <pic:nvPicPr>
+                    <pic:cNvPr id="1803519450" name=""/>
+                    <pic:cNvPicPr/>
+                  </pic:nvPicPr>
+                  <pic:blipFill>
+                    <a:blip r:embed="rId31">
+                      <a:extLst>
+                        <a:ext uri="{28A0092B-C50C-407E-A947-70E740481C1C}">
+                          <a14:useLocalDpi xmlns:a14="http://schemas.microsoft.com/office/drawing/2010/main" val="0"/>
+                        </a:ext>
+                      </a:extLst>
+                    </a:blip>
+                    <a:stretch>
+                      <a:fillRect/>
+                    </a:stretch>
+                  </pic:blipFill>
+                  <pic:spPr>
+                    <a:xfrm>
+                      <a:off x="0" y="0"/>
+                      <a:ext cx="6645910" cy="2693670"/>
+                    </a:xfrm>
+                    <a:prstGeom prst="rect">
+                      <a:avLst/>
+                    </a:prstGeom>
+                  </pic:spPr>
+                </pic:pic>
+              </a:graphicData>
+            </a:graphic>
+            <wp14:sizeRelH relativeFrom="page">
+              <wp14:pctWidth>0</wp14:pctWidth>
+            </wp14:sizeRelH>
+            <wp14:sizeRelV relativeFrom="page">
+              <wp14:pctHeight>0</wp14:pctHeight>
+            </wp14:sizeRelV>
+          </wp:anchor>
+        </w:drawing>
+      </w:r>
+    </w:p>
+    <w:p>
+      <w:pPr>
+        <w:pStyle w:val="ListParagraph"/>
+      </w:pPr>
+    </w:p>
+    <w:p>
+      <w:pPr>
+        <w:pStyle w:val="ListParagraph"/>
+      </w:pPr>
+    </w:p>
+    <w:p>
+      <w:pPr>
+        <w:pStyle w:val="ListParagraph"/>
+      </w:pPr>
+    </w:p>
+    <w:p>
+      <w:pPr>
+        <w:pStyle w:val="ListParagraph"/>
+      </w:pPr>
+    </w:p>
+    <w:p>
+      <w:pPr>
+        <w:pStyle w:val="ListParagraph"/>
+      </w:pPr>
+    </w:p>
+    <w:p>
+      <w:pPr>
+        <w:pStyle w:val="ListParagraph"/>
+      </w:pPr>
+    </w:p>
+    <w:p>
+      <w:pPr>
+        <w:pStyle w:val="ListParagraph"/>
+      </w:pPr>
+    </w:p>
+    <w:p>
+      <w:pPr>
+        <w:pStyle w:val="ListParagraph"/>
+      </w:pPr>
+    </w:p>
+    <w:p>
+      <w:pPr>
+        <w:pStyle w:val="ListParagraph"/>
+      </w:pPr>
+    </w:p>
+    <w:p>
+      <w:pPr>
+        <w:pStyle w:val="ListParagraph"/>
+      </w:pPr>
+    </w:p>
+    <w:p>
+      <w:pPr>
+        <w:pStyle w:val="ListParagraph"/>
+      </w:pPr>
+    </w:p>
+    <w:p>
+      <w:pPr>
+        <w:pStyle w:val="ListParagraph"/>
+      </w:pPr>
+    </w:p>
+    <w:p>
+      <w:pPr>
+        <w:pStyle w:val="ListParagraph"/>
+      </w:pPr>
+    </w:p>
+    <w:p>
+      <w:r>
+        <w:t>Producer:</w:t>
+      </w:r>
+    </w:p>
+    <w:p>
+      <w:r>
+        <w:rPr>
+          <w:noProof/>
+        </w:rPr>
+        <w:drawing>
+          <wp:inline distT="0" distB="0" distL="0" distR="0" wp14:anchorId="5745D6A4" wp14:editId="08635566">
+            <wp:extent cx="6645910" cy="2294255"/>
+            <wp:effectExtent l="0" t="0" r="2540" b="0"/>
+            <wp:docPr id="1596540409" name="Picture 1"/>
+            <wp:cNvGraphicFramePr>
+              <a:graphicFrameLocks xmlns:a="http://schemas.openxmlformats.org/drawingml/2006/main" noChangeAspect="1"/>
+            </wp:cNvGraphicFramePr>
+            <a:graphic xmlns:a="http://schemas.openxmlformats.org/drawingml/2006/main">
+              <a:graphicData uri="http://schemas.openxmlformats.org/drawingml/2006/picture">
+                <pic:pic xmlns:pic="http://schemas.openxmlformats.org/drawingml/2006/picture">
+                  <pic:nvPicPr>
+                    <pic:cNvPr id="1596540409" name=""/>
+                    <pic:cNvPicPr/>
+                  </pic:nvPicPr>
+                  <pic:blipFill>
+                    <a:blip r:embed="rId32"/>
+                    <a:stretch>
+                      <a:fillRect/>
+                    </a:stretch>
+                  </pic:blipFill>
+                  <pic:spPr>
+                    <a:xfrm>
+                      <a:off x="0" y="0"/>
+                      <a:ext cx="6645910" cy="2294255"/>
+                    </a:xfrm>
+                    <a:prstGeom prst="rect">
+                      <a:avLst/>
+                    </a:prstGeom>
+                  </pic:spPr>
+                </pic:pic>
+              </a:graphicData>
+            </a:graphic>
+          </wp:inline>
+        </w:drawing>
+      </w:r>
+    </w:p>
+    <w:p/>
+    <w:p/>
+    <w:p/>
+    <w:p>
+      <w:pPr>
+        <w:rPr>
+          <w:sz w:val="32"/>
+          <w:szCs w:val="32"/>
+        </w:rPr>
+      </w:pPr>
+      <w:r>
+        <w:rPr>
+          <w:sz w:val="32"/>
+          <w:szCs w:val="32"/>
+        </w:rPr>
+        <w:lastRenderedPageBreak/>
+        <w:t>Producer produced msg on partion 0</w:t>
+      </w:r>
+    </w:p>
+    <w:p>
+      <w:pPr>
+        <w:rPr>
+          <w:sz w:val="32"/>
+          <w:szCs w:val="32"/>
+        </w:rPr>
+      </w:pPr>
+      <w:r>
+        <w:rPr>
+          <w:noProof/>
+          <w:sz w:val="32"/>
+          <w:szCs w:val="32"/>
+        </w:rPr>
+        <w:drawing>
+          <wp:inline distT="0" distB="0" distL="0" distR="0" wp14:anchorId="1BC6B772" wp14:editId="227A5D6D">
+            <wp:extent cx="6645910" cy="355600"/>
+            <wp:effectExtent l="0" t="0" r="2540" b="6350"/>
+            <wp:docPr id="593800859" name="Picture 1"/>
+            <wp:cNvGraphicFramePr>
+              <a:graphicFrameLocks xmlns:a="http://schemas.openxmlformats.org/drawingml/2006/main" noChangeAspect="1"/>
+            </wp:cNvGraphicFramePr>
+            <a:graphic xmlns:a="http://schemas.openxmlformats.org/drawingml/2006/main">
+              <a:graphicData uri="http://schemas.openxmlformats.org/drawingml/2006/picture">
+                <pic:pic xmlns:pic="http://schemas.openxmlformats.org/drawingml/2006/picture">
+                  <pic:nvPicPr>
+                    <pic:cNvPr id="593800859" name=""/>
+                    <pic:cNvPicPr/>
+                  </pic:nvPicPr>
+                  <pic:blipFill>
+                    <a:blip r:embed="rId33"/>
+                    <a:stretch>
+                      <a:fillRect/>
+                    </a:stretch>
+                  </pic:blipFill>
+                  <pic:spPr>
+                    <a:xfrm>
+                      <a:off x="0" y="0"/>
+                      <a:ext cx="6645910" cy="355600"/>
+                    </a:xfrm>
+                    <a:prstGeom prst="rect">
+                      <a:avLst/>
+                    </a:prstGeom>
+                  </pic:spPr>
+                </pic:pic>
+              </a:graphicData>
+            </a:graphic>
+          </wp:inline>
+        </w:drawing>
+      </w:r>
+    </w:p>
+    <w:p>
+      <w:pPr>
+        <w:rPr>
+          <w:sz w:val="32"/>
+          <w:szCs w:val="32"/>
+        </w:rPr>
+      </w:pPr>
+      <w:r>
+        <w:rPr>
+          <w:sz w:val="32"/>
+          <w:szCs w:val="32"/>
+        </w:rPr>
+        <w:t>Consumer received msg which was produced by spring (here we have 3 brokers running)</w:t>
+      </w:r>
+    </w:p>
+    <w:p>
+      <w:pPr>
+        <w:rPr>
+          <w:sz w:val="32"/>
+          <w:szCs w:val="32"/>
+        </w:rPr>
+      </w:pPr>
+      <w:r>
+        <w:rPr>
+          <w:noProof/>
+          <w:sz w:val="32"/>
+          <w:szCs w:val="32"/>
+        </w:rPr>
+        <w:drawing>
+          <wp:inline distT="0" distB="0" distL="0" distR="0" wp14:anchorId="6DDE9499" wp14:editId="76EB132F">
+            <wp:extent cx="6645910" cy="678815"/>
+            <wp:effectExtent l="0" t="0" r="2540" b="6985"/>
+            <wp:docPr id="714814825" name="Picture 1"/>
+            <wp:cNvGraphicFramePr>
+              <a:graphicFrameLocks xmlns:a="http://schemas.openxmlformats.org/drawingml/2006/main" noChangeAspect="1"/>
+            </wp:cNvGraphicFramePr>
+            <a:graphic xmlns:a="http://schemas.openxmlformats.org/drawingml/2006/main">
+              <a:graphicData uri="http://schemas.openxmlformats.org/drawingml/2006/picture">
+                <pic:pic xmlns:pic="http://schemas.openxmlformats.org/drawingml/2006/picture">
+                  <pic:nvPicPr>
+                    <pic:cNvPr id="714814825" name=""/>
+                    <pic:cNvPicPr/>
+                  </pic:nvPicPr>
+                  <pic:blipFill>
+                    <a:blip r:embed="rId34"/>
+                    <a:stretch>
+                      <a:fillRect/>
+                    </a:stretch>
+                  </pic:blipFill>
+                  <pic:spPr>
+                    <a:xfrm>
+                      <a:off x="0" y="0"/>
+                      <a:ext cx="6645910" cy="678815"/>
+                    </a:xfrm>
+                    <a:prstGeom prst="rect">
+                      <a:avLst/>
+                    </a:prstGeom>
+                  </pic:spPr>
+                </pic:pic>
+              </a:graphicData>
+            </a:graphic>
+          </wp:inline>
+        </w:drawing>
+      </w:r>
+    </w:p>
+    <w:p>
+      <w:pPr>
+        <w:rPr>
+          <w:b/>
+          <w:bCs/>
+          <w:sz w:val="32"/>
+          <w:szCs w:val="32"/>
+        </w:rPr>
+      </w:pPr>
+    </w:p>
+    <w:p>
+      <w:pPr>
+        <w:rPr>
+          <w:b/>
+          <w:bCs/>
+          <w:sz w:val="32"/>
+          <w:szCs w:val="32"/>
+        </w:rPr>
+      </w:pPr>
+      <w:r>
+        <w:rPr>
+          <w:b/>
+          <w:bCs/>
+          <w:sz w:val="32"/>
+          <w:szCs w:val="32"/>
+        </w:rPr>
+        <w:t>Asynchronous:  As per code</w:t>
+      </w:r>
+      <w:r>
+        <w:rPr>
+          <w:sz w:val="32"/>
+          <w:szCs w:val="32"/>
+        </w:rPr>
+        <w:br/>
+      </w:r>
+    </w:p>
+    <w:p>
+      <w:r>
+        <w:drawing>
+          <wp:inline distT="0" distB="0" distL="0" distR="0" wp14:anchorId="52D4D654" wp14:editId="6A35C37F">
+            <wp:extent cx="6645910" cy="2021840"/>
+            <wp:effectExtent l="0" t="0" r="2540" b="0"/>
+            <wp:docPr id="935393904" name="Picture 1"/>
+            <wp:cNvGraphicFramePr>
+              <a:graphicFrameLocks xmlns:a="http://schemas.openxmlformats.org/drawingml/2006/main" noChangeAspect="1"/>
+            </wp:cNvGraphicFramePr>
+            <a:graphic xmlns:a="http://schemas.openxmlformats.org/drawingml/2006/main">
+              <a:graphicData uri="http://schemas.openxmlformats.org/drawingml/2006/picture">
+                <pic:pic xmlns:pic="http://schemas.openxmlformats.org/drawingml/2006/picture">
+                  <pic:nvPicPr>
+                    <pic:cNvPr id="935393904" name=""/>
+                    <pic:cNvPicPr/>
+                  </pic:nvPicPr>
+                  <pic:blipFill>
+                    <a:blip r:embed="rId35"/>
+                    <a:stretch>
+                      <a:fillRect/>
+                    </a:stretch>
+                  </pic:blipFill>
+                  <pic:spPr>
+                    <a:xfrm>
+                      <a:off x="0" y="0"/>
+                      <a:ext cx="6645910" cy="2021840"/>
+                    </a:xfrm>
+                    <a:prstGeom prst="rect">
+                      <a:avLst/>
+                    </a:prstGeom>
+                  </pic:spPr>
+                </pic:pic>
+              </a:graphicData>
+            </a:graphic>
+          </wp:inline>
+        </w:drawing>
+      </w:r>
+    </w:p>
+    <w:p>
+      <w:pPr>
+        <w:rPr>
+          <w:sz w:val="32"/>
+          <w:szCs w:val="32"/>
+        </w:rPr>
+      </w:pPr>
+    </w:p>
+    <w:p>
+      <w:r>
+        <w:rPr>
+          <w:sz w:val="32"/>
+          <w:szCs w:val="32"/>
+        </w:rPr>
+        <w:t>After executing order of print statement proves that it is working asynchronously.</w:t>
+      </w:r>
+      <w:r>
+        <w:rPr>
+          <w:sz w:val="32"/>
+          <w:szCs w:val="32"/>
+        </w:rPr>
+        <w:t xml:space="preserve">(order of printing varied from </w:t>
+      </w:r>
+      <w:r>
+        <w:rPr>
+          <w:sz w:val="32"/>
+          <w:szCs w:val="32"/>
+        </w:rPr>
+        <w:t>actually</w:t>
+      </w:r>
+      <w:r>
+        <w:rPr>
+          <w:sz w:val="32"/>
+          <w:szCs w:val="32"/>
+        </w:rPr>
+        <w:t xml:space="preserve"> code written as kafka response delayed)</w:t>
+      </w:r>
+    </w:p>
+    <w:p>
+      <w:r>
+        <w:br/>
+      </w:r>
+      <w:r>
+        <w:drawing>
+          <wp:inline distT="0" distB="0" distL="0" distR="0" wp14:anchorId="50452C8C" wp14:editId="2DE741CB">
+            <wp:extent cx="6645910" cy="1457011"/>
+            <wp:effectExtent l="0" t="0" r="2540" b="0"/>
+            <wp:docPr id="367032943" name="Picture 1"/>
+            <wp:cNvGraphicFramePr>
+              <a:graphicFrameLocks xmlns:a="http://schemas.openxmlformats.org/drawingml/2006/main" noChangeAspect="1"/>
+            </wp:cNvGraphicFramePr>
+            <a:graphic xmlns:a="http://schemas.openxmlformats.org/drawingml/2006/main">
+              <a:graphicData uri="http://schemas.openxmlformats.org/drawingml/2006/picture">
+                <pic:pic xmlns:pic="http://schemas.openxmlformats.org/drawingml/2006/picture">
+                  <pic:nvPicPr>
+                    <pic:cNvPr id="367032943" name=""/>
+                    <pic:cNvPicPr/>
+                  </pic:nvPicPr>
+                  <pic:blipFill>
+                    <a:blip r:embed="rId36"/>
+                    <a:stretch>
+                      <a:fillRect/>
+                    </a:stretch>
+                  </pic:blipFill>
+                  <pic:spPr>
+                    <a:xfrm>
+                      <a:off x="0" y="0"/>
+                      <a:ext cx="6670893" cy="1462488"/>
+                    </a:xfrm>
+                    <a:prstGeom prst="rect">
+                      <a:avLst/>
+                    </a:prstGeom>
+                  </pic:spPr>
+                </pic:pic>
+              </a:graphicData>
+            </a:graphic>
+          </wp:inline>
+        </w:drawing>
+      </w:r>
+    </w:p>
+    <w:p>
+      <w:pPr>
+        <w:rPr>
+          <w:b/>
+          <w:bCs/>
+          <w:sz w:val="28"/>
+          <w:szCs w:val="28"/>
+        </w:rPr>
+      </w:pPr>
+    </w:p>
+    <w:p>
+      <w:pPr>
+        <w:rPr>
+          <w:b/>
+          <w:bCs/>
+          <w:sz w:val="28"/>
+          <w:szCs w:val="28"/>
+        </w:rPr>
+      </w:pPr>
+    </w:p>
+    <w:p>
+      <w:pPr>
+        <w:rPr>
+          <w:b/>
+          <w:bCs/>
+          <w:sz w:val="28"/>
+          <w:szCs w:val="28"/>
+        </w:rPr>
+      </w:pPr>
+    </w:p>
+    <w:p>
+      <w:pPr>
+        <w:rPr>
+          <w:b/>
+          <w:bCs/>
+          <w:sz w:val="28"/>
+          <w:szCs w:val="28"/>
+        </w:rPr>
+      </w:pPr>
+      <w:r>
+        <w:rPr>
+          <w:b/>
+          <w:bCs/>
+          <w:sz w:val="28"/>
+          <w:szCs w:val="28"/>
+        </w:rPr>
+        <w:lastRenderedPageBreak/>
+        <w:t xml:space="preserve">Synchronous-&gt; </w:t>
+      </w:r>
+    </w:p>
+    <w:p>
+      <w:pPr>
+        <w:ind w:firstLine="720"/>
+        <w:rPr>
+          <w:b/>
+          <w:bCs/>
+          <w:sz w:val="28"/>
+          <w:szCs w:val="28"/>
+        </w:rPr>
+      </w:pPr>
+      <w:r>
+        <w:rPr>
+          <w:b/>
+          <w:bCs/>
+          <w:sz w:val="28"/>
+          <w:szCs w:val="28"/>
+        </w:rPr>
+        <w:t>1)</w:t>
+      </w:r>
+      <w:r>
+        <w:rPr>
+          <w:b/>
+          <w:bCs/>
+          <w:sz w:val="28"/>
+          <w:szCs w:val="28"/>
+        </w:rPr>
+        <w:t xml:space="preserve">second </w:t>
+      </w:r>
+      <w:r>
+        <w:rPr>
+          <w:b/>
+          <w:bCs/>
+          <w:sz w:val="28"/>
+          <w:szCs w:val="28"/>
+        </w:rPr>
+        <w:t xml:space="preserve"> approach</w:t>
+      </w:r>
+    </w:p>
+    <w:p>
+      <w:pPr>
+        <w:ind w:firstLine="720"/>
+        <w:rPr>
+          <w:b/>
+          <w:bCs/>
+          <w:sz w:val="28"/>
+          <w:szCs w:val="28"/>
+        </w:rPr>
+      </w:pPr>
+      <w:r>
+        <w:rPr>
+          <w:b/>
+          <w:bCs/>
+          <w:sz w:val="28"/>
+          <w:szCs w:val="28"/>
+        </w:rPr>
+        <w:t>.get()</w:t>
+      </w:r>
+    </w:p>
+    <w:p>
+      <w:pPr>
+        <w:rPr>
+          <w:b/>
+          <w:bCs/>
+          <w:sz w:val="28"/>
+          <w:szCs w:val="28"/>
+        </w:rPr>
+      </w:pPr>
+      <w:r>
+        <w:rPr>
+          <w:b/>
+          <w:bCs/>
+          <w:sz w:val="28"/>
+          <w:szCs w:val="28"/>
+        </w:rPr>
+        <w:br/>
+      </w:r>
+      <w:r>
+        <w:rPr>
+          <w:b/>
+          <w:bCs/>
+          <w:sz w:val="28"/>
+          <w:szCs w:val="28"/>
+        </w:rPr>
+        <w:drawing>
+          <wp:inline distT="0" distB="0" distL="0" distR="0" wp14:anchorId="6DD1C37F" wp14:editId="2C8387D4">
+            <wp:extent cx="6645910" cy="1148715"/>
+            <wp:effectExtent l="0" t="0" r="2540" b="0"/>
+            <wp:docPr id="340917999" name="Picture 1"/>
+            <wp:cNvGraphicFramePr>
+              <a:graphicFrameLocks xmlns:a="http://schemas.openxmlformats.org/drawingml/2006/main" noChangeAspect="1"/>
+            </wp:cNvGraphicFramePr>
+            <a:graphic xmlns:a="http://schemas.openxmlformats.org/drawingml/2006/main">
+              <a:graphicData uri="http://schemas.openxmlformats.org/drawingml/2006/picture">
+                <pic:pic xmlns:pic="http://schemas.openxmlformats.org/drawingml/2006/picture">
+                  <pic:nvPicPr>
+                    <pic:cNvPr id="340917999" name=""/>
+                    <pic:cNvPicPr/>
+                  </pic:nvPicPr>
+                  <pic:blipFill>
+                    <a:blip r:embed="rId37"/>
+                    <a:stretch>
+                      <a:fillRect/>
+                    </a:stretch>
+                  </pic:blipFill>
+                  <pic:spPr>
+                    <a:xfrm>
+                      <a:off x="0" y="0"/>
+                      <a:ext cx="6645910" cy="1148715"/>
+                    </a:xfrm>
+                    <a:prstGeom prst="rect">
+                      <a:avLst/>
+                    </a:prstGeom>
+                  </pic:spPr>
+                </pic:pic>
+              </a:graphicData>
+            </a:graphic>
+          </wp:inline>
+        </w:drawing>
+      </w:r>
+    </w:p>
+    <w:p>
+      <w:pPr>
+        <w:rPr>
+          <w:b/>
+          <w:bCs/>
+          <w:sz w:val="28"/>
+          <w:szCs w:val="28"/>
+        </w:rPr>
+      </w:pPr>
+      <w:r>
+        <w:rPr>
+          <w:b/>
+          <w:bCs/>
+          <w:sz w:val="28"/>
+          <w:szCs w:val="28"/>
+        </w:rPr>
+        <w:drawing>
+          <wp:inline distT="0" distB="0" distL="0" distR="0" wp14:anchorId="1811795E" wp14:editId="7169D506">
+            <wp:extent cx="4420217" cy="724001"/>
+            <wp:effectExtent l="0" t="0" r="0" b="0"/>
+            <wp:docPr id="491224275" name="Picture 1"/>
+            <wp:cNvGraphicFramePr>
+              <a:graphicFrameLocks xmlns:a="http://schemas.openxmlformats.org/drawingml/2006/main" noChangeAspect="1"/>
+            </wp:cNvGraphicFramePr>
+            <a:graphic xmlns:a="http://schemas.openxmlformats.org/drawingml/2006/main">
+              <a:graphicData uri="http://schemas.openxmlformats.org/drawingml/2006/picture">
+                <pic:pic xmlns:pic="http://schemas.openxmlformats.org/drawingml/2006/picture">
+                  <pic:nvPicPr>
+                    <pic:cNvPr id="491224275" name=""/>
+                    <pic:cNvPicPr/>
+                  </pic:nvPicPr>
+                  <pic:blipFill>
+                    <a:blip r:embed="rId38"/>
+                    <a:stretch>
+                      <a:fillRect/>
+                    </a:stretch>
+                  </pic:blipFill>
+                  <pic:spPr>
+                    <a:xfrm>
+                      <a:off x="0" y="0"/>
+                      <a:ext cx="4420217" cy="724001"/>
+                    </a:xfrm>
+                    <a:prstGeom prst="rect">
+                      <a:avLst/>
+                    </a:prstGeom>
+                  </pic:spPr>
+                </pic:pic>
+              </a:graphicData>
+            </a:graphic>
+          </wp:inline>
+        </w:drawing>
+      </w:r>
+    </w:p>
+    <w:p>
+      <w:pPr>
+        <w:rPr>
+          <w:b/>
+          <w:bCs/>
+          <w:sz w:val="28"/>
+          <w:szCs w:val="28"/>
+        </w:rPr>
+      </w:pPr>
+      <w:r>
+        <w:rPr>
+          <w:b/>
+          <w:bCs/>
+          <w:sz w:val="28"/>
+          <w:szCs w:val="28"/>
+        </w:rPr>
+        <w:drawing>
+          <wp:inline distT="0" distB="0" distL="0" distR="0" wp14:anchorId="06E3C6D1" wp14:editId="6B4F0562">
+            <wp:extent cx="5506218" cy="2048161"/>
+            <wp:effectExtent l="0" t="0" r="0" b="9525"/>
+            <wp:docPr id="1551807759" name="Picture 1"/>
+            <wp:cNvGraphicFramePr>
+              <a:graphicFrameLocks xmlns:a="http://schemas.openxmlformats.org/drawingml/2006/main" noChangeAspect="1"/>
+            </wp:cNvGraphicFramePr>
+            <a:graphic xmlns:a="http://schemas.openxmlformats.org/drawingml/2006/main">
+              <a:graphicData uri="http://schemas.openxmlformats.org/drawingml/2006/picture">
+                <pic:pic xmlns:pic="http://schemas.openxmlformats.org/drawingml/2006/picture">
+                  <pic:nvPicPr>
+                    <pic:cNvPr id="1551807759" name=""/>
+                    <pic:cNvPicPr/>
+                  </pic:nvPicPr>
+                  <pic:blipFill>
+                    <a:blip r:embed="rId39"/>
+                    <a:stretch>
+                      <a:fillRect/>
+                    </a:stretch>
+                  </pic:blipFill>
+                  <pic:spPr>
+                    <a:xfrm>
+                      <a:off x="0" y="0"/>
+                      <a:ext cx="5506218" cy="2048161"/>
+                    </a:xfrm>
+                    <a:prstGeom prst="rect">
+                      <a:avLst/>
+                    </a:prstGeom>
+                  </pic:spPr>
+                </pic:pic>
+              </a:graphicData>
+            </a:graphic>
+          </wp:inline>
+        </w:drawing>
+      </w:r>
+      <w:r>
+        <w:rPr>
+          <w:b/>
+          <w:bCs/>
+          <w:sz w:val="28"/>
+          <w:szCs w:val="28"/>
+        </w:rPr>
+        <w:br w:type="textWrapping" w:clear="all"/>
+      </w:r>
+    </w:p>
+    <w:p/>
+    <w:p/>
+    <w:p/>
+    <w:p/>
+    <w:p/>
+    <w:p/>
+    <w:p/>
+    <w:p/>
+    <w:p/>
+    <w:p/>
+    <w:p/>
+    <w:p/>
+    <w:p>
+      <w:pPr>
+        <w:jc w:val="center"/>
+        <w:rPr>
+          <w:b/>
+          <w:bCs/>
+          <w:sz w:val="28"/>
+          <w:szCs w:val="28"/>
+        </w:rPr>
+      </w:pPr>
+      <w:r>
+        <w:rPr>
+          <w:b/>
+          <w:bCs/>
+          <w:sz w:val="28"/>
+          <w:szCs w:val="28"/>
+        </w:rPr>
+        <w:lastRenderedPageBreak/>
+        <w:t>Kafka Producer Acknowledgement and retries</w:t>
+      </w:r>
+    </w:p>
+    <w:p>
+      <w:pPr>
+        <w:rPr>
+          <w:b/>
+          <w:bCs/>
+          <w:sz w:val="28"/>
+          <w:szCs w:val="28"/>
+        </w:rPr>
+      </w:pPr>
+      <w:r>
+        <w:rPr>
+          <w:b/>
+          <w:bCs/>
+          <w:sz w:val="28"/>
+          <w:szCs w:val="28"/>
+        </w:rPr>
+        <w:t>Section 7:</w:t>
+      </w:r>
+    </w:p>
+    <w:p>
+      <w:pPr>
+        <w:jc w:val="center"/>
+        <w:rPr>
+          <w:b/>
+          <w:bCs/>
+          <w:sz w:val="28"/>
+          <w:szCs w:val="28"/>
+        </w:rPr>
+      </w:pPr>
+    </w:p>
+    <w:p/>
+    <w:p/>
+    <w:p/>
+    <w:p/>
+    <w:p/>
+    <w:p/>
+    <w:p/>
+    <w:p/>
+    <w:p/>
+    <w:p/>
     <w:p/>
     <w:p>
       <w:r>
@@ -7407,16 +7977,16 @@
     </w:lvl>
   </w:abstractNum>
   <w:abstractNum w:abstractNumId="2" w15:restartNumberingAfterBreak="0">
-    <w:nsid w:val="602A6393"/>
+    <w:nsid w:val="33533F87"/>
     <w:multiLevelType w:val="hybridMultilevel"/>
-    <w:tmpl w:val="46C45D22"/>
-    <w:lvl w:ilvl="0" w:tplc="DEAE58E2">
+    <w:tmpl w:val="9272B4CC"/>
+    <w:lvl w:ilvl="0" w:tplc="40090011">
       <w:start w:val="1"/>
       <w:numFmt w:val="decimal"/>
       <w:lvlText w:val="%1)"/>
       <w:lvlJc w:val="left"/>
       <w:pPr>
-        <w:ind w:left="770" w:hanging="360"/>
+        <w:ind w:left="720" w:hanging="360"/>
       </w:pPr>
       <w:rPr>
         <w:rFonts w:hint="default"/>
@@ -7428,7 +7998,7 @@
       <w:lvlText w:val="%2."/>
       <w:lvlJc w:val="left"/>
       <w:pPr>
-        <w:ind w:left="1490" w:hanging="360"/>
+        <w:ind w:left="1440" w:hanging="360"/>
       </w:pPr>
     </w:lvl>
     <w:lvl w:ilvl="2" w:tplc="4009001B" w:tentative="1">
@@ -7437,7 +8007,7 @@
       <w:lvlText w:val="%3."/>
       <w:lvlJc w:val="right"/>
       <w:pPr>
-        <w:ind w:left="2210" w:hanging="180"/>
+        <w:ind w:left="2160" w:hanging="180"/>
       </w:pPr>
     </w:lvl>
     <w:lvl w:ilvl="3" w:tplc="4009000F" w:tentative="1">
@@ -7446,7 +8016,7 @@
       <w:lvlText w:val="%4."/>
       <w:lvlJc w:val="left"/>
       <w:pPr>
-        <w:ind w:left="2930" w:hanging="360"/>
+        <w:ind w:left="2880" w:hanging="360"/>
       </w:pPr>
     </w:lvl>
     <w:lvl w:ilvl="4" w:tplc="40090019" w:tentative="1">
@@ -7455,7 +8025,7 @@
       <w:lvlText w:val="%5."/>
       <w:lvlJc w:val="left"/>
       <w:pPr>
-        <w:ind w:left="3650" w:hanging="360"/>
+        <w:ind w:left="3600" w:hanging="360"/>
       </w:pPr>
     </w:lvl>
     <w:lvl w:ilvl="5" w:tplc="4009001B" w:tentative="1">
@@ -7464,7 +8034,7 @@
       <w:lvlText w:val="%6."/>
       <w:lvlJc w:val="right"/>
       <w:pPr>
-        <w:ind w:left="4370" w:hanging="180"/>
+        <w:ind w:left="4320" w:hanging="180"/>
       </w:pPr>
     </w:lvl>
     <w:lvl w:ilvl="6" w:tplc="4009000F" w:tentative="1">
@@ -7473,7 +8043,7 @@
       <w:lvlText w:val="%7."/>
       <w:lvlJc w:val="left"/>
       <w:pPr>
-        <w:ind w:left="5090" w:hanging="360"/>
+        <w:ind w:left="5040" w:hanging="360"/>
       </w:pPr>
     </w:lvl>
     <w:lvl w:ilvl="7" w:tplc="40090019" w:tentative="1">
@@ -7482,7 +8052,7 @@
       <w:lvlText w:val="%8."/>
       <w:lvlJc w:val="left"/>
       <w:pPr>
-        <w:ind w:left="5810" w:hanging="360"/>
+        <w:ind w:left="5760" w:hanging="360"/>
       </w:pPr>
     </w:lvl>
     <w:lvl w:ilvl="8" w:tplc="4009001B" w:tentative="1">
@@ -7491,21 +8061,21 @@
       <w:lvlText w:val="%9."/>
       <w:lvlJc w:val="right"/>
       <w:pPr>
-        <w:ind w:left="6530" w:hanging="180"/>
+        <w:ind w:left="6480" w:hanging="180"/>
       </w:pPr>
     </w:lvl>
   </w:abstractNum>
   <w:abstractNum w:abstractNumId="3" w15:restartNumberingAfterBreak="0">
-    <w:nsid w:val="6C7E6794"/>
+    <w:nsid w:val="602A6393"/>
     <w:multiLevelType w:val="hybridMultilevel"/>
-    <w:tmpl w:val="7EAC2D2C"/>
-    <w:lvl w:ilvl="0" w:tplc="C3FE7372">
+    <w:tmpl w:val="46C45D22"/>
+    <w:lvl w:ilvl="0" w:tplc="DEAE58E2">
       <w:start w:val="1"/>
-      <w:numFmt w:val="lowerLetter"/>
+      <w:numFmt w:val="decimal"/>
       <w:lvlText w:val="%1)"/>
       <w:lvlJc w:val="left"/>
       <w:pPr>
-        <w:ind w:left="1080" w:hanging="360"/>
+        <w:ind w:left="770" w:hanging="360"/>
       </w:pPr>
       <w:rPr>
         <w:rFonts w:hint="default"/>
@@ -7517,7 +8087,7 @@
       <w:lvlText w:val="%2."/>
       <w:lvlJc w:val="left"/>
       <w:pPr>
-        <w:ind w:left="1800" w:hanging="360"/>
+        <w:ind w:left="1490" w:hanging="360"/>
       </w:pPr>
     </w:lvl>
     <w:lvl w:ilvl="2" w:tplc="4009001B" w:tentative="1">
@@ -7526,7 +8096,7 @@
       <w:lvlText w:val="%3."/>
       <w:lvlJc w:val="right"/>
       <w:pPr>
-        <w:ind w:left="2520" w:hanging="180"/>
+        <w:ind w:left="2210" w:hanging="180"/>
       </w:pPr>
     </w:lvl>
     <w:lvl w:ilvl="3" w:tplc="4009000F" w:tentative="1">
@@ -7535,7 +8105,7 @@
       <w:lvlText w:val="%4."/>
       <w:lvlJc w:val="left"/>
       <w:pPr>
-        <w:ind w:left="3240" w:hanging="360"/>
+        <w:ind w:left="2930" w:hanging="360"/>
       </w:pPr>
     </w:lvl>
     <w:lvl w:ilvl="4" w:tplc="40090019" w:tentative="1">
@@ -7544,7 +8114,7 @@
       <w:lvlText w:val="%5."/>
       <w:lvlJc w:val="left"/>
       <w:pPr>
-        <w:ind w:left="3960" w:hanging="360"/>
+        <w:ind w:left="3650" w:hanging="360"/>
       </w:pPr>
     </w:lvl>
     <w:lvl w:ilvl="5" w:tplc="4009001B" w:tentative="1">
@@ -7553,7 +8123,7 @@
       <w:lvlText w:val="%6."/>
       <w:lvlJc w:val="right"/>
       <w:pPr>
-        <w:ind w:left="4680" w:hanging="180"/>
+        <w:ind w:left="4370" w:hanging="180"/>
       </w:pPr>
     </w:lvl>
     <w:lvl w:ilvl="6" w:tplc="4009000F" w:tentative="1">
@@ -7562,7 +8132,7 @@
       <w:lvlText w:val="%7."/>
       <w:lvlJc w:val="left"/>
       <w:pPr>
-        <w:ind w:left="5400" w:hanging="360"/>
+        <w:ind w:left="5090" w:hanging="360"/>
       </w:pPr>
     </w:lvl>
     <w:lvl w:ilvl="7" w:tplc="40090019" w:tentative="1">
@@ -7571,7 +8141,7 @@
       <w:lvlText w:val="%8."/>
       <w:lvlJc w:val="left"/>
       <w:pPr>
-        <w:ind w:left="6120" w:hanging="360"/>
+        <w:ind w:left="5810" w:hanging="360"/>
       </w:pPr>
     </w:lvl>
     <w:lvl w:ilvl="8" w:tplc="4009001B" w:tentative="1">
@@ -7580,21 +8150,21 @@
       <w:lvlText w:val="%9."/>
       <w:lvlJc w:val="right"/>
       <w:pPr>
-        <w:ind w:left="6840" w:hanging="180"/>
+        <w:ind w:left="6530" w:hanging="180"/>
       </w:pPr>
     </w:lvl>
   </w:abstractNum>
   <w:abstractNum w:abstractNumId="4" w15:restartNumberingAfterBreak="0">
-    <w:nsid w:val="6F281BCA"/>
+    <w:nsid w:val="6C7E6794"/>
     <w:multiLevelType w:val="hybridMultilevel"/>
-    <w:tmpl w:val="7506FFDE"/>
-    <w:lvl w:ilvl="0" w:tplc="4DFC459A">
+    <w:tmpl w:val="7EAC2D2C"/>
+    <w:lvl w:ilvl="0" w:tplc="C3FE7372">
       <w:start w:val="1"/>
-      <w:numFmt w:val="upperLetter"/>
+      <w:numFmt w:val="lowerLetter"/>
       <w:lvlText w:val="%1)"/>
       <w:lvlJc w:val="left"/>
       <w:pPr>
-        <w:ind w:left="720" w:hanging="360"/>
+        <w:ind w:left="1080" w:hanging="360"/>
       </w:pPr>
       <w:rPr>
         <w:rFonts w:hint="default"/>
@@ -7606,7 +8176,7 @@
       <w:lvlText w:val="%2."/>
       <w:lvlJc w:val="left"/>
       <w:pPr>
-        <w:ind w:left="1440" w:hanging="360"/>
+        <w:ind w:left="1800" w:hanging="360"/>
       </w:pPr>
     </w:lvl>
     <w:lvl w:ilvl="2" w:tplc="4009001B" w:tentative="1">
@@ -7615,7 +8185,7 @@
       <w:lvlText w:val="%3."/>
       <w:lvlJc w:val="right"/>
       <w:pPr>
-        <w:ind w:left="2160" w:hanging="180"/>
+        <w:ind w:left="2520" w:hanging="180"/>
       </w:pPr>
     </w:lvl>
     <w:lvl w:ilvl="3" w:tplc="4009000F" w:tentative="1">
@@ -7624,7 +8194,7 @@
       <w:lvlText w:val="%4."/>
       <w:lvlJc w:val="left"/>
       <w:pPr>
-        <w:ind w:left="2880" w:hanging="360"/>
+        <w:ind w:left="3240" w:hanging="360"/>
       </w:pPr>
     </w:lvl>
     <w:lvl w:ilvl="4" w:tplc="40090019" w:tentative="1">
@@ -7633,7 +8203,7 @@
       <w:lvlText w:val="%5."/>
       <w:lvlJc w:val="left"/>
       <w:pPr>
-        <w:ind w:left="3600" w:hanging="360"/>
+        <w:ind w:left="3960" w:hanging="360"/>
       </w:pPr>
     </w:lvl>
     <w:lvl w:ilvl="5" w:tplc="4009001B" w:tentative="1">
@@ -7642,7 +8212,7 @@
       <w:lvlText w:val="%6."/>
       <w:lvlJc w:val="right"/>
       <w:pPr>
-        <w:ind w:left="4320" w:hanging="180"/>
+        <w:ind w:left="4680" w:hanging="180"/>
       </w:pPr>
     </w:lvl>
     <w:lvl w:ilvl="6" w:tplc="4009000F" w:tentative="1">
@@ -7651,7 +8221,7 @@
       <w:lvlText w:val="%7."/>
       <w:lvlJc w:val="left"/>
       <w:pPr>
-        <w:ind w:left="5040" w:hanging="360"/>
+        <w:ind w:left="5400" w:hanging="360"/>
       </w:pPr>
     </w:lvl>
     <w:lvl w:ilvl="7" w:tplc="40090019" w:tentative="1">
@@ -7660,7 +8230,7 @@
       <w:lvlText w:val="%8."/>
       <w:lvlJc w:val="left"/>
       <w:pPr>
-        <w:ind w:left="5760" w:hanging="360"/>
+        <w:ind w:left="6120" w:hanging="360"/>
       </w:pPr>
     </w:lvl>
     <w:lvl w:ilvl="8" w:tplc="4009001B" w:tentative="1">
@@ -7669,21 +8239,21 @@
       <w:lvlText w:val="%9."/>
       <w:lvlJc w:val="right"/>
       <w:pPr>
-        <w:ind w:left="6480" w:hanging="180"/>
+        <w:ind w:left="6840" w:hanging="180"/>
       </w:pPr>
     </w:lvl>
   </w:abstractNum>
   <w:abstractNum w:abstractNumId="5" w15:restartNumberingAfterBreak="0">
-    <w:nsid w:val="741D53F7"/>
+    <w:nsid w:val="6F281BCA"/>
     <w:multiLevelType w:val="hybridMultilevel"/>
-    <w:tmpl w:val="D6FE6C56"/>
-    <w:lvl w:ilvl="0" w:tplc="09EE3342">
+    <w:tmpl w:val="7506FFDE"/>
+    <w:lvl w:ilvl="0" w:tplc="4DFC459A">
       <w:start w:val="1"/>
-      <w:numFmt w:val="decimal"/>
+      <w:numFmt w:val="upperLetter"/>
       <w:lvlText w:val="%1)"/>
       <w:lvlJc w:val="left"/>
       <w:pPr>
-        <w:ind w:left="410" w:hanging="360"/>
+        <w:ind w:left="720" w:hanging="360"/>
       </w:pPr>
       <w:rPr>
         <w:rFonts w:hint="default"/>
@@ -7695,7 +8265,7 @@
       <w:lvlText w:val="%2."/>
       <w:lvlJc w:val="left"/>
       <w:pPr>
-        <w:ind w:left="1130" w:hanging="360"/>
+        <w:ind w:left="1440" w:hanging="360"/>
       </w:pPr>
     </w:lvl>
     <w:lvl w:ilvl="2" w:tplc="4009001B" w:tentative="1">
@@ -7704,7 +8274,7 @@
       <w:lvlText w:val="%3."/>
       <w:lvlJc w:val="right"/>
       <w:pPr>
-        <w:ind w:left="1850" w:hanging="180"/>
+        <w:ind w:left="2160" w:hanging="180"/>
       </w:pPr>
     </w:lvl>
     <w:lvl w:ilvl="3" w:tplc="4009000F" w:tentative="1">
@@ -7713,7 +8283,7 @@
       <w:lvlText w:val="%4."/>
       <w:lvlJc w:val="left"/>
       <w:pPr>
-        <w:ind w:left="2570" w:hanging="360"/>
+        <w:ind w:left="2880" w:hanging="360"/>
       </w:pPr>
     </w:lvl>
     <w:lvl w:ilvl="4" w:tplc="40090019" w:tentative="1">
@@ -7722,7 +8292,7 @@
       <w:lvlText w:val="%5."/>
       <w:lvlJc w:val="left"/>
       <w:pPr>
-        <w:ind w:left="3290" w:hanging="360"/>
+        <w:ind w:left="3600" w:hanging="360"/>
       </w:pPr>
     </w:lvl>
     <w:lvl w:ilvl="5" w:tplc="4009001B" w:tentative="1">
@@ -7731,7 +8301,7 @@
       <w:lvlText w:val="%6."/>
       <w:lvlJc w:val="right"/>
       <w:pPr>
-        <w:ind w:left="4010" w:hanging="180"/>
+        <w:ind w:left="4320" w:hanging="180"/>
       </w:pPr>
     </w:lvl>
     <w:lvl w:ilvl="6" w:tplc="4009000F" w:tentative="1">
@@ -7740,7 +8310,7 @@
       <w:lvlText w:val="%7."/>
       <w:lvlJc w:val="left"/>
       <w:pPr>
-        <w:ind w:left="4730" w:hanging="360"/>
+        <w:ind w:left="5040" w:hanging="360"/>
       </w:pPr>
     </w:lvl>
     <w:lvl w:ilvl="7" w:tplc="40090019" w:tentative="1">
@@ -7749,7 +8319,7 @@
       <w:lvlText w:val="%8."/>
       <w:lvlJc w:val="left"/>
       <w:pPr>
-        <w:ind w:left="5450" w:hanging="360"/>
+        <w:ind w:left="5760" w:hanging="360"/>
       </w:pPr>
     </w:lvl>
     <w:lvl w:ilvl="8" w:tplc="4009001B" w:tentative="1">
@@ -7758,27 +8328,119 @@
       <w:lvlText w:val="%9."/>
       <w:lvlJc w:val="right"/>
       <w:pPr>
+        <w:ind w:left="6480" w:hanging="180"/>
+      </w:pPr>
+    </w:lvl>
+  </w:abstractNum>
+  <w:abstractNum w:abstractNumId="6" w15:restartNumberingAfterBreak="0">
+    <w:nsid w:val="741D53F7"/>
+    <w:multiLevelType w:val="hybridMultilevel"/>
+    <w:tmpl w:val="D6FE6C56"/>
+    <w:lvl w:ilvl="0" w:tplc="09EE3342">
+      <w:start w:val="1"/>
+      <w:numFmt w:val="decimal"/>
+      <w:lvlText w:val="%1)"/>
+      <w:lvlJc w:val="left"/>
+      <w:pPr>
+        <w:ind w:left="410" w:hanging="360"/>
+      </w:pPr>
+      <w:rPr>
+        <w:rFonts w:hint="default"/>
+      </w:rPr>
+    </w:lvl>
+    <w:lvl w:ilvl="1" w:tplc="40090019" w:tentative="1">
+      <w:start w:val="1"/>
+      <w:numFmt w:val="lowerLetter"/>
+      <w:lvlText w:val="%2."/>
+      <w:lvlJc w:val="left"/>
+      <w:pPr>
+        <w:ind w:left="1130" w:hanging="360"/>
+      </w:pPr>
+    </w:lvl>
+    <w:lvl w:ilvl="2" w:tplc="4009001B" w:tentative="1">
+      <w:start w:val="1"/>
+      <w:numFmt w:val="lowerRoman"/>
+      <w:lvlText w:val="%3."/>
+      <w:lvlJc w:val="right"/>
+      <w:pPr>
+        <w:ind w:left="1850" w:hanging="180"/>
+      </w:pPr>
+    </w:lvl>
+    <w:lvl w:ilvl="3" w:tplc="4009000F" w:tentative="1">
+      <w:start w:val="1"/>
+      <w:numFmt w:val="decimal"/>
+      <w:lvlText w:val="%4."/>
+      <w:lvlJc w:val="left"/>
+      <w:pPr>
+        <w:ind w:left="2570" w:hanging="360"/>
+      </w:pPr>
+    </w:lvl>
+    <w:lvl w:ilvl="4" w:tplc="40090019" w:tentative="1">
+      <w:start w:val="1"/>
+      <w:numFmt w:val="lowerLetter"/>
+      <w:lvlText w:val="%5."/>
+      <w:lvlJc w:val="left"/>
+      <w:pPr>
+        <w:ind w:left="3290" w:hanging="360"/>
+      </w:pPr>
+    </w:lvl>
+    <w:lvl w:ilvl="5" w:tplc="4009001B" w:tentative="1">
+      <w:start w:val="1"/>
+      <w:numFmt w:val="lowerRoman"/>
+      <w:lvlText w:val="%6."/>
+      <w:lvlJc w:val="right"/>
+      <w:pPr>
+        <w:ind w:left="4010" w:hanging="180"/>
+      </w:pPr>
+    </w:lvl>
+    <w:lvl w:ilvl="6" w:tplc="4009000F" w:tentative="1">
+      <w:start w:val="1"/>
+      <w:numFmt w:val="decimal"/>
+      <w:lvlText w:val="%7."/>
+      <w:lvlJc w:val="left"/>
+      <w:pPr>
+        <w:ind w:left="4730" w:hanging="360"/>
+      </w:pPr>
+    </w:lvl>
+    <w:lvl w:ilvl="7" w:tplc="40090019" w:tentative="1">
+      <w:start w:val="1"/>
+      <w:numFmt w:val="lowerLetter"/>
+      <w:lvlText w:val="%8."/>
+      <w:lvlJc w:val="left"/>
+      <w:pPr>
+        <w:ind w:left="5450" w:hanging="360"/>
+      </w:pPr>
+    </w:lvl>
+    <w:lvl w:ilvl="8" w:tplc="4009001B" w:tentative="1">
+      <w:start w:val="1"/>
+      <w:numFmt w:val="lowerRoman"/>
+      <w:lvlText w:val="%9."/>
+      <w:lvlJc w:val="right"/>
+      <w:pPr>
         <w:ind w:left="6170" w:hanging="180"/>
       </w:pPr>
     </w:lvl>
   </w:abstractNum>
   <w:num w:numId="1" w16cid:durableId="561982664">
+    <w:abstractNumId w:val="5"/>
+  </w:num>
+  <w:num w:numId="2" w16cid:durableId="381177533">
     <w:abstractNumId w:val="4"/>
   </w:num>
-  <w:num w:numId="2" w16cid:durableId="381177533">
-    <w:abstractNumId w:val="3"/>
-  </w:num>
   <w:num w:numId="3" w16cid:durableId="565263987">
-    <w:abstractNumId w:val="5"/>
+    <w:abstractNumId w:val="6"/>
   </w:num>
   <w:num w:numId="4" w16cid:durableId="1402872182">
-    <w:abstractNumId w:val="2"/>
+    <w:abstractNumId w:val="3"/>
   </w:num>
   <w:num w:numId="5" w16cid:durableId="1647902926">
     <w:abstractNumId w:val="1"/>
   </w:num>
   <w:num w:numId="6" w16cid:durableId="2012635868">
     <w:abstractNumId w:val="0"/>
+  </w:num>
+  <w:num w:numId="7" w16cid:durableId="1169828898">
+    <w:abstractNumId w:val="2"/>
   </w:num>
 </w:numbering>
 </file>
@@ -8385,6 +9047,7 @@
   <w:style w:type="character" w:default="1" w:styleId="DefaultParagraphFont">
     <w:name w:val="Default Paragraph Font"/>
     <w:uiPriority w:val="1"/>
+    <w:semiHidden/>
     <w:unhideWhenUsed/>
   </w:style>
   <w:style w:type="table" w:default="1" w:styleId="TableNormal">

</xml_diff>

<commit_message>
kafka producer consumer and some updated learned docs
</commit_message>
<xml_diff>
--- a/doc/kafkaFromScratch.docx
+++ b/doc/kafkaFromScratch.docx
@@ -7631,6 +7631,97 @@
     </w:p>
     <w:p>
       <w:pPr>
+        <w:rPr>
+          <w:b/>
+          <w:bCs/>
+          <w:sz w:val="28"/>
+          <w:szCs w:val="28"/>
+        </w:rPr>
+      </w:pPr>
+      <w:r>
+        <w:rPr>
+          <w:b/>
+          <w:bCs/>
+          <w:sz w:val="28"/>
+          <w:szCs w:val="28"/>
+        </w:rPr>
+        <w:drawing>
+          <wp:anchor distT="0" distB="0" distL="114300" distR="114300" simplePos="0" relativeHeight="251674624" behindDoc="1" locked="0" layoutInCell="1" allowOverlap="1" wp14:anchorId="24CE47D6" wp14:editId="4B350D72">
+            <wp:simplePos x="0" y="0"/>
+            <wp:positionH relativeFrom="margin">
+              <wp:align>left</wp:align>
+            </wp:positionH>
+            <wp:positionV relativeFrom="paragraph">
+              <wp:posOffset>504706</wp:posOffset>
+            </wp:positionV>
+            <wp:extent cx="6645910" cy="2803490"/>
+            <wp:effectExtent l="0" t="0" r="2540" b="0"/>
+            <wp:wrapNone/>
+            <wp:docPr id="628861573" name="Picture 1"/>
+            <wp:cNvGraphicFramePr>
+              <a:graphicFrameLocks xmlns:a="http://schemas.openxmlformats.org/drawingml/2006/main" noChangeAspect="1"/>
+            </wp:cNvGraphicFramePr>
+            <a:graphic xmlns:a="http://schemas.openxmlformats.org/drawingml/2006/main">
+              <a:graphicData uri="http://schemas.openxmlformats.org/drawingml/2006/picture">
+                <pic:pic xmlns:pic="http://schemas.openxmlformats.org/drawingml/2006/picture">
+                  <pic:nvPicPr>
+                    <pic:cNvPr id="628861573" name=""/>
+                    <pic:cNvPicPr/>
+                  </pic:nvPicPr>
+                  <pic:blipFill>
+                    <a:blip r:embed="rId40">
+                      <a:extLst>
+                        <a:ext uri="{28A0092B-C50C-407E-A947-70E740481C1C}">
+                          <a14:useLocalDpi xmlns:a14="http://schemas.microsoft.com/office/drawing/2010/main" val="0"/>
+                        </a:ext>
+                      </a:extLst>
+                    </a:blip>
+                    <a:stretch>
+                      <a:fillRect/>
+                    </a:stretch>
+                  </pic:blipFill>
+                  <pic:spPr>
+                    <a:xfrm>
+                      <a:off x="0" y="0"/>
+                      <a:ext cx="6645910" cy="2803490"/>
+                    </a:xfrm>
+                    <a:prstGeom prst="rect">
+                      <a:avLst/>
+                    </a:prstGeom>
+                  </pic:spPr>
+                </pic:pic>
+              </a:graphicData>
+            </a:graphic>
+            <wp14:sizeRelH relativeFrom="page">
+              <wp14:pctWidth>0</wp14:pctWidth>
+            </wp14:sizeRelH>
+            <wp14:sizeRelV relativeFrom="page">
+              <wp14:pctHeight>0</wp14:pctHeight>
+            </wp14:sizeRelV>
+          </wp:anchor>
+        </w:drawing>
+      </w:r>
+      <w:r>
+        <w:rPr>
+          <w:b/>
+          <w:bCs/>
+          <w:sz w:val="28"/>
+          <w:szCs w:val="28"/>
+        </w:rPr>
+        <w:t>Bydefault kafka produce 1 broker msg received ack, however lets say it got down after ack without being replicating it to other broker, in this case msg will be lost.</w:t>
+      </w:r>
+      <w:r>
+        <w:rPr>
+          <w:b/>
+          <w:bCs/>
+          <w:sz w:val="28"/>
+          <w:szCs w:val="28"/>
+        </w:rPr>
+        <w:br/>
+      </w:r>
+    </w:p>
+    <w:p>
+      <w:pPr>
         <w:jc w:val="center"/>
         <w:rPr>
           <w:b/>
@@ -7643,6 +7734,3614 @@
     <w:p/>
     <w:p/>
     <w:p/>
+    <w:p/>
+    <w:p/>
+    <w:p/>
+    <w:p/>
+    <w:p>
+      <w:r>
+        <w:t>We can have acknowledgement after lets say min 2in sync replica, process will increase time.</w:t>
+      </w:r>
+      <w:r>
+        <w:br/>
+      </w:r>
+      <w:r>
+        <w:drawing>
+          <wp:inline distT="0" distB="0" distL="0" distR="0" wp14:anchorId="4B911EE0" wp14:editId="2B1A90CB">
+            <wp:extent cx="6645910" cy="2672862"/>
+            <wp:effectExtent l="0" t="0" r="2540" b="0"/>
+            <wp:docPr id="1577167814" name="Picture 1"/>
+            <wp:cNvGraphicFramePr>
+              <a:graphicFrameLocks xmlns:a="http://schemas.openxmlformats.org/drawingml/2006/main" noChangeAspect="1"/>
+            </wp:cNvGraphicFramePr>
+            <a:graphic xmlns:a="http://schemas.openxmlformats.org/drawingml/2006/main">
+              <a:graphicData uri="http://schemas.openxmlformats.org/drawingml/2006/picture">
+                <pic:pic xmlns:pic="http://schemas.openxmlformats.org/drawingml/2006/picture">
+                  <pic:nvPicPr>
+                    <pic:cNvPr id="1577167814" name=""/>
+                    <pic:cNvPicPr/>
+                  </pic:nvPicPr>
+                  <pic:blipFill>
+                    <a:blip r:embed="rId41"/>
+                    <a:stretch>
+                      <a:fillRect/>
+                    </a:stretch>
+                  </pic:blipFill>
+                  <pic:spPr>
+                    <a:xfrm>
+                      <a:off x="0" y="0"/>
+                      <a:ext cx="6657087" cy="2677357"/>
+                    </a:xfrm>
+                    <a:prstGeom prst="rect">
+                      <a:avLst/>
+                    </a:prstGeom>
+                  </pic:spPr>
+                </pic:pic>
+              </a:graphicData>
+            </a:graphic>
+          </wp:inline>
+        </w:drawing>
+      </w:r>
+    </w:p>
+    <w:p/>
+    <w:p>
+      <w:pPr>
+        <w:rPr>
+          <w:b/>
+          <w:bCs/>
+        </w:rPr>
+      </w:pPr>
+      <w:r>
+        <w:rPr>
+          <w:rFonts w:hint="eastAsia"/>
+        </w:rPr>
+        <w:t>●</w:t>
+      </w:r>
+      <w:r>
+        <w:t xml:space="preserve"> </w:t>
+      </w:r>
+      <w:r>
+        <w:rPr>
+          <w:b/>
+          <w:bCs/>
+        </w:rPr>
+        <w:t>spring.kafka.producer.acks=all</w:t>
+      </w:r>
+      <w:r>
+        <w:rPr>
+          <w:b/>
+          <w:bCs/>
+        </w:rPr>
+        <w:t xml:space="preserve"> // more broker will make producer slower</w:t>
+      </w:r>
+    </w:p>
+    <w:p>
+      <w:r>
+        <w:t>Waits for an acknowledgement from all brokers.</w:t>
+      </w:r>
+    </w:p>
+    <w:p>
+      <w:pPr>
+        <w:rPr>
+          <w:b/>
+          <w:bCs/>
+        </w:rPr>
+      </w:pPr>
+      <w:r>
+        <w:rPr>
+          <w:rFonts w:hint="eastAsia"/>
+        </w:rPr>
+        <w:t>●</w:t>
+      </w:r>
+      <w:r>
+        <w:t xml:space="preserve"> </w:t>
+      </w:r>
+      <w:r>
+        <w:rPr>
+          <w:b/>
+          <w:bCs/>
+        </w:rPr>
+        <w:t>spring.kafka.producer.acks=1</w:t>
+      </w:r>
+    </w:p>
+    <w:p>
+      <w:r>
+        <w:t>Waits for an acknowledgement from a leader broker only.</w:t>
+      </w:r>
+    </w:p>
+    <w:p>
+      <w:pPr>
+        <w:rPr>
+          <w:b/>
+          <w:bCs/>
+        </w:rPr>
+      </w:pPr>
+      <w:r>
+        <w:rPr>
+          <w:rFonts w:hint="eastAsia"/>
+        </w:rPr>
+        <w:t>●</w:t>
+      </w:r>
+      <w:r>
+        <w:t xml:space="preserve"> </w:t>
+      </w:r>
+      <w:r>
+        <w:rPr>
+          <w:b/>
+          <w:bCs/>
+        </w:rPr>
+        <w:t>spring.kafka.producer.acks=0</w:t>
+      </w:r>
+    </w:p>
+    <w:p>
+      <w:r>
+        <w:t>Does not wait for an acknowledgement.</w:t>
+      </w:r>
+    </w:p>
+    <w:p/>
+    <w:p>
+      <w:r>
+        <w:lastRenderedPageBreak/>
+        <w:drawing>
+          <wp:inline distT="0" distB="0" distL="0" distR="0" wp14:anchorId="627BC4CC" wp14:editId="24972BB3">
+            <wp:extent cx="6645910" cy="3530600"/>
+            <wp:effectExtent l="0" t="0" r="2540" b="0"/>
+            <wp:docPr id="405170894" name="Picture 1"/>
+            <wp:cNvGraphicFramePr>
+              <a:graphicFrameLocks xmlns:a="http://schemas.openxmlformats.org/drawingml/2006/main" noChangeAspect="1"/>
+            </wp:cNvGraphicFramePr>
+            <a:graphic xmlns:a="http://schemas.openxmlformats.org/drawingml/2006/main">
+              <a:graphicData uri="http://schemas.openxmlformats.org/drawingml/2006/picture">
+                <pic:pic xmlns:pic="http://schemas.openxmlformats.org/drawingml/2006/picture">
+                  <pic:nvPicPr>
+                    <pic:cNvPr id="405170894" name=""/>
+                    <pic:cNvPicPr/>
+                  </pic:nvPicPr>
+                  <pic:blipFill>
+                    <a:blip r:embed="rId42"/>
+                    <a:stretch>
+                      <a:fillRect/>
+                    </a:stretch>
+                  </pic:blipFill>
+                  <pic:spPr>
+                    <a:xfrm>
+                      <a:off x="0" y="0"/>
+                      <a:ext cx="6645910" cy="3530600"/>
+                    </a:xfrm>
+                    <a:prstGeom prst="rect">
+                      <a:avLst/>
+                    </a:prstGeom>
+                  </pic:spPr>
+                </pic:pic>
+              </a:graphicData>
+            </a:graphic>
+          </wp:inline>
+        </w:drawing>
+      </w:r>
+    </w:p>
+    <w:p/>
+    <w:p>
+      <w:r>
+        <w:t>If set min.insyn replica it will or override the acks all to insync replica value. Producer will only wait for insyc replica to ack.</w:t>
+      </w:r>
+      <w:r>
+        <w:br/>
+        <w:t>below combination</w:t>
+      </w:r>
+    </w:p>
+    <w:p>
+      <w:r>
+        <w:drawing>
+          <wp:inline distT="0" distB="0" distL="0" distR="0" wp14:anchorId="664EA73E" wp14:editId="0966DCB1">
+            <wp:extent cx="6645910" cy="2646680"/>
+            <wp:effectExtent l="0" t="0" r="2540" b="1270"/>
+            <wp:docPr id="1319839316" name="Picture 1"/>
+            <wp:cNvGraphicFramePr>
+              <a:graphicFrameLocks xmlns:a="http://schemas.openxmlformats.org/drawingml/2006/main" noChangeAspect="1"/>
+            </wp:cNvGraphicFramePr>
+            <a:graphic xmlns:a="http://schemas.openxmlformats.org/drawingml/2006/main">
+              <a:graphicData uri="http://schemas.openxmlformats.org/drawingml/2006/picture">
+                <pic:pic xmlns:pic="http://schemas.openxmlformats.org/drawingml/2006/picture">
+                  <pic:nvPicPr>
+                    <pic:cNvPr id="1319839316" name=""/>
+                    <pic:cNvPicPr/>
+                  </pic:nvPicPr>
+                  <pic:blipFill>
+                    <a:blip r:embed="rId43"/>
+                    <a:stretch>
+                      <a:fillRect/>
+                    </a:stretch>
+                  </pic:blipFill>
+                  <pic:spPr>
+                    <a:xfrm>
+                      <a:off x="0" y="0"/>
+                      <a:ext cx="6645910" cy="2646680"/>
+                    </a:xfrm>
+                    <a:prstGeom prst="rect">
+                      <a:avLst/>
+                    </a:prstGeom>
+                  </pic:spPr>
+                </pic:pic>
+              </a:graphicData>
+            </a:graphic>
+          </wp:inline>
+        </w:drawing>
+      </w:r>
+    </w:p>
+    <w:p/>
+    <w:p/>
+    <w:p/>
+    <w:p/>
+    <w:p/>
+    <w:p/>
+    <w:p/>
+    <w:p>
+      <w:pPr>
+        <w:rPr>
+          <w:sz w:val="28"/>
+          <w:szCs w:val="28"/>
+        </w:rPr>
+      </w:pPr>
+      <w:r>
+        <w:rPr>
+          <w:sz w:val="28"/>
+          <w:szCs w:val="28"/>
+        </w:rPr>
+        <w:lastRenderedPageBreak/>
+        <w:t>Kafka retries:</w:t>
+      </w:r>
+    </w:p>
+    <w:p>
+      <w:pPr>
+        <w:rPr>
+          <w:sz w:val="28"/>
+          <w:szCs w:val="28"/>
+        </w:rPr>
+      </w:pPr>
+      <w:r>
+        <w:rPr>
+          <w:sz w:val="28"/>
+          <w:szCs w:val="28"/>
+        </w:rPr>
+        <w:t>Problem:</w:t>
+      </w:r>
+    </w:p>
+    <w:p>
+      <w:pPr>
+        <w:rPr>
+          <w:sz w:val="28"/>
+          <w:szCs w:val="28"/>
+        </w:rPr>
+      </w:pPr>
+      <w:r>
+        <w:rPr>
+          <w:sz w:val="28"/>
+          <w:szCs w:val="28"/>
+        </w:rPr>
+        <w:drawing>
+          <wp:inline distT="0" distB="0" distL="0" distR="0" wp14:anchorId="0810AA8F" wp14:editId="3615E3E4">
+            <wp:extent cx="6645910" cy="3473450"/>
+            <wp:effectExtent l="0" t="0" r="2540" b="0"/>
+            <wp:docPr id="780260319" name="Picture 1"/>
+            <wp:cNvGraphicFramePr>
+              <a:graphicFrameLocks xmlns:a="http://schemas.openxmlformats.org/drawingml/2006/main" noChangeAspect="1"/>
+            </wp:cNvGraphicFramePr>
+            <a:graphic xmlns:a="http://schemas.openxmlformats.org/drawingml/2006/main">
+              <a:graphicData uri="http://schemas.openxmlformats.org/drawingml/2006/picture">
+                <pic:pic xmlns:pic="http://schemas.openxmlformats.org/drawingml/2006/picture">
+                  <pic:nvPicPr>
+                    <pic:cNvPr id="780260319" name=""/>
+                    <pic:cNvPicPr/>
+                  </pic:nvPicPr>
+                  <pic:blipFill>
+                    <a:blip r:embed="rId44"/>
+                    <a:stretch>
+                      <a:fillRect/>
+                    </a:stretch>
+                  </pic:blipFill>
+                  <pic:spPr>
+                    <a:xfrm>
+                      <a:off x="0" y="0"/>
+                      <a:ext cx="6645910" cy="3473450"/>
+                    </a:xfrm>
+                    <a:prstGeom prst="rect">
+                      <a:avLst/>
+                    </a:prstGeom>
+                  </pic:spPr>
+                </pic:pic>
+              </a:graphicData>
+            </a:graphic>
+          </wp:inline>
+        </w:drawing>
+      </w:r>
+    </w:p>
+    <w:p/>
+    <w:p>
+      <w:r>
+        <w:t>Insync replica is 3 however our 3</w:t>
+      </w:r>
+      <w:r>
+        <w:rPr>
+          <w:vertAlign w:val="superscript"/>
+        </w:rPr>
+        <w:t>rd</w:t>
+      </w:r>
+      <w:r>
+        <w:t xml:space="preserve"> replica gone down then, kafka will retry again and again.</w:t>
+      </w:r>
+      <w:r>
+        <w:br/>
+        <w:t>Below are the scenarios between broker and producer.</w:t>
+      </w:r>
+      <w:r>
+        <w:br/>
+      </w:r>
+      <w:r>
+        <w:drawing>
+          <wp:inline distT="0" distB="0" distL="0" distR="0" wp14:anchorId="3BA67AEF" wp14:editId="5F2D0414">
+            <wp:extent cx="6645910" cy="3004457"/>
+            <wp:effectExtent l="0" t="0" r="2540" b="5715"/>
+            <wp:docPr id="1411340681" name="Picture 1"/>
+            <wp:cNvGraphicFramePr>
+              <a:graphicFrameLocks xmlns:a="http://schemas.openxmlformats.org/drawingml/2006/main" noChangeAspect="1"/>
+            </wp:cNvGraphicFramePr>
+            <a:graphic xmlns:a="http://schemas.openxmlformats.org/drawingml/2006/main">
+              <a:graphicData uri="http://schemas.openxmlformats.org/drawingml/2006/picture">
+                <pic:pic xmlns:pic="http://schemas.openxmlformats.org/drawingml/2006/picture">
+                  <pic:nvPicPr>
+                    <pic:cNvPr id="1411340681" name=""/>
+                    <pic:cNvPicPr/>
+                  </pic:nvPicPr>
+                  <pic:blipFill>
+                    <a:blip r:embed="rId45"/>
+                    <a:stretch>
+                      <a:fillRect/>
+                    </a:stretch>
+                  </pic:blipFill>
+                  <pic:spPr>
+                    <a:xfrm>
+                      <a:off x="0" y="0"/>
+                      <a:ext cx="6656613" cy="3009295"/>
+                    </a:xfrm>
+                    <a:prstGeom prst="rect">
+                      <a:avLst/>
+                    </a:prstGeom>
+                  </pic:spPr>
+                </pic:pic>
+              </a:graphicData>
+            </a:graphic>
+          </wp:inline>
+        </w:drawing>
+      </w:r>
+    </w:p>
+    <w:p>
+      <w:pPr>
+        <w:rPr>
+          <w:b/>
+          <w:bCs/>
+          <w:sz w:val="32"/>
+          <w:szCs w:val="32"/>
+        </w:rPr>
+      </w:pPr>
+      <w:r>
+        <w:rPr>
+          <w:b/>
+          <w:bCs/>
+          <w:sz w:val="32"/>
+          <w:szCs w:val="32"/>
+        </w:rPr>
+        <w:t>Retryable and Non-retryable will be decided by kafka.</w:t>
+      </w:r>
+    </w:p>
+    <w:p>
+      <w:r>
+        <w:rPr>
+          <w:b/>
+          <w:bCs/>
+          <w:sz w:val="28"/>
+          <w:szCs w:val="28"/>
+        </w:rPr>
+        <w:lastRenderedPageBreak/>
+        <w:t>Properties to set for retries.</w:t>
+      </w:r>
+      <w:r>
+        <w:rPr>
+          <w:b/>
+          <w:bCs/>
+          <w:sz w:val="28"/>
+          <w:szCs w:val="28"/>
+        </w:rPr>
+        <w:br/>
+      </w:r>
+      <w:r>
+        <w:drawing>
+          <wp:inline distT="0" distB="0" distL="0" distR="0" wp14:anchorId="4B5C1DC5" wp14:editId="39BDAEC3">
+            <wp:extent cx="6645910" cy="1216025"/>
+            <wp:effectExtent l="0" t="0" r="2540" b="3175"/>
+            <wp:docPr id="405170993" name="Picture 1"/>
+            <wp:cNvGraphicFramePr>
+              <a:graphicFrameLocks xmlns:a="http://schemas.openxmlformats.org/drawingml/2006/main" noChangeAspect="1"/>
+            </wp:cNvGraphicFramePr>
+            <a:graphic xmlns:a="http://schemas.openxmlformats.org/drawingml/2006/main">
+              <a:graphicData uri="http://schemas.openxmlformats.org/drawingml/2006/picture">
+                <pic:pic xmlns:pic="http://schemas.openxmlformats.org/drawingml/2006/picture">
+                  <pic:nvPicPr>
+                    <pic:cNvPr id="405170993" name=""/>
+                    <pic:cNvPicPr/>
+                  </pic:nvPicPr>
+                  <pic:blipFill>
+                    <a:blip r:embed="rId46"/>
+                    <a:stretch>
+                      <a:fillRect/>
+                    </a:stretch>
+                  </pic:blipFill>
+                  <pic:spPr>
+                    <a:xfrm>
+                      <a:off x="0" y="0"/>
+                      <a:ext cx="6645910" cy="1216025"/>
+                    </a:xfrm>
+                    <a:prstGeom prst="rect">
+                      <a:avLst/>
+                    </a:prstGeom>
+                  </pic:spPr>
+                </pic:pic>
+              </a:graphicData>
+            </a:graphic>
+          </wp:inline>
+        </w:drawing>
+      </w:r>
+    </w:p>
+    <w:p>
+      <w:r>
+        <w:t>……………………………………………………………………………………………………………………………………………………</w:t>
+      </w:r>
+    </w:p>
+    <w:p>
+      <w:r>
+        <w:drawing>
+          <wp:inline distT="0" distB="0" distL="0" distR="0" wp14:anchorId="57108F9D" wp14:editId="4676732A">
+            <wp:extent cx="6645910" cy="2470150"/>
+            <wp:effectExtent l="0" t="0" r="2540" b="6350"/>
+            <wp:docPr id="116482897" name="Picture 1"/>
+            <wp:cNvGraphicFramePr>
+              <a:graphicFrameLocks xmlns:a="http://schemas.openxmlformats.org/drawingml/2006/main" noChangeAspect="1"/>
+            </wp:cNvGraphicFramePr>
+            <a:graphic xmlns:a="http://schemas.openxmlformats.org/drawingml/2006/main">
+              <a:graphicData uri="http://schemas.openxmlformats.org/drawingml/2006/picture">
+                <pic:pic xmlns:pic="http://schemas.openxmlformats.org/drawingml/2006/picture">
+                  <pic:nvPicPr>
+                    <pic:cNvPr id="116482897" name=""/>
+                    <pic:cNvPicPr/>
+                  </pic:nvPicPr>
+                  <pic:blipFill>
+                    <a:blip r:embed="rId47"/>
+                    <a:stretch>
+                      <a:fillRect/>
+                    </a:stretch>
+                  </pic:blipFill>
+                  <pic:spPr>
+                    <a:xfrm>
+                      <a:off x="0" y="0"/>
+                      <a:ext cx="6645910" cy="2470150"/>
+                    </a:xfrm>
+                    <a:prstGeom prst="rect">
+                      <a:avLst/>
+                    </a:prstGeom>
+                  </pic:spPr>
+                </pic:pic>
+              </a:graphicData>
+            </a:graphic>
+          </wp:inline>
+        </w:drawing>
+      </w:r>
+    </w:p>
+    <w:p>
+      <w:pPr>
+        <w:rPr>
+          <w:b/>
+          <w:bCs/>
+        </w:rPr>
+      </w:pPr>
+    </w:p>
+    <w:p>
+      <w:pPr>
+        <w:rPr>
+          <w:b/>
+          <w:bCs/>
+        </w:rPr>
+      </w:pPr>
+      <w:r>
+        <w:rPr>
+          <w:b/>
+          <w:bCs/>
+        </w:rPr>
+        <w:t>Delivery.timeout.ms -&gt; it is the that whole send process is concerned</w:t>
+      </w:r>
+    </w:p>
+    <w:p>
+      <w:pPr>
+        <w:rPr>
+          <w:b/>
+          <w:bCs/>
+        </w:rPr>
+      </w:pPr>
+      <w:r>
+        <w:rPr>
+          <w:b/>
+          <w:bCs/>
+        </w:rPr>
+        <w:t>Request.timeout.ms -&gt; this time is considered for singe request.</w:t>
+      </w:r>
+    </w:p>
+    <w:p/>
+    <w:p>
+      <w:r>
+        <w:rPr>
+          <w:b/>
+          <w:bCs/>
+        </w:rPr>
+        <w:t>Updating insync replicas count :</w:t>
+      </w:r>
+      <w:r>
+        <w:br/>
+      </w:r>
+      <w:r>
+        <w:t>.\bin\windows\kafka-configs.bat   --bootstrap-server localhost:9092 --alter --entity-type topics -entity-name product_order_ms --add-config min.insync.replicas=3</w:t>
+      </w:r>
+    </w:p>
+    <w:p>
+      <w:r>
+        <w:drawing>
+          <wp:inline distT="0" distB="0" distL="0" distR="0" wp14:anchorId="25A61FF0" wp14:editId="5FBDF35D">
+            <wp:extent cx="6645910" cy="1287780"/>
+            <wp:effectExtent l="0" t="0" r="2540" b="7620"/>
+            <wp:docPr id="383675737" name="Picture 1"/>
+            <wp:cNvGraphicFramePr>
+              <a:graphicFrameLocks xmlns:a="http://schemas.openxmlformats.org/drawingml/2006/main" noChangeAspect="1"/>
+            </wp:cNvGraphicFramePr>
+            <a:graphic xmlns:a="http://schemas.openxmlformats.org/drawingml/2006/main">
+              <a:graphicData uri="http://schemas.openxmlformats.org/drawingml/2006/picture">
+                <pic:pic xmlns:pic="http://schemas.openxmlformats.org/drawingml/2006/picture">
+                  <pic:nvPicPr>
+                    <pic:cNvPr id="383675737" name=""/>
+                    <pic:cNvPicPr/>
+                  </pic:nvPicPr>
+                  <pic:blipFill>
+                    <a:blip r:embed="rId48"/>
+                    <a:stretch>
+                      <a:fillRect/>
+                    </a:stretch>
+                  </pic:blipFill>
+                  <pic:spPr>
+                    <a:xfrm>
+                      <a:off x="0" y="0"/>
+                      <a:ext cx="6645910" cy="1287780"/>
+                    </a:xfrm>
+                    <a:prstGeom prst="rect">
+                      <a:avLst/>
+                    </a:prstGeom>
+                  </pic:spPr>
+                </pic:pic>
+              </a:graphicData>
+            </a:graphic>
+          </wp:inline>
+        </w:drawing>
+      </w:r>
+    </w:p>
+    <w:p/>
+    <w:p>
+      <w:pPr>
+        <w:rPr>
+          <w:b/>
+          <w:bCs/>
+          <w:color w:val="FF0000"/>
+          <w:sz w:val="28"/>
+          <w:szCs w:val="28"/>
+        </w:rPr>
+      </w:pPr>
+    </w:p>
+    <w:p>
+      <w:pPr>
+        <w:rPr>
+          <w:b/>
+          <w:bCs/>
+          <w:color w:val="FF0000"/>
+          <w:sz w:val="28"/>
+          <w:szCs w:val="28"/>
+        </w:rPr>
+      </w:pPr>
+    </w:p>
+    <w:p>
+      <w:pPr>
+        <w:rPr>
+          <w:b/>
+          <w:bCs/>
+          <w:color w:val="FF0000"/>
+          <w:sz w:val="28"/>
+          <w:szCs w:val="28"/>
+        </w:rPr>
+      </w:pPr>
+    </w:p>
+    <w:p>
+      <w:pPr>
+        <w:rPr>
+          <w:b/>
+          <w:bCs/>
+          <w:color w:val="000000" w:themeColor="text1"/>
+          <w:sz w:val="28"/>
+          <w:szCs w:val="28"/>
+        </w:rPr>
+      </w:pPr>
+      <w:r>
+        <w:rPr>
+          <w:b/>
+          <w:bCs/>
+          <w:color w:val="FF0000"/>
+          <w:sz w:val="28"/>
+          <w:szCs w:val="28"/>
+        </w:rPr>
+        <w:lastRenderedPageBreak/>
+        <w:t>Trying how it works in code Now:</w:t>
+      </w:r>
+      <w:r>
+        <w:rPr>
+          <w:b/>
+          <w:bCs/>
+          <w:color w:val="FF0000"/>
+          <w:sz w:val="28"/>
+          <w:szCs w:val="28"/>
+        </w:rPr>
+        <w:br/>
+      </w:r>
+      <w:r>
+        <w:rPr>
+          <w:b/>
+          <w:bCs/>
+          <w:color w:val="000000" w:themeColor="text1"/>
+          <w:sz w:val="28"/>
+          <w:szCs w:val="28"/>
+        </w:rPr>
+        <w:t>in our code we have ack as all, and topic insync replicas is 2 -&gt; so any point of time producer requires 2 insync replicas data patch ack from broker</w:t>
+      </w:r>
+      <w:r>
+        <w:rPr>
+          <w:b/>
+          <w:bCs/>
+          <w:color w:val="000000" w:themeColor="text1"/>
+          <w:sz w:val="28"/>
+          <w:szCs w:val="28"/>
+        </w:rPr>
+        <w:t>. When 1 broker is running we will get error and multiple retries will happen from producer till timeout.</w:t>
+      </w:r>
+    </w:p>
+    <w:p>
+      <w:pPr>
+        <w:rPr>
+          <w:b/>
+          <w:bCs/>
+          <w:color w:val="000000" w:themeColor="text1"/>
+          <w:sz w:val="28"/>
+          <w:szCs w:val="28"/>
+        </w:rPr>
+      </w:pPr>
+      <w:r>
+        <w:rPr>
+          <w:b/>
+          <w:bCs/>
+          <w:color w:val="000000" w:themeColor="text1"/>
+          <w:sz w:val="28"/>
+          <w:szCs w:val="28"/>
+        </w:rPr>
+        <w:t>Peoperties:</w:t>
+      </w:r>
+    </w:p>
+    <w:p>
+      <w:pPr>
+        <w:rPr>
+          <w:b/>
+          <w:bCs/>
+          <w:color w:val="000000" w:themeColor="text1"/>
+          <w:sz w:val="28"/>
+          <w:szCs w:val="28"/>
+        </w:rPr>
+      </w:pPr>
+      <w:r>
+        <w:rPr>
+          <w:b/>
+          <w:bCs/>
+          <w:color w:val="000000" w:themeColor="text1"/>
+          <w:sz w:val="28"/>
+          <w:szCs w:val="28"/>
+        </w:rPr>
+        <w:t>Ack=all</w:t>
+      </w:r>
+    </w:p>
+    <w:p>
+      <w:pPr>
+        <w:rPr>
+          <w:b/>
+          <w:bCs/>
+          <w:color w:val="000000" w:themeColor="text1"/>
+          <w:sz w:val="28"/>
+          <w:szCs w:val="28"/>
+        </w:rPr>
+      </w:pPr>
+      <w:r>
+        <w:rPr>
+          <w:b/>
+          <w:bCs/>
+          <w:color w:val="000000" w:themeColor="text1"/>
+          <w:sz w:val="28"/>
+          <w:szCs w:val="28"/>
+        </w:rPr>
+        <w:t>Insync replica=2</w:t>
+      </w:r>
+    </w:p>
+    <w:p>
+      <w:pPr>
+        <w:rPr>
+          <w:b/>
+          <w:bCs/>
+          <w:color w:val="000000" w:themeColor="text1"/>
+          <w:sz w:val="28"/>
+          <w:szCs w:val="28"/>
+        </w:rPr>
+      </w:pPr>
+      <w:r>
+        <w:rPr>
+          <w:b/>
+          <w:bCs/>
+          <w:color w:val="000000" w:themeColor="text1"/>
+          <w:sz w:val="28"/>
+          <w:szCs w:val="28"/>
+        </w:rPr>
+        <w:t>Broker up  count 1:</w:t>
+      </w:r>
+    </w:p>
+    <w:p>
+      <w:pPr>
+        <w:rPr>
+          <w:b/>
+          <w:bCs/>
+          <w:color w:val="000000" w:themeColor="text1"/>
+          <w:sz w:val="28"/>
+          <w:szCs w:val="28"/>
+        </w:rPr>
+      </w:pPr>
+      <w:r>
+        <w:rPr>
+          <w:b/>
+          <w:bCs/>
+          <w:color w:val="000000" w:themeColor="text1"/>
+          <w:sz w:val="28"/>
+          <w:szCs w:val="28"/>
+        </w:rPr>
+        <w:t>Retries =10</w:t>
+      </w:r>
+    </w:p>
+    <w:p>
+      <w:pPr>
+        <w:rPr>
+          <w:b/>
+          <w:bCs/>
+          <w:color w:val="000000" w:themeColor="text1"/>
+          <w:sz w:val="28"/>
+          <w:szCs w:val="28"/>
+        </w:rPr>
+      </w:pPr>
+      <w:r>
+        <w:rPr>
+          <w:b/>
+          <w:bCs/>
+          <w:color w:val="000000" w:themeColor="text1"/>
+          <w:sz w:val="28"/>
+          <w:szCs w:val="28"/>
+        </w:rPr>
+        <w:t>Producer trying to publish message:</w:t>
+      </w:r>
+      <w:r>
+        <w:rPr>
+          <w:b/>
+          <w:bCs/>
+          <w:color w:val="000000" w:themeColor="text1"/>
+          <w:sz w:val="28"/>
+          <w:szCs w:val="28"/>
+        </w:rPr>
+        <w:br/>
+      </w:r>
+      <w:r>
+        <w:rPr>
+          <w:b/>
+          <w:bCs/>
+          <w:color w:val="000000" w:themeColor="text1"/>
+          <w:sz w:val="28"/>
+          <w:szCs w:val="28"/>
+        </w:rPr>
+        <w:drawing>
+          <wp:inline distT="0" distB="0" distL="0" distR="0" wp14:anchorId="02C2C163" wp14:editId="43C2465D">
+            <wp:extent cx="6645910" cy="1005840"/>
+            <wp:effectExtent l="0" t="0" r="2540" b="3810"/>
+            <wp:docPr id="564284951" name="Picture 1"/>
+            <wp:cNvGraphicFramePr>
+              <a:graphicFrameLocks xmlns:a="http://schemas.openxmlformats.org/drawingml/2006/main" noChangeAspect="1"/>
+            </wp:cNvGraphicFramePr>
+            <a:graphic xmlns:a="http://schemas.openxmlformats.org/drawingml/2006/main">
+              <a:graphicData uri="http://schemas.openxmlformats.org/drawingml/2006/picture">
+                <pic:pic xmlns:pic="http://schemas.openxmlformats.org/drawingml/2006/picture">
+                  <pic:nvPicPr>
+                    <pic:cNvPr id="564284951" name=""/>
+                    <pic:cNvPicPr/>
+                  </pic:nvPicPr>
+                  <pic:blipFill>
+                    <a:blip r:embed="rId49"/>
+                    <a:stretch>
+                      <a:fillRect/>
+                    </a:stretch>
+                  </pic:blipFill>
+                  <pic:spPr>
+                    <a:xfrm>
+                      <a:off x="0" y="0"/>
+                      <a:ext cx="6645910" cy="1005840"/>
+                    </a:xfrm>
+                    <a:prstGeom prst="rect">
+                      <a:avLst/>
+                    </a:prstGeom>
+                  </pic:spPr>
+                </pic:pic>
+              </a:graphicData>
+            </a:graphic>
+          </wp:inline>
+        </w:drawing>
+      </w:r>
+    </w:p>
+    <w:p>
+      <w:pPr>
+        <w:rPr>
+          <w:b/>
+          <w:bCs/>
+          <w:color w:val="000000" w:themeColor="text1"/>
+          <w:sz w:val="28"/>
+          <w:szCs w:val="28"/>
+        </w:rPr>
+      </w:pPr>
+      <w:r>
+        <w:rPr>
+          <w:b/>
+          <w:bCs/>
+          <w:color w:val="000000" w:themeColor="text1"/>
+          <w:sz w:val="28"/>
+          <w:szCs w:val="28"/>
+        </w:rPr>
+        <w:t xml:space="preserve"> </w:t>
+      </w:r>
+      <w:r>
+        <w:rPr>
+          <w:b/>
+          <w:bCs/>
+          <w:color w:val="000000" w:themeColor="text1"/>
+          <w:sz w:val="28"/>
+          <w:szCs w:val="28"/>
+        </w:rPr>
+        <w:drawing>
+          <wp:inline distT="0" distB="0" distL="0" distR="0" wp14:anchorId="79A4A6E5" wp14:editId="50E1D106">
+            <wp:extent cx="6645910" cy="769620"/>
+            <wp:effectExtent l="0" t="0" r="2540" b="0"/>
+            <wp:docPr id="2010693316" name="Picture 1"/>
+            <wp:cNvGraphicFramePr>
+              <a:graphicFrameLocks xmlns:a="http://schemas.openxmlformats.org/drawingml/2006/main" noChangeAspect="1"/>
+            </wp:cNvGraphicFramePr>
+            <a:graphic xmlns:a="http://schemas.openxmlformats.org/drawingml/2006/main">
+              <a:graphicData uri="http://schemas.openxmlformats.org/drawingml/2006/picture">
+                <pic:pic xmlns:pic="http://schemas.openxmlformats.org/drawingml/2006/picture">
+                  <pic:nvPicPr>
+                    <pic:cNvPr id="2010693316" name=""/>
+                    <pic:cNvPicPr/>
+                  </pic:nvPicPr>
+                  <pic:blipFill>
+                    <a:blip r:embed="rId50"/>
+                    <a:stretch>
+                      <a:fillRect/>
+                    </a:stretch>
+                  </pic:blipFill>
+                  <pic:spPr>
+                    <a:xfrm>
+                      <a:off x="0" y="0"/>
+                      <a:ext cx="6645910" cy="769620"/>
+                    </a:xfrm>
+                    <a:prstGeom prst="rect">
+                      <a:avLst/>
+                    </a:prstGeom>
+                  </pic:spPr>
+                </pic:pic>
+              </a:graphicData>
+            </a:graphic>
+          </wp:inline>
+        </w:drawing>
+      </w:r>
+    </w:p>
+    <w:p/>
+    <w:p>
+      <w:pPr>
+        <w:rPr>
+          <w:b/>
+          <w:bCs/>
+          <w:sz w:val="32"/>
+          <w:szCs w:val="32"/>
+        </w:rPr>
+      </w:pPr>
+    </w:p>
+    <w:p>
+      <w:pPr>
+        <w:rPr>
+          <w:b/>
+          <w:bCs/>
+          <w:sz w:val="32"/>
+          <w:szCs w:val="32"/>
+        </w:rPr>
+      </w:pPr>
+    </w:p>
+    <w:p>
+      <w:pPr>
+        <w:rPr>
+          <w:b/>
+          <w:bCs/>
+          <w:sz w:val="32"/>
+          <w:szCs w:val="32"/>
+        </w:rPr>
+      </w:pPr>
+    </w:p>
+    <w:p>
+      <w:pPr>
+        <w:rPr>
+          <w:b/>
+          <w:bCs/>
+          <w:sz w:val="32"/>
+          <w:szCs w:val="32"/>
+        </w:rPr>
+      </w:pPr>
+    </w:p>
+    <w:p>
+      <w:pPr>
+        <w:rPr>
+          <w:b/>
+          <w:bCs/>
+          <w:sz w:val="32"/>
+          <w:szCs w:val="32"/>
+        </w:rPr>
+      </w:pPr>
+    </w:p>
+    <w:p>
+      <w:pPr>
+        <w:rPr>
+          <w:b/>
+          <w:bCs/>
+          <w:sz w:val="32"/>
+          <w:szCs w:val="32"/>
+        </w:rPr>
+      </w:pPr>
+    </w:p>
+    <w:p>
+      <w:pPr>
+        <w:rPr>
+          <w:b/>
+          <w:bCs/>
+          <w:sz w:val="32"/>
+          <w:szCs w:val="32"/>
+        </w:rPr>
+      </w:pPr>
+    </w:p>
+    <w:p>
+      <w:pPr>
+        <w:rPr>
+          <w:b/>
+          <w:bCs/>
+          <w:sz w:val="32"/>
+          <w:szCs w:val="32"/>
+        </w:rPr>
+      </w:pPr>
+    </w:p>
+    <w:p>
+      <w:pPr>
+        <w:rPr>
+          <w:b/>
+          <w:bCs/>
+          <w:sz w:val="32"/>
+          <w:szCs w:val="32"/>
+        </w:rPr>
+      </w:pPr>
+    </w:p>
+    <w:p>
+      <w:pPr>
+        <w:rPr>
+          <w:b/>
+          <w:bCs/>
+          <w:sz w:val="32"/>
+          <w:szCs w:val="32"/>
+        </w:rPr>
+      </w:pPr>
+    </w:p>
+    <w:p>
+      <w:pPr>
+        <w:rPr>
+          <w:b/>
+          <w:bCs/>
+          <w:sz w:val="32"/>
+          <w:szCs w:val="32"/>
+        </w:rPr>
+      </w:pPr>
+      <w:r>
+        <w:rPr>
+          <w:b/>
+          <w:bCs/>
+          <w:sz w:val="32"/>
+          <w:szCs w:val="32"/>
+        </w:rPr>
+        <w:lastRenderedPageBreak/>
+        <w:t xml:space="preserve">Section 8: </w:t>
+      </w:r>
+      <w:r>
+        <w:rPr>
+          <w:b/>
+          <w:bCs/>
+          <w:sz w:val="32"/>
+          <w:szCs w:val="32"/>
+        </w:rPr>
+        <w:t xml:space="preserve">                          Idempotent Producer in Kafka</w:t>
+      </w:r>
+    </w:p>
+    <w:p>
+      <w:pPr>
+        <w:rPr>
+          <w:b/>
+          <w:bCs/>
+          <w:sz w:val="32"/>
+          <w:szCs w:val="32"/>
+        </w:rPr>
+      </w:pPr>
+      <w:r>
+        <w:rPr>
+          <w:b/>
+          <w:bCs/>
+          <w:sz w:val="32"/>
+          <w:szCs w:val="32"/>
+        </w:rPr>
+        <w:t>Problem in graphical representation:</w:t>
+      </w:r>
+    </w:p>
+    <w:p>
+      <w:pPr>
+        <w:rPr>
+          <w:b/>
+          <w:bCs/>
+          <w:sz w:val="32"/>
+          <w:szCs w:val="32"/>
+        </w:rPr>
+      </w:pPr>
+      <w:r>
+        <w:rPr>
+          <w:b/>
+          <w:bCs/>
+          <w:sz w:val="32"/>
+          <w:szCs w:val="32"/>
+        </w:rPr>
+        <w:drawing>
+          <wp:inline distT="0" distB="0" distL="0" distR="0" wp14:anchorId="74054717" wp14:editId="4965A664">
+            <wp:extent cx="6645910" cy="3275763"/>
+            <wp:effectExtent l="0" t="0" r="2540" b="1270"/>
+            <wp:docPr id="414557452" name="Picture 1"/>
+            <wp:cNvGraphicFramePr>
+              <a:graphicFrameLocks xmlns:a="http://schemas.openxmlformats.org/drawingml/2006/main" noChangeAspect="1"/>
+            </wp:cNvGraphicFramePr>
+            <a:graphic xmlns:a="http://schemas.openxmlformats.org/drawingml/2006/main">
+              <a:graphicData uri="http://schemas.openxmlformats.org/drawingml/2006/picture">
+                <pic:pic xmlns:pic="http://schemas.openxmlformats.org/drawingml/2006/picture">
+                  <pic:nvPicPr>
+                    <pic:cNvPr id="414557452" name=""/>
+                    <pic:cNvPicPr/>
+                  </pic:nvPicPr>
+                  <pic:blipFill>
+                    <a:blip r:embed="rId51"/>
+                    <a:stretch>
+                      <a:fillRect/>
+                    </a:stretch>
+                  </pic:blipFill>
+                  <pic:spPr>
+                    <a:xfrm>
+                      <a:off x="0" y="0"/>
+                      <a:ext cx="6650914" cy="3278229"/>
+                    </a:xfrm>
+                    <a:prstGeom prst="rect">
+                      <a:avLst/>
+                    </a:prstGeom>
+                  </pic:spPr>
+                </pic:pic>
+              </a:graphicData>
+            </a:graphic>
+          </wp:inline>
+        </w:drawing>
+      </w:r>
+    </w:p>
+    <w:p>
+      <w:pPr>
+        <w:rPr>
+          <w:b/>
+          <w:bCs/>
+          <w:sz w:val="32"/>
+          <w:szCs w:val="32"/>
+        </w:rPr>
+      </w:pPr>
+      <w:r>
+        <w:rPr>
+          <w:b/>
+          <w:bCs/>
+          <w:sz w:val="32"/>
+          <w:szCs w:val="32"/>
+        </w:rPr>
+        <w:t>In Apache Kafka, idempotent means that a producer can send the same record multiple times, but it will be stored exactly once in the Kafka log. This ensures that even if the producer retries sending a record due to failures (like network issues or broker downtime), the record will not be duplicated in the Kafka topic.</w:t>
+      </w:r>
+    </w:p>
+    <w:p>
+      <w:pPr>
+        <w:rPr>
+          <w:b/>
+          <w:bCs/>
+          <w:sz w:val="32"/>
+          <w:szCs w:val="32"/>
+        </w:rPr>
+      </w:pPr>
+      <w:r>
+        <w:rPr>
+          <w:b/>
+          <w:bCs/>
+          <w:sz w:val="32"/>
+          <w:szCs w:val="32"/>
+        </w:rPr>
+        <w:t>The idempotent producer is a feature introduced in Kafka to ensure exactly-once semantics (EOS) when producing records</w:t>
+      </w:r>
+    </w:p>
+    <w:p>
+      <w:pPr>
+        <w:rPr>
+          <w:b/>
+          <w:bCs/>
+          <w:sz w:val="32"/>
+          <w:szCs w:val="32"/>
+        </w:rPr>
+      </w:pPr>
+      <w:r>
+        <w:rPr>
+          <w:b/>
+          <w:bCs/>
+          <w:sz w:val="32"/>
+          <w:szCs w:val="32"/>
+        </w:rPr>
+        <w:t>Benefits of Idempotence</w:t>
+      </w:r>
+    </w:p>
+    <w:p>
+      <w:pPr>
+        <w:numPr>
+          <w:ilvl w:val="0"/>
+          <w:numId w:val="8"/>
+        </w:numPr>
+        <w:rPr>
+          <w:sz w:val="32"/>
+          <w:szCs w:val="32"/>
+        </w:rPr>
+      </w:pPr>
+      <w:r>
+        <w:rPr>
+          <w:b/>
+          <w:bCs/>
+          <w:sz w:val="32"/>
+          <w:szCs w:val="32"/>
+        </w:rPr>
+        <w:t>Exactly-once Semantics</w:t>
+      </w:r>
+      <w:r>
+        <w:rPr>
+          <w:sz w:val="32"/>
+          <w:szCs w:val="32"/>
+        </w:rPr>
+        <w:t>: Idempotence is a key building block for achieving exactly-once semantics in Kafka.</w:t>
+      </w:r>
+    </w:p>
+    <w:p>
+      <w:pPr>
+        <w:numPr>
+          <w:ilvl w:val="0"/>
+          <w:numId w:val="8"/>
+        </w:numPr>
+        <w:rPr>
+          <w:sz w:val="32"/>
+          <w:szCs w:val="32"/>
+        </w:rPr>
+      </w:pPr>
+      <w:r>
+        <w:rPr>
+          <w:b/>
+          <w:bCs/>
+          <w:sz w:val="32"/>
+          <w:szCs w:val="32"/>
+        </w:rPr>
+        <w:t>Resilience</w:t>
+      </w:r>
+      <w:r>
+        <w:rPr>
+          <w:sz w:val="32"/>
+          <w:szCs w:val="32"/>
+        </w:rPr>
+        <w:t>: Producers can safely retry sending messages without worrying about duplicates in case of transient failures.</w:t>
+      </w:r>
+    </w:p>
+    <w:p>
+      <w:pPr>
+        <w:numPr>
+          <w:ilvl w:val="0"/>
+          <w:numId w:val="8"/>
+        </w:numPr>
+        <w:rPr>
+          <w:sz w:val="32"/>
+          <w:szCs w:val="32"/>
+        </w:rPr>
+      </w:pPr>
+      <w:r>
+        <w:rPr>
+          <w:b/>
+          <w:bCs/>
+          <w:sz w:val="32"/>
+          <w:szCs w:val="32"/>
+        </w:rPr>
+        <w:t>Data Integrity</w:t>
+      </w:r>
+      <w:r>
+        <w:rPr>
+          <w:sz w:val="32"/>
+          <w:szCs w:val="32"/>
+        </w:rPr>
+        <w:t>: It prevents data duplication in Kafka topics, which is crucial for applications that need to maintain data accuracy.</w:t>
+      </w:r>
+    </w:p>
+    <w:p>
+      <w:pPr>
+        <w:ind w:left="720"/>
+        <w:rPr>
+          <w:b/>
+          <w:bCs/>
+          <w:sz w:val="32"/>
+          <w:szCs w:val="32"/>
+        </w:rPr>
+      </w:pPr>
+      <w:r>
+        <w:rPr>
+          <w:b/>
+          <w:bCs/>
+          <w:sz w:val="32"/>
+          <w:szCs w:val="32"/>
+        </w:rPr>
+        <w:t>spring.kafka.producer.properties.enable.idempotence=true</w:t>
+      </w:r>
+    </w:p>
+    <w:p>
+      <w:pPr>
+        <w:rPr>
+          <w:sz w:val="32"/>
+          <w:szCs w:val="32"/>
+        </w:rPr>
+      </w:pPr>
+      <w:r>
+        <w:rPr>
+          <w:sz w:val="32"/>
+          <w:szCs w:val="32"/>
+        </w:rPr>
+        <w:drawing>
+          <wp:inline distT="0" distB="0" distL="0" distR="0" wp14:anchorId="40886847" wp14:editId="56CEE38C">
+            <wp:extent cx="6645910" cy="187960"/>
+            <wp:effectExtent l="0" t="0" r="2540" b="2540"/>
+            <wp:docPr id="22609474" name="Picture 1"/>
+            <wp:cNvGraphicFramePr>
+              <a:graphicFrameLocks xmlns:a="http://schemas.openxmlformats.org/drawingml/2006/main" noChangeAspect="1"/>
+            </wp:cNvGraphicFramePr>
+            <a:graphic xmlns:a="http://schemas.openxmlformats.org/drawingml/2006/main">
+              <a:graphicData uri="http://schemas.openxmlformats.org/drawingml/2006/picture">
+                <pic:pic xmlns:pic="http://schemas.openxmlformats.org/drawingml/2006/picture">
+                  <pic:nvPicPr>
+                    <pic:cNvPr id="22609474" name=""/>
+                    <pic:cNvPicPr/>
+                  </pic:nvPicPr>
+                  <pic:blipFill>
+                    <a:blip r:embed="rId52"/>
+                    <a:stretch>
+                      <a:fillRect/>
+                    </a:stretch>
+                  </pic:blipFill>
+                  <pic:spPr>
+                    <a:xfrm>
+                      <a:off x="0" y="0"/>
+                      <a:ext cx="6645910" cy="187960"/>
+                    </a:xfrm>
+                    <a:prstGeom prst="rect">
+                      <a:avLst/>
+                    </a:prstGeom>
+                  </pic:spPr>
+                </pic:pic>
+              </a:graphicData>
+            </a:graphic>
+          </wp:inline>
+        </w:drawing>
+      </w:r>
+    </w:p>
+    <w:p>
+      <w:pPr>
+        <w:rPr>
+          <w:sz w:val="32"/>
+          <w:szCs w:val="32"/>
+        </w:rPr>
+      </w:pPr>
+    </w:p>
+    <w:p>
+      <w:pPr>
+        <w:rPr>
+          <w:b/>
+          <w:bCs/>
+          <w:sz w:val="32"/>
+          <w:szCs w:val="32"/>
+        </w:rPr>
+      </w:pPr>
+      <w:r>
+        <w:rPr>
+          <w:b/>
+          <w:bCs/>
+          <w:sz w:val="32"/>
+          <w:szCs w:val="32"/>
+        </w:rPr>
+        <w:t>Note :</w:t>
+      </w:r>
+    </w:p>
+    <w:p>
+      <w:pPr>
+        <w:rPr>
+          <w:b/>
+          <w:bCs/>
+          <w:sz w:val="32"/>
+          <w:szCs w:val="32"/>
+        </w:rPr>
+      </w:pPr>
+      <w:r>
+        <w:rPr>
+          <w:b/>
+          <w:bCs/>
+          <w:sz w:val="32"/>
+          <w:szCs w:val="32"/>
+        </w:rPr>
+        <w:t>By default idepotent is true. However it is recommended to set it true explicitly as it can indirectly disabled by below confliting values .</w:t>
+      </w:r>
+    </w:p>
+    <w:p>
+      <w:pPr>
+        <w:rPr>
+          <w:b/>
+          <w:bCs/>
+          <w:sz w:val="32"/>
+          <w:szCs w:val="32"/>
+        </w:rPr>
+      </w:pPr>
+      <w:r>
+        <w:rPr>
+          <w:b/>
+          <w:bCs/>
+          <w:sz w:val="32"/>
+          <w:szCs w:val="32"/>
+        </w:rPr>
+        <w:drawing>
+          <wp:inline distT="0" distB="0" distL="0" distR="0" wp14:anchorId="3B6AA1A6" wp14:editId="04C825EA">
+            <wp:extent cx="6535062" cy="1952898"/>
+            <wp:effectExtent l="0" t="0" r="0" b="9525"/>
+            <wp:docPr id="730248905" name="Picture 1"/>
+            <wp:cNvGraphicFramePr>
+              <a:graphicFrameLocks xmlns:a="http://schemas.openxmlformats.org/drawingml/2006/main" noChangeAspect="1"/>
+            </wp:cNvGraphicFramePr>
+            <a:graphic xmlns:a="http://schemas.openxmlformats.org/drawingml/2006/main">
+              <a:graphicData uri="http://schemas.openxmlformats.org/drawingml/2006/picture">
+                <pic:pic xmlns:pic="http://schemas.openxmlformats.org/drawingml/2006/picture">
+                  <pic:nvPicPr>
+                    <pic:cNvPr id="730248905" name=""/>
+                    <pic:cNvPicPr/>
+                  </pic:nvPicPr>
+                  <pic:blipFill>
+                    <a:blip r:embed="rId53"/>
+                    <a:stretch>
+                      <a:fillRect/>
+                    </a:stretch>
+                  </pic:blipFill>
+                  <pic:spPr>
+                    <a:xfrm>
+                      <a:off x="0" y="0"/>
+                      <a:ext cx="6535062" cy="1952898"/>
+                    </a:xfrm>
+                    <a:prstGeom prst="rect">
+                      <a:avLst/>
+                    </a:prstGeom>
+                  </pic:spPr>
+                </pic:pic>
+              </a:graphicData>
+            </a:graphic>
+          </wp:inline>
+        </w:drawing>
+      </w:r>
+    </w:p>
+    <w:p>
+      <w:pPr>
+        <w:rPr>
+          <w:b/>
+          <w:bCs/>
+          <w:sz w:val="32"/>
+          <w:szCs w:val="32"/>
+        </w:rPr>
+      </w:pPr>
+      <w:r>
+        <w:rPr>
+          <w:b/>
+          <w:bCs/>
+          <w:sz w:val="32"/>
+          <w:szCs w:val="32"/>
+        </w:rPr>
+        <w:t xml:space="preserve">In order to use idempotence, as per </w:t>
+      </w:r>
+      <w:r>
+        <w:rPr>
+          <w:b/>
+          <w:bCs/>
+          <w:sz w:val="32"/>
+          <w:szCs w:val="32"/>
+        </w:rPr>
+        <w:t>documetation</w:t>
+      </w:r>
+      <w:r>
+        <w:rPr>
+          <w:b/>
+          <w:bCs/>
+          <w:sz w:val="32"/>
+          <w:szCs w:val="32"/>
+        </w:rPr>
+        <w:t xml:space="preserve"> , request inflight value should not be greater than 5. Id you make &gt; 5 it will below error </w:t>
+      </w:r>
+      <w:r>
+        <w:rPr>
+          <w:b/>
+          <w:bCs/>
+          <w:sz w:val="32"/>
+          <w:szCs w:val="32"/>
+        </w:rPr>
+        <w:br/>
+      </w:r>
+      <w:r>
+        <w:rPr>
+          <w:b/>
+          <w:bCs/>
+          <w:sz w:val="32"/>
+          <w:szCs w:val="32"/>
+        </w:rPr>
+        <w:br/>
+      </w:r>
+      <w:r>
+        <w:rPr>
+          <w:b/>
+          <w:bCs/>
+          <w:sz w:val="32"/>
+          <w:szCs w:val="32"/>
+        </w:rPr>
+        <w:drawing>
+          <wp:inline distT="0" distB="0" distL="0" distR="0" wp14:anchorId="51A51F3B" wp14:editId="43EEF1D0">
+            <wp:extent cx="6645910" cy="1527810"/>
+            <wp:effectExtent l="0" t="0" r="2540" b="0"/>
+            <wp:docPr id="1494953256" name="Picture 1"/>
+            <wp:cNvGraphicFramePr>
+              <a:graphicFrameLocks xmlns:a="http://schemas.openxmlformats.org/drawingml/2006/main" noChangeAspect="1"/>
+            </wp:cNvGraphicFramePr>
+            <a:graphic xmlns:a="http://schemas.openxmlformats.org/drawingml/2006/main">
+              <a:graphicData uri="http://schemas.openxmlformats.org/drawingml/2006/picture">
+                <pic:pic xmlns:pic="http://schemas.openxmlformats.org/drawingml/2006/picture">
+                  <pic:nvPicPr>
+                    <pic:cNvPr id="1494953256" name=""/>
+                    <pic:cNvPicPr/>
+                  </pic:nvPicPr>
+                  <pic:blipFill>
+                    <a:blip r:embed="rId54"/>
+                    <a:stretch>
+                      <a:fillRect/>
+                    </a:stretch>
+                  </pic:blipFill>
+                  <pic:spPr>
+                    <a:xfrm>
+                      <a:off x="0" y="0"/>
+                      <a:ext cx="6645910" cy="1527810"/>
+                    </a:xfrm>
+                    <a:prstGeom prst="rect">
+                      <a:avLst/>
+                    </a:prstGeom>
+                  </pic:spPr>
+                </pic:pic>
+              </a:graphicData>
+            </a:graphic>
+          </wp:inline>
+        </w:drawing>
+      </w:r>
+      <w:r>
+        <w:rPr>
+          <w:b/>
+          <w:bCs/>
+          <w:sz w:val="32"/>
+          <w:szCs w:val="32"/>
+        </w:rPr>
+        <w:br/>
+      </w:r>
+    </w:p>
+    <w:p>
+      <w:pPr>
+        <w:rPr>
+          <w:b/>
+          <w:bCs/>
+          <w:sz w:val="32"/>
+          <w:szCs w:val="32"/>
+        </w:rPr>
+      </w:pPr>
+      <w:r>
+        <w:rPr>
+          <w:b/>
+          <w:bCs/>
+          <w:sz w:val="32"/>
+          <w:szCs w:val="32"/>
+        </w:rPr>
+        <w:drawing>
+          <wp:inline distT="0" distB="0" distL="0" distR="0" wp14:anchorId="71C612DF" wp14:editId="1ADFABD4">
+            <wp:extent cx="6645910" cy="663191"/>
+            <wp:effectExtent l="0" t="0" r="2540" b="3810"/>
+            <wp:docPr id="15617088" name="Picture 1"/>
+            <wp:cNvGraphicFramePr>
+              <a:graphicFrameLocks xmlns:a="http://schemas.openxmlformats.org/drawingml/2006/main" noChangeAspect="1"/>
+            </wp:cNvGraphicFramePr>
+            <a:graphic xmlns:a="http://schemas.openxmlformats.org/drawingml/2006/main">
+              <a:graphicData uri="http://schemas.openxmlformats.org/drawingml/2006/picture">
+                <pic:pic xmlns:pic="http://schemas.openxmlformats.org/drawingml/2006/picture">
+                  <pic:nvPicPr>
+                    <pic:cNvPr id="15617088" name=""/>
+                    <pic:cNvPicPr/>
+                  </pic:nvPicPr>
+                  <pic:blipFill>
+                    <a:blip r:embed="rId55"/>
+                    <a:stretch>
+                      <a:fillRect/>
+                    </a:stretch>
+                  </pic:blipFill>
+                  <pic:spPr>
+                    <a:xfrm>
+                      <a:off x="0" y="0"/>
+                      <a:ext cx="6736274" cy="672208"/>
+                    </a:xfrm>
+                    <a:prstGeom prst="rect">
+                      <a:avLst/>
+                    </a:prstGeom>
+                  </pic:spPr>
+                </pic:pic>
+              </a:graphicData>
+            </a:graphic>
+          </wp:inline>
+        </w:drawing>
+      </w:r>
+    </w:p>
+    <w:p>
+      <w:pPr>
+        <w:rPr>
+          <w:b/>
+          <w:bCs/>
+          <w:sz w:val="32"/>
+          <w:szCs w:val="32"/>
+        </w:rPr>
+      </w:pPr>
+    </w:p>
+    <w:p>
+      <w:pPr>
+        <w:rPr>
+          <w:b/>
+          <w:bCs/>
+          <w:sz w:val="32"/>
+          <w:szCs w:val="32"/>
+        </w:rPr>
+      </w:pPr>
+    </w:p>
+    <w:p>
+      <w:pPr>
+        <w:rPr>
+          <w:b/>
+          <w:bCs/>
+          <w:sz w:val="32"/>
+          <w:szCs w:val="32"/>
+        </w:rPr>
+      </w:pPr>
+    </w:p>
+    <w:p>
+      <w:pPr>
+        <w:rPr>
+          <w:b/>
+          <w:bCs/>
+          <w:sz w:val="32"/>
+          <w:szCs w:val="32"/>
+        </w:rPr>
+      </w:pPr>
+    </w:p>
+    <w:p>
+      <w:pPr>
+        <w:rPr>
+          <w:b/>
+          <w:bCs/>
+          <w:sz w:val="32"/>
+          <w:szCs w:val="32"/>
+        </w:rPr>
+      </w:pPr>
+    </w:p>
+    <w:p>
+      <w:pPr>
+        <w:rPr>
+          <w:b/>
+          <w:bCs/>
+          <w:sz w:val="32"/>
+          <w:szCs w:val="32"/>
+        </w:rPr>
+      </w:pPr>
+    </w:p>
+    <w:p>
+      <w:pPr>
+        <w:rPr>
+          <w:b/>
+          <w:bCs/>
+          <w:sz w:val="32"/>
+          <w:szCs w:val="32"/>
+        </w:rPr>
+      </w:pPr>
+    </w:p>
+    <w:p>
+      <w:pPr>
+        <w:rPr>
+          <w:b/>
+          <w:bCs/>
+          <w:sz w:val="32"/>
+          <w:szCs w:val="32"/>
+        </w:rPr>
+      </w:pPr>
+      <w:r>
+        <w:rPr>
+          <w:b/>
+          <w:bCs/>
+          <w:sz w:val="32"/>
+          <w:szCs w:val="32"/>
+        </w:rPr>
+        <w:lastRenderedPageBreak/>
+        <w:t xml:space="preserve">Section 9: </w:t>
+      </w:r>
+      <w:r>
+        <w:rPr>
+          <w:b/>
+          <w:bCs/>
+          <w:sz w:val="32"/>
+          <w:szCs w:val="32"/>
+        </w:rPr>
+        <w:tab/>
+      </w:r>
+      <w:r>
+        <w:rPr>
+          <w:b/>
+          <w:bCs/>
+          <w:sz w:val="32"/>
+          <w:szCs w:val="32"/>
+        </w:rPr>
+        <w:tab/>
+      </w:r>
+      <w:r>
+        <w:rPr>
+          <w:b/>
+          <w:bCs/>
+          <w:sz w:val="32"/>
+          <w:szCs w:val="32"/>
+        </w:rPr>
+        <w:tab/>
+      </w:r>
+      <w:r>
+        <w:rPr>
+          <w:b/>
+          <w:bCs/>
+          <w:sz w:val="32"/>
+          <w:szCs w:val="32"/>
+        </w:rPr>
+        <w:tab/>
+        <w:t>Kafka Consumer - Spring boot Ms</w:t>
+      </w:r>
+    </w:p>
+    <w:p>
+      <w:pPr>
+        <w:rPr>
+          <w:b/>
+          <w:bCs/>
+          <w:sz w:val="32"/>
+          <w:szCs w:val="32"/>
+        </w:rPr>
+      </w:pPr>
+      <w:r>
+        <w:rPr>
+          <w:b/>
+          <w:bCs/>
+          <w:sz w:val="32"/>
+          <w:szCs w:val="32"/>
+        </w:rPr>
+        <w:drawing>
+          <wp:anchor distT="0" distB="0" distL="114300" distR="114300" simplePos="0" relativeHeight="251676672" behindDoc="1" locked="0" layoutInCell="1" allowOverlap="1" wp14:anchorId="234F8AE3" wp14:editId="02A2EB56">
+            <wp:simplePos x="0" y="0"/>
+            <wp:positionH relativeFrom="margin">
+              <wp:align>left</wp:align>
+            </wp:positionH>
+            <wp:positionV relativeFrom="paragraph">
+              <wp:posOffset>98621</wp:posOffset>
+            </wp:positionV>
+            <wp:extent cx="6645275" cy="2331085"/>
+            <wp:effectExtent l="0" t="0" r="3175" b="0"/>
+            <wp:wrapNone/>
+            <wp:docPr id="1421840314" name="Picture 1"/>
+            <wp:cNvGraphicFramePr>
+              <a:graphicFrameLocks xmlns:a="http://schemas.openxmlformats.org/drawingml/2006/main" noChangeAspect="1"/>
+            </wp:cNvGraphicFramePr>
+            <a:graphic xmlns:a="http://schemas.openxmlformats.org/drawingml/2006/main">
+              <a:graphicData uri="http://schemas.openxmlformats.org/drawingml/2006/picture">
+                <pic:pic xmlns:pic="http://schemas.openxmlformats.org/drawingml/2006/picture">
+                  <pic:nvPicPr>
+                    <pic:cNvPr id="1421840314" name=""/>
+                    <pic:cNvPicPr/>
+                  </pic:nvPicPr>
+                  <pic:blipFill>
+                    <a:blip r:embed="rId56">
+                      <a:extLst>
+                        <a:ext uri="{28A0092B-C50C-407E-A947-70E740481C1C}">
+                          <a14:useLocalDpi xmlns:a14="http://schemas.microsoft.com/office/drawing/2010/main" val="0"/>
+                        </a:ext>
+                      </a:extLst>
+                    </a:blip>
+                    <a:stretch>
+                      <a:fillRect/>
+                    </a:stretch>
+                  </pic:blipFill>
+                  <pic:spPr>
+                    <a:xfrm>
+                      <a:off x="0" y="0"/>
+                      <a:ext cx="6645275" cy="2331085"/>
+                    </a:xfrm>
+                    <a:prstGeom prst="rect">
+                      <a:avLst/>
+                    </a:prstGeom>
+                  </pic:spPr>
+                </pic:pic>
+              </a:graphicData>
+            </a:graphic>
+            <wp14:sizeRelH relativeFrom="page">
+              <wp14:pctWidth>0</wp14:pctWidth>
+            </wp14:sizeRelH>
+            <wp14:sizeRelV relativeFrom="page">
+              <wp14:pctHeight>0</wp14:pctHeight>
+            </wp14:sizeRelV>
+          </wp:anchor>
+        </w:drawing>
+      </w:r>
+    </w:p>
+    <w:p>
+      <w:pPr>
+        <w:rPr>
+          <w:b/>
+          <w:bCs/>
+          <w:sz w:val="32"/>
+          <w:szCs w:val="32"/>
+        </w:rPr>
+      </w:pPr>
+    </w:p>
+    <w:p>
+      <w:pPr>
+        <w:rPr>
+          <w:b/>
+          <w:bCs/>
+          <w:sz w:val="32"/>
+          <w:szCs w:val="32"/>
+        </w:rPr>
+      </w:pPr>
+      <w:r>
+        <w:rPr>
+          <w:b/>
+          <w:bCs/>
+          <w:sz w:val="32"/>
+          <w:szCs w:val="32"/>
+        </w:rPr>
+        <w:t>……</w:t>
+      </w:r>
+    </w:p>
+    <w:p>
+      <w:pPr>
+        <w:rPr>
+          <w:b/>
+          <w:bCs/>
+          <w:sz w:val="32"/>
+          <w:szCs w:val="32"/>
+        </w:rPr>
+      </w:pPr>
+    </w:p>
+    <w:p>
+      <w:pPr>
+        <w:rPr>
+          <w:b/>
+          <w:bCs/>
+          <w:sz w:val="32"/>
+          <w:szCs w:val="32"/>
+        </w:rPr>
+      </w:pPr>
+    </w:p>
+    <w:p>
+      <w:pPr>
+        <w:rPr>
+          <w:b/>
+          <w:bCs/>
+          <w:sz w:val="32"/>
+          <w:szCs w:val="32"/>
+        </w:rPr>
+      </w:pPr>
+    </w:p>
+    <w:p>
+      <w:pPr>
+        <w:rPr>
+          <w:b/>
+          <w:bCs/>
+        </w:rPr>
+      </w:pPr>
+      <w:r>
+        <w:rPr>
+          <w:b/>
+          <w:bCs/>
+          <w:sz w:val="32"/>
+          <w:szCs w:val="32"/>
+        </w:rPr>
+        <w:drawing>
+          <wp:anchor distT="0" distB="0" distL="114300" distR="114300" simplePos="0" relativeHeight="251675648" behindDoc="1" locked="0" layoutInCell="1" allowOverlap="1" wp14:anchorId="712B3A62" wp14:editId="69916E03">
+            <wp:simplePos x="0" y="0"/>
+            <wp:positionH relativeFrom="column">
+              <wp:posOffset>-16105</wp:posOffset>
+            </wp:positionH>
+            <wp:positionV relativeFrom="paragraph">
+              <wp:posOffset>33055</wp:posOffset>
+            </wp:positionV>
+            <wp:extent cx="6645910" cy="1919235"/>
+            <wp:effectExtent l="0" t="0" r="2540" b="5080"/>
+            <wp:wrapNone/>
+            <wp:docPr id="716592226" name="Picture 1"/>
+            <wp:cNvGraphicFramePr>
+              <a:graphicFrameLocks xmlns:a="http://schemas.openxmlformats.org/drawingml/2006/main" noChangeAspect="1"/>
+            </wp:cNvGraphicFramePr>
+            <a:graphic xmlns:a="http://schemas.openxmlformats.org/drawingml/2006/main">
+              <a:graphicData uri="http://schemas.openxmlformats.org/drawingml/2006/picture">
+                <pic:pic xmlns:pic="http://schemas.openxmlformats.org/drawingml/2006/picture">
+                  <pic:nvPicPr>
+                    <pic:cNvPr id="716592226" name=""/>
+                    <pic:cNvPicPr/>
+                  </pic:nvPicPr>
+                  <pic:blipFill>
+                    <a:blip r:embed="rId57" cstate="print">
+                      <a:extLst>
+                        <a:ext uri="{28A0092B-C50C-407E-A947-70E740481C1C}">
+                          <a14:useLocalDpi xmlns:a14="http://schemas.microsoft.com/office/drawing/2010/main" val="0"/>
+                        </a:ext>
+                      </a:extLst>
+                    </a:blip>
+                    <a:stretch>
+                      <a:fillRect/>
+                    </a:stretch>
+                  </pic:blipFill>
+                  <pic:spPr>
+                    <a:xfrm>
+                      <a:off x="0" y="0"/>
+                      <a:ext cx="6645910" cy="1919235"/>
+                    </a:xfrm>
+                    <a:prstGeom prst="rect">
+                      <a:avLst/>
+                    </a:prstGeom>
+                  </pic:spPr>
+                </pic:pic>
+              </a:graphicData>
+            </a:graphic>
+            <wp14:sizeRelH relativeFrom="page">
+              <wp14:pctWidth>0</wp14:pctWidth>
+            </wp14:sizeRelH>
+            <wp14:sizeRelV relativeFrom="page">
+              <wp14:pctHeight>0</wp14:pctHeight>
+            </wp14:sizeRelV>
+          </wp:anchor>
+        </w:drawing>
+      </w:r>
+      <w:r>
+        <w:rPr>
+          <w:b/>
+          <w:bCs/>
+          <w:sz w:val="32"/>
+          <w:szCs w:val="32"/>
+        </w:rPr>
+        <w:br/>
+      </w:r>
+      <w:r>
+        <w:rPr>
+          <w:b/>
+          <w:bCs/>
+        </w:rPr>
+        <w:t>……………………………………………………………………………………………………………………………………………………………..</w:t>
+      </w:r>
+    </w:p>
+    <w:p>
+      <w:pPr>
+        <w:rPr>
+          <w:b/>
+          <w:bCs/>
+        </w:rPr>
+      </w:pPr>
+    </w:p>
+    <w:p>
+      <w:pPr>
+        <w:rPr>
+          <w:b/>
+          <w:bCs/>
+        </w:rPr>
+      </w:pPr>
+    </w:p>
+    <w:p>
+      <w:pPr>
+        <w:rPr>
+          <w:b/>
+          <w:bCs/>
+        </w:rPr>
+      </w:pPr>
+    </w:p>
+    <w:p>
+      <w:pPr>
+        <w:rPr>
+          <w:b/>
+          <w:bCs/>
+        </w:rPr>
+      </w:pPr>
+    </w:p>
+    <w:p>
+      <w:pPr>
+        <w:rPr>
+          <w:b/>
+          <w:bCs/>
+        </w:rPr>
+      </w:pPr>
+      <w:r>
+        <w:rPr>
+          <w:b/>
+          <w:bCs/>
+        </w:rPr>
+        <w:t>Points to Note:</w:t>
+      </w:r>
+    </w:p>
+    <w:p>
+      <w:pPr>
+        <w:rPr>
+          <w:b/>
+          <w:bCs/>
+        </w:rPr>
+      </w:pPr>
+      <w:r>
+        <w:rPr>
+          <w:b/>
+          <w:bCs/>
+        </w:rPr>
+        <w:t xml:space="preserve">1)order of consuming msg in partition is </w:t>
+      </w:r>
+      <w:r>
+        <w:rPr>
+          <w:b/>
+          <w:bCs/>
+        </w:rPr>
+        <w:t>guarantee</w:t>
+      </w:r>
+    </w:p>
+    <w:p>
+      <w:pPr>
+        <w:rPr>
+          <w:b/>
+          <w:bCs/>
+        </w:rPr>
+      </w:pPr>
+      <w:r>
+        <w:rPr>
+          <w:b/>
+          <w:bCs/>
+        </w:rPr>
+        <w:t xml:space="preserve">2) </w:t>
+      </w:r>
+      <w:r>
+        <w:rPr>
+          <w:b/>
+          <w:bCs/>
+        </w:rPr>
+        <w:t xml:space="preserve">order of consuming msg in </w:t>
+      </w:r>
+      <w:r>
+        <w:rPr>
+          <w:b/>
+          <w:bCs/>
+        </w:rPr>
+        <w:t xml:space="preserve">across </w:t>
+      </w:r>
+      <w:r>
+        <w:rPr>
+          <w:b/>
+          <w:bCs/>
+        </w:rPr>
+        <w:t xml:space="preserve">partition is </w:t>
+      </w:r>
+      <w:r>
+        <w:rPr>
+          <w:b/>
+          <w:bCs/>
+        </w:rPr>
+        <w:t xml:space="preserve">not </w:t>
+      </w:r>
+      <w:r>
+        <w:rPr>
+          <w:b/>
+          <w:bCs/>
+        </w:rPr>
+        <w:t>guarantee</w:t>
+      </w:r>
+      <w:r>
+        <w:rPr>
+          <w:b/>
+          <w:bCs/>
+        </w:rPr>
+        <w:br/>
+      </w:r>
+    </w:p>
+    <w:p>
+      <w:pPr>
+        <w:rPr>
+          <w:b/>
+          <w:bCs/>
+          <w:sz w:val="32"/>
+          <w:szCs w:val="32"/>
+        </w:rPr>
+      </w:pPr>
+      <w:r>
+        <w:rPr>
+          <w:b/>
+          <w:bCs/>
+        </w:rPr>
+        <w:t xml:space="preserve">That is why we can </w:t>
+      </w:r>
+      <w:r>
+        <w:rPr>
+          <w:b/>
+          <w:bCs/>
+        </w:rPr>
+        <w:t xml:space="preserve">have </w:t>
+      </w:r>
+      <w:r>
+        <w:rPr>
+          <w:b/>
+          <w:bCs/>
+        </w:rPr>
+        <w:t>consumer group:</w:t>
+      </w:r>
+      <w:r>
+        <w:rPr>
+          <w:b/>
+          <w:bCs/>
+        </w:rPr>
+        <w:t xml:space="preserve"> each will pick partion to process</w:t>
+      </w:r>
+      <w:r>
+        <w:rPr>
+          <w:b/>
+          <w:bCs/>
+          <w:sz w:val="32"/>
+          <w:szCs w:val="32"/>
+        </w:rPr>
+        <w:br/>
+      </w:r>
+      <w:r>
+        <w:rPr>
+          <w:b/>
+          <w:bCs/>
+          <w:sz w:val="32"/>
+          <w:szCs w:val="32"/>
+        </w:rPr>
+        <w:drawing>
+          <wp:inline distT="0" distB="0" distL="0" distR="0" wp14:anchorId="597277A3" wp14:editId="7C0DAC75">
+            <wp:extent cx="6645910" cy="3634740"/>
+            <wp:effectExtent l="0" t="0" r="2540" b="3810"/>
+            <wp:docPr id="1055392810" name="Picture 1"/>
+            <wp:cNvGraphicFramePr>
+              <a:graphicFrameLocks xmlns:a="http://schemas.openxmlformats.org/drawingml/2006/main" noChangeAspect="1"/>
+            </wp:cNvGraphicFramePr>
+            <a:graphic xmlns:a="http://schemas.openxmlformats.org/drawingml/2006/main">
+              <a:graphicData uri="http://schemas.openxmlformats.org/drawingml/2006/picture">
+                <pic:pic xmlns:pic="http://schemas.openxmlformats.org/drawingml/2006/picture">
+                  <pic:nvPicPr>
+                    <pic:cNvPr id="1055392810" name=""/>
+                    <pic:cNvPicPr/>
+                  </pic:nvPicPr>
+                  <pic:blipFill>
+                    <a:blip r:embed="rId58"/>
+                    <a:stretch>
+                      <a:fillRect/>
+                    </a:stretch>
+                  </pic:blipFill>
+                  <pic:spPr>
+                    <a:xfrm>
+                      <a:off x="0" y="0"/>
+                      <a:ext cx="6645910" cy="3634740"/>
+                    </a:xfrm>
+                    <a:prstGeom prst="rect">
+                      <a:avLst/>
+                    </a:prstGeom>
+                  </pic:spPr>
+                </pic:pic>
+              </a:graphicData>
+            </a:graphic>
+          </wp:inline>
+        </w:drawing>
+      </w:r>
+    </w:p>
+    <w:p>
+      <w:pPr>
+        <w:rPr>
+          <w:b/>
+          <w:bCs/>
+          <w:sz w:val="32"/>
+          <w:szCs w:val="32"/>
+        </w:rPr>
+      </w:pPr>
+      <w:r>
+        <w:rPr>
+          <w:b/>
+          <w:bCs/>
+          <w:sz w:val="32"/>
+          <w:szCs w:val="32"/>
+        </w:rPr>
+        <w:lastRenderedPageBreak/>
+        <w:t>How Consumer is set in Springboot?</w:t>
+      </w:r>
+    </w:p>
+    <w:p>
+      <w:pPr>
+        <w:rPr>
+          <w:b/>
+          <w:bCs/>
+          <w:sz w:val="32"/>
+          <w:szCs w:val="32"/>
+        </w:rPr>
+      </w:pPr>
+      <w:r>
+        <w:rPr>
+          <w:b/>
+          <w:bCs/>
+          <w:sz w:val="32"/>
+          <w:szCs w:val="32"/>
+        </w:rPr>
+        <w:t>Configuration class</w:t>
+      </w:r>
+    </w:p>
+    <w:p>
+      <w:pPr>
+        <w:rPr>
+          <w:b/>
+          <w:bCs/>
+          <w:sz w:val="32"/>
+          <w:szCs w:val="32"/>
+        </w:rPr>
+      </w:pPr>
+      <w:r>
+        <w:rPr>
+          <w:b/>
+          <w:bCs/>
+          <w:sz w:val="32"/>
+          <w:szCs w:val="32"/>
+        </w:rPr>
+        <w:drawing>
+          <wp:inline distT="0" distB="0" distL="0" distR="0" wp14:anchorId="2C0A7CE7" wp14:editId="11750C97">
+            <wp:extent cx="6645910" cy="3848518"/>
+            <wp:effectExtent l="0" t="0" r="2540" b="0"/>
+            <wp:docPr id="761124028" name="Picture 1"/>
+            <wp:cNvGraphicFramePr>
+              <a:graphicFrameLocks xmlns:a="http://schemas.openxmlformats.org/drawingml/2006/main" noChangeAspect="1"/>
+            </wp:cNvGraphicFramePr>
+            <a:graphic xmlns:a="http://schemas.openxmlformats.org/drawingml/2006/main">
+              <a:graphicData uri="http://schemas.openxmlformats.org/drawingml/2006/picture">
+                <pic:pic xmlns:pic="http://schemas.openxmlformats.org/drawingml/2006/picture">
+                  <pic:nvPicPr>
+                    <pic:cNvPr id="761124028" name=""/>
+                    <pic:cNvPicPr/>
+                  </pic:nvPicPr>
+                  <pic:blipFill>
+                    <a:blip r:embed="rId59"/>
+                    <a:stretch>
+                      <a:fillRect/>
+                    </a:stretch>
+                  </pic:blipFill>
+                  <pic:spPr>
+                    <a:xfrm>
+                      <a:off x="0" y="0"/>
+                      <a:ext cx="6648931" cy="3850267"/>
+                    </a:xfrm>
+                    <a:prstGeom prst="rect">
+                      <a:avLst/>
+                    </a:prstGeom>
+                  </pic:spPr>
+                </pic:pic>
+              </a:graphicData>
+            </a:graphic>
+          </wp:inline>
+        </w:drawing>
+      </w:r>
+    </w:p>
+    <w:p>
+      <w:pPr>
+        <w:rPr>
+          <w:b/>
+          <w:bCs/>
+          <w:sz w:val="32"/>
+          <w:szCs w:val="32"/>
+        </w:rPr>
+      </w:pPr>
+      <w:r>
+        <w:rPr>
+          <w:b/>
+          <w:bCs/>
+          <w:sz w:val="32"/>
+          <w:szCs w:val="32"/>
+        </w:rPr>
+        <w:t>Listener class:</w:t>
+      </w:r>
+    </w:p>
+    <w:p>
+      <w:pPr>
+        <w:rPr>
+          <w:b/>
+          <w:bCs/>
+          <w:sz w:val="32"/>
+          <w:szCs w:val="32"/>
+        </w:rPr>
+      </w:pPr>
+      <w:r>
+        <w:rPr>
+          <w:b/>
+          <w:bCs/>
+          <w:sz w:val="32"/>
+          <w:szCs w:val="32"/>
+        </w:rPr>
+        <w:t>@KafkaListener -&gt; class level or method level</w:t>
+      </w:r>
+    </w:p>
+    <w:p>
+      <w:pPr>
+        <w:rPr>
+          <w:b/>
+          <w:bCs/>
+          <w:sz w:val="32"/>
+          <w:szCs w:val="32"/>
+        </w:rPr>
+      </w:pPr>
+      <w:r>
+        <w:rPr>
+          <w:b/>
+          <w:bCs/>
+          <w:sz w:val="32"/>
+          <w:szCs w:val="32"/>
+        </w:rPr>
+        <w:t xml:space="preserve">@KafkaHandler -&gt; method level </w:t>
+      </w:r>
+    </w:p>
+    <w:p>
+      <w:pPr>
+        <w:rPr>
+          <w:b/>
+          <w:bCs/>
+          <w:sz w:val="32"/>
+          <w:szCs w:val="32"/>
+        </w:rPr>
+      </w:pPr>
+      <w:r>
+        <w:rPr>
+          <w:b/>
+          <w:bCs/>
+          <w:sz w:val="32"/>
+          <w:szCs w:val="32"/>
+        </w:rPr>
+        <w:drawing>
+          <wp:inline distT="0" distB="0" distL="0" distR="0" wp14:anchorId="062F1742" wp14:editId="4A737A3A">
+            <wp:extent cx="6645910" cy="1347470"/>
+            <wp:effectExtent l="0" t="0" r="2540" b="5080"/>
+            <wp:docPr id="1020995" name="Picture 1"/>
+            <wp:cNvGraphicFramePr>
+              <a:graphicFrameLocks xmlns:a="http://schemas.openxmlformats.org/drawingml/2006/main" noChangeAspect="1"/>
+            </wp:cNvGraphicFramePr>
+            <a:graphic xmlns:a="http://schemas.openxmlformats.org/drawingml/2006/main">
+              <a:graphicData uri="http://schemas.openxmlformats.org/drawingml/2006/picture">
+                <pic:pic xmlns:pic="http://schemas.openxmlformats.org/drawingml/2006/picture">
+                  <pic:nvPicPr>
+                    <pic:cNvPr id="1020995" name=""/>
+                    <pic:cNvPicPr/>
+                  </pic:nvPicPr>
+                  <pic:blipFill>
+                    <a:blip r:embed="rId60"/>
+                    <a:stretch>
+                      <a:fillRect/>
+                    </a:stretch>
+                  </pic:blipFill>
+                  <pic:spPr>
+                    <a:xfrm>
+                      <a:off x="0" y="0"/>
+                      <a:ext cx="6645910" cy="1347470"/>
+                    </a:xfrm>
+                    <a:prstGeom prst="rect">
+                      <a:avLst/>
+                    </a:prstGeom>
+                  </pic:spPr>
+                </pic:pic>
+              </a:graphicData>
+            </a:graphic>
+          </wp:inline>
+        </w:drawing>
+      </w:r>
+    </w:p>
+    <w:p>
+      <w:pPr>
+        <w:rPr>
+          <w:b/>
+          <w:bCs/>
+          <w:sz w:val="32"/>
+          <w:szCs w:val="32"/>
+        </w:rPr>
+      </w:pPr>
+    </w:p>
+    <w:p>
+      <w:pPr>
+        <w:rPr>
+          <w:b/>
+          <w:bCs/>
+          <w:sz w:val="32"/>
+          <w:szCs w:val="32"/>
+        </w:rPr>
+      </w:pPr>
+    </w:p>
+    <w:p>
+      <w:pPr>
+        <w:rPr>
+          <w:b/>
+          <w:bCs/>
+          <w:sz w:val="32"/>
+          <w:szCs w:val="32"/>
+        </w:rPr>
+      </w:pPr>
+    </w:p>
+    <w:p>
+      <w:pPr>
+        <w:rPr>
+          <w:b/>
+          <w:bCs/>
+          <w:sz w:val="32"/>
+          <w:szCs w:val="32"/>
+        </w:rPr>
+      </w:pPr>
+    </w:p>
+    <w:p>
+      <w:pPr>
+        <w:rPr>
+          <w:b/>
+          <w:bCs/>
+          <w:sz w:val="32"/>
+          <w:szCs w:val="32"/>
+        </w:rPr>
+      </w:pPr>
+    </w:p>
+    <w:p>
+      <w:pPr>
+        <w:rPr>
+          <w:b/>
+          <w:bCs/>
+          <w:sz w:val="32"/>
+          <w:szCs w:val="32"/>
+        </w:rPr>
+      </w:pPr>
+    </w:p>
+    <w:p>
+      <w:pPr>
+        <w:rPr>
+          <w:b/>
+          <w:bCs/>
+          <w:sz w:val="32"/>
+          <w:szCs w:val="32"/>
+        </w:rPr>
+      </w:pPr>
+      <w:r>
+        <w:rPr>
+          <w:b/>
+          <w:bCs/>
+          <w:sz w:val="32"/>
+          <w:szCs w:val="32"/>
+        </w:rPr>
+        <w:lastRenderedPageBreak/>
+        <w:t>Section 10                       kafka consumer -handler Desrialize Errors</w:t>
+      </w:r>
+    </w:p>
+    <w:p>
+      <w:pPr>
+        <w:rPr>
+          <w:sz w:val="32"/>
+          <w:szCs w:val="32"/>
+        </w:rPr>
+      </w:pPr>
+      <w:r>
+        <w:rPr>
+          <w:sz w:val="32"/>
+          <w:szCs w:val="32"/>
+        </w:rPr>
+        <w:t>Problem when deSrialization not handled properly:</w:t>
+      </w:r>
+    </w:p>
+    <w:p>
+      <w:pPr>
+        <w:rPr>
+          <w:sz w:val="32"/>
+          <w:szCs w:val="32"/>
+        </w:rPr>
+      </w:pPr>
+      <w:r>
+        <w:rPr>
+          <w:sz w:val="32"/>
+          <w:szCs w:val="32"/>
+        </w:rPr>
+        <w:drawing>
+          <wp:inline distT="0" distB="0" distL="0" distR="0" wp14:anchorId="0632DAA1" wp14:editId="1306EC69">
+            <wp:extent cx="6645910" cy="3305908"/>
+            <wp:effectExtent l="0" t="0" r="2540" b="8890"/>
+            <wp:docPr id="1676555292" name="Picture 1"/>
+            <wp:cNvGraphicFramePr>
+              <a:graphicFrameLocks xmlns:a="http://schemas.openxmlformats.org/drawingml/2006/main" noChangeAspect="1"/>
+            </wp:cNvGraphicFramePr>
+            <a:graphic xmlns:a="http://schemas.openxmlformats.org/drawingml/2006/main">
+              <a:graphicData uri="http://schemas.openxmlformats.org/drawingml/2006/picture">
+                <pic:pic xmlns:pic="http://schemas.openxmlformats.org/drawingml/2006/picture">
+                  <pic:nvPicPr>
+                    <pic:cNvPr id="1676555292" name=""/>
+                    <pic:cNvPicPr/>
+                  </pic:nvPicPr>
+                  <pic:blipFill>
+                    <a:blip r:embed="rId61"/>
+                    <a:stretch>
+                      <a:fillRect/>
+                    </a:stretch>
+                  </pic:blipFill>
+                  <pic:spPr>
+                    <a:xfrm>
+                      <a:off x="0" y="0"/>
+                      <a:ext cx="6649704" cy="3307795"/>
+                    </a:xfrm>
+                    <a:prstGeom prst="rect">
+                      <a:avLst/>
+                    </a:prstGeom>
+                  </pic:spPr>
+                </pic:pic>
+              </a:graphicData>
+            </a:graphic>
+          </wp:inline>
+        </w:drawing>
+      </w:r>
+    </w:p>
+    <w:p>
+      <w:pPr>
+        <w:pStyle w:val="ListParagraph"/>
+        <w:numPr>
+          <w:ilvl w:val="0"/>
+          <w:numId w:val="9"/>
+        </w:numPr>
+        <w:rPr>
+          <w:sz w:val="32"/>
+          <w:szCs w:val="32"/>
+        </w:rPr>
+      </w:pPr>
+      <w:r>
+        <w:rPr>
+          <w:sz w:val="32"/>
+          <w:szCs w:val="32"/>
+        </w:rPr>
+        <w:t>Scenarios where is will be there</w:t>
+      </w:r>
+      <w:r>
+        <w:rPr>
+          <w:sz w:val="32"/>
+          <w:szCs w:val="32"/>
+        </w:rPr>
+        <w:t xml:space="preserve"> : endless loop where consumer will try to consumer msg</w:t>
+      </w:r>
+      <w:r>
+        <w:rPr>
+          <w:sz w:val="32"/>
+          <w:szCs w:val="32"/>
+        </w:rPr>
+        <w:br/>
+      </w:r>
+      <w:r>
+        <w:rPr>
+          <w:sz w:val="32"/>
+          <w:szCs w:val="32"/>
+        </w:rPr>
+        <w:drawing>
+          <wp:inline distT="0" distB="0" distL="0" distR="0" wp14:anchorId="2E16C378" wp14:editId="08BECC8C">
+            <wp:extent cx="6299891" cy="552660"/>
+            <wp:effectExtent l="0" t="0" r="5715" b="0"/>
+            <wp:docPr id="921774996" name="Picture 1"/>
+            <wp:cNvGraphicFramePr>
+              <a:graphicFrameLocks xmlns:a="http://schemas.openxmlformats.org/drawingml/2006/main" noChangeAspect="1"/>
+            </wp:cNvGraphicFramePr>
+            <a:graphic xmlns:a="http://schemas.openxmlformats.org/drawingml/2006/main">
+              <a:graphicData uri="http://schemas.openxmlformats.org/drawingml/2006/picture">
+                <pic:pic xmlns:pic="http://schemas.openxmlformats.org/drawingml/2006/picture">
+                  <pic:nvPicPr>
+                    <pic:cNvPr id="921774996" name=""/>
+                    <pic:cNvPicPr/>
+                  </pic:nvPicPr>
+                  <pic:blipFill>
+                    <a:blip r:embed="rId62"/>
+                    <a:stretch>
+                      <a:fillRect/>
+                    </a:stretch>
+                  </pic:blipFill>
+                  <pic:spPr>
+                    <a:xfrm>
+                      <a:off x="0" y="0"/>
+                      <a:ext cx="6368175" cy="558650"/>
+                    </a:xfrm>
+                    <a:prstGeom prst="rect">
+                      <a:avLst/>
+                    </a:prstGeom>
+                  </pic:spPr>
+                </pic:pic>
+              </a:graphicData>
+            </a:graphic>
+          </wp:inline>
+        </w:drawing>
+      </w:r>
+    </w:p>
+    <w:p>
+      <w:pPr>
+        <w:pStyle w:val="ListParagraph"/>
+        <w:rPr>
+          <w:sz w:val="32"/>
+          <w:szCs w:val="32"/>
+        </w:rPr>
+      </w:pPr>
+      <w:r>
+        <w:rPr>
+          <w:sz w:val="32"/>
+          <w:szCs w:val="32"/>
+        </w:rPr>
+        <w:drawing>
+          <wp:inline distT="0" distB="0" distL="0" distR="0" wp14:anchorId="71556248" wp14:editId="1C4DCC30">
+            <wp:extent cx="6258450" cy="773723"/>
+            <wp:effectExtent l="0" t="0" r="0" b="7620"/>
+            <wp:docPr id="1611006605" name="Picture 1"/>
+            <wp:cNvGraphicFramePr>
+              <a:graphicFrameLocks xmlns:a="http://schemas.openxmlformats.org/drawingml/2006/main" noChangeAspect="1"/>
+            </wp:cNvGraphicFramePr>
+            <a:graphic xmlns:a="http://schemas.openxmlformats.org/drawingml/2006/main">
+              <a:graphicData uri="http://schemas.openxmlformats.org/drawingml/2006/picture">
+                <pic:pic xmlns:pic="http://schemas.openxmlformats.org/drawingml/2006/picture">
+                  <pic:nvPicPr>
+                    <pic:cNvPr id="1611006605" name=""/>
+                    <pic:cNvPicPr/>
+                  </pic:nvPicPr>
+                  <pic:blipFill>
+                    <a:blip r:embed="rId63"/>
+                    <a:stretch>
+                      <a:fillRect/>
+                    </a:stretch>
+                  </pic:blipFill>
+                  <pic:spPr>
+                    <a:xfrm>
+                      <a:off x="0" y="0"/>
+                      <a:ext cx="6359007" cy="786155"/>
+                    </a:xfrm>
+                    <a:prstGeom prst="rect">
+                      <a:avLst/>
+                    </a:prstGeom>
+                  </pic:spPr>
+                </pic:pic>
+              </a:graphicData>
+            </a:graphic>
+          </wp:inline>
+        </w:drawing>
+      </w:r>
+    </w:p>
+    <w:p>
+      <w:pPr>
+        <w:pStyle w:val="ListParagraph"/>
+        <w:numPr>
+          <w:ilvl w:val="0"/>
+          <w:numId w:val="9"/>
+        </w:numPr>
+        <w:rPr>
+          <w:sz w:val="32"/>
+          <w:szCs w:val="32"/>
+        </w:rPr>
+      </w:pPr>
+      <w:r>
+        <w:rPr>
+          <w:sz w:val="32"/>
+          <w:szCs w:val="32"/>
+        </w:rPr>
+        <w:t>Solution</w:t>
+      </w:r>
+      <w:r>
+        <w:rPr>
+          <w:sz w:val="32"/>
+          <w:szCs w:val="32"/>
+        </w:rPr>
+        <w:t>:</w:t>
+      </w:r>
+    </w:p>
+    <w:p>
+      <w:pPr>
+        <w:rPr>
+          <w:sz w:val="32"/>
+          <w:szCs w:val="32"/>
+        </w:rPr>
+      </w:pPr>
+      <w:r>
+        <w:rPr>
+          <w:sz w:val="32"/>
+          <w:szCs w:val="32"/>
+        </w:rPr>
+        <w:drawing>
+          <wp:inline distT="0" distB="0" distL="0" distR="0" wp14:anchorId="287DB5FF" wp14:editId="72D6C4A4">
+            <wp:extent cx="6822831" cy="662940"/>
+            <wp:effectExtent l="0" t="0" r="0" b="3810"/>
+            <wp:docPr id="643833767" name="Picture 1"/>
+            <wp:cNvGraphicFramePr>
+              <a:graphicFrameLocks xmlns:a="http://schemas.openxmlformats.org/drawingml/2006/main" noChangeAspect="1"/>
+            </wp:cNvGraphicFramePr>
+            <a:graphic xmlns:a="http://schemas.openxmlformats.org/drawingml/2006/main">
+              <a:graphicData uri="http://schemas.openxmlformats.org/drawingml/2006/picture">
+                <pic:pic xmlns:pic="http://schemas.openxmlformats.org/drawingml/2006/picture">
+                  <pic:nvPicPr>
+                    <pic:cNvPr id="643833767" name=""/>
+                    <pic:cNvPicPr/>
+                  </pic:nvPicPr>
+                  <pic:blipFill>
+                    <a:blip r:embed="rId64"/>
+                    <a:stretch>
+                      <a:fillRect/>
+                    </a:stretch>
+                  </pic:blipFill>
+                  <pic:spPr>
+                    <a:xfrm>
+                      <a:off x="0" y="0"/>
+                      <a:ext cx="6945648" cy="674874"/>
+                    </a:xfrm>
+                    <a:prstGeom prst="rect">
+                      <a:avLst/>
+                    </a:prstGeom>
+                  </pic:spPr>
+                </pic:pic>
+              </a:graphicData>
+            </a:graphic>
+          </wp:inline>
+        </w:drawing>
+      </w:r>
+    </w:p>
+    <w:p>
+      <w:pPr>
+        <w:rPr>
+          <w:sz w:val="32"/>
+          <w:szCs w:val="32"/>
+        </w:rPr>
+      </w:pPr>
+      <w:r>
+        <w:rPr>
+          <w:sz w:val="32"/>
+          <w:szCs w:val="32"/>
+        </w:rPr>
+        <w:t xml:space="preserve">Use </w:t>
+      </w:r>
+      <w:r>
+        <w:rPr>
+          <w:sz w:val="32"/>
+          <w:szCs w:val="32"/>
+        </w:rPr>
+        <w:t>ErrorHandlingDeserializer</w:t>
+      </w:r>
+      <w:r>
+        <w:rPr>
+          <w:sz w:val="32"/>
+          <w:szCs w:val="32"/>
+        </w:rPr>
+        <w:t xml:space="preserve"> class</w:t>
+      </w:r>
+    </w:p>
+    <w:p>
+      <w:pPr>
+        <w:rPr>
+          <w:sz w:val="32"/>
+          <w:szCs w:val="32"/>
+        </w:rPr>
+      </w:pPr>
+    </w:p>
+    <w:p>
+      <w:pPr>
+        <w:rPr>
+          <w:sz w:val="32"/>
+          <w:szCs w:val="32"/>
+        </w:rPr>
+      </w:pPr>
+    </w:p>
+    <w:p>
+      <w:pPr>
+        <w:rPr>
+          <w:sz w:val="32"/>
+          <w:szCs w:val="32"/>
+        </w:rPr>
+      </w:pPr>
+    </w:p>
+    <w:p>
+      <w:pPr>
+        <w:rPr>
+          <w:sz w:val="32"/>
+          <w:szCs w:val="32"/>
+        </w:rPr>
+      </w:pPr>
+    </w:p>
+    <w:p>
+      <w:pPr>
+        <w:rPr>
+          <w:sz w:val="32"/>
+          <w:szCs w:val="32"/>
+        </w:rPr>
+      </w:pPr>
+    </w:p>
+    <w:p>
+      <w:pPr>
+        <w:rPr>
+          <w:b/>
+          <w:bCs/>
+          <w:sz w:val="32"/>
+          <w:szCs w:val="32"/>
+        </w:rPr>
+      </w:pPr>
+      <w:r>
+        <w:rPr>
+          <w:sz w:val="32"/>
+          <w:szCs w:val="32"/>
+        </w:rPr>
+        <w:lastRenderedPageBreak/>
+        <w:drawing>
+          <wp:anchor distT="0" distB="0" distL="114300" distR="114300" simplePos="0" relativeHeight="251677696" behindDoc="1" locked="0" layoutInCell="1" allowOverlap="1" wp14:anchorId="448CB8FC" wp14:editId="06578F67">
+            <wp:simplePos x="0" y="0"/>
+            <wp:positionH relativeFrom="margin">
+              <wp:align>right</wp:align>
+            </wp:positionH>
+            <wp:positionV relativeFrom="paragraph">
+              <wp:posOffset>367120</wp:posOffset>
+            </wp:positionV>
+            <wp:extent cx="6645910" cy="3562985"/>
+            <wp:effectExtent l="0" t="0" r="2540" b="0"/>
+            <wp:wrapNone/>
+            <wp:docPr id="1629240088" name="Picture 1"/>
+            <wp:cNvGraphicFramePr>
+              <a:graphicFrameLocks xmlns:a="http://schemas.openxmlformats.org/drawingml/2006/main" noChangeAspect="1"/>
+            </wp:cNvGraphicFramePr>
+            <a:graphic xmlns:a="http://schemas.openxmlformats.org/drawingml/2006/main">
+              <a:graphicData uri="http://schemas.openxmlformats.org/drawingml/2006/picture">
+                <pic:pic xmlns:pic="http://schemas.openxmlformats.org/drawingml/2006/picture">
+                  <pic:nvPicPr>
+                    <pic:cNvPr id="1629240088" name=""/>
+                    <pic:cNvPicPr/>
+                  </pic:nvPicPr>
+                  <pic:blipFill>
+                    <a:blip r:embed="rId65" cstate="print">
+                      <a:extLst>
+                        <a:ext uri="{28A0092B-C50C-407E-A947-70E740481C1C}">
+                          <a14:useLocalDpi xmlns:a14="http://schemas.microsoft.com/office/drawing/2010/main" val="0"/>
+                        </a:ext>
+                      </a:extLst>
+                    </a:blip>
+                    <a:stretch>
+                      <a:fillRect/>
+                    </a:stretch>
+                  </pic:blipFill>
+                  <pic:spPr>
+                    <a:xfrm>
+                      <a:off x="0" y="0"/>
+                      <a:ext cx="6645910" cy="3562985"/>
+                    </a:xfrm>
+                    <a:prstGeom prst="rect">
+                      <a:avLst/>
+                    </a:prstGeom>
+                  </pic:spPr>
+                </pic:pic>
+              </a:graphicData>
+            </a:graphic>
+            <wp14:sizeRelH relativeFrom="page">
+              <wp14:pctWidth>0</wp14:pctWidth>
+            </wp14:sizeRelH>
+            <wp14:sizeRelV relativeFrom="page">
+              <wp14:pctHeight>0</wp14:pctHeight>
+            </wp14:sizeRelV>
+          </wp:anchor>
+        </w:drawing>
+      </w:r>
+      <w:r>
+        <w:rPr>
+          <w:b/>
+          <w:bCs/>
+          <w:sz w:val="32"/>
+          <w:szCs w:val="32"/>
+        </w:rPr>
+        <w:t xml:space="preserve">Section 11 </w:t>
+      </w:r>
+      <w:r>
+        <w:rPr>
+          <w:b/>
+          <w:bCs/>
+          <w:sz w:val="32"/>
+          <w:szCs w:val="32"/>
+        </w:rPr>
+        <w:tab/>
+      </w:r>
+      <w:r>
+        <w:rPr>
+          <w:b/>
+          <w:bCs/>
+          <w:sz w:val="32"/>
+          <w:szCs w:val="32"/>
+        </w:rPr>
+        <w:tab/>
+        <w:t xml:space="preserve"> Kafka Consumer – Dead Leter Topics(DLT)</w:t>
+      </w:r>
+    </w:p>
+    <w:p>
+      <w:pPr>
+        <w:rPr>
+          <w:b/>
+          <w:bCs/>
+          <w:sz w:val="32"/>
+          <w:szCs w:val="32"/>
+        </w:rPr>
+      </w:pPr>
+    </w:p>
+    <w:p>
+      <w:pPr>
+        <w:rPr>
+          <w:sz w:val="32"/>
+          <w:szCs w:val="32"/>
+        </w:rPr>
+      </w:pPr>
+    </w:p>
+    <w:p>
+      <w:pPr>
+        <w:rPr>
+          <w:sz w:val="32"/>
+          <w:szCs w:val="32"/>
+        </w:rPr>
+      </w:pPr>
+    </w:p>
+    <w:p>
+      <w:pPr>
+        <w:rPr>
+          <w:sz w:val="32"/>
+          <w:szCs w:val="32"/>
+        </w:rPr>
+      </w:pPr>
+    </w:p>
+    <w:p>
+      <w:pPr>
+        <w:rPr>
+          <w:sz w:val="32"/>
+          <w:szCs w:val="32"/>
+        </w:rPr>
+      </w:pPr>
+    </w:p>
+    <w:p>
+      <w:pPr>
+        <w:rPr>
+          <w:sz w:val="32"/>
+          <w:szCs w:val="32"/>
+        </w:rPr>
+      </w:pPr>
+    </w:p>
+    <w:p>
+      <w:pPr>
+        <w:rPr>
+          <w:sz w:val="32"/>
+          <w:szCs w:val="32"/>
+        </w:rPr>
+      </w:pPr>
+    </w:p>
+    <w:p>
+      <w:pPr>
+        <w:rPr>
+          <w:sz w:val="32"/>
+          <w:szCs w:val="32"/>
+        </w:rPr>
+      </w:pPr>
+    </w:p>
+    <w:p>
+      <w:pPr>
+        <w:rPr>
+          <w:sz w:val="32"/>
+          <w:szCs w:val="32"/>
+        </w:rPr>
+      </w:pPr>
+    </w:p>
+    <w:p>
+      <w:pPr>
+        <w:rPr>
+          <w:sz w:val="32"/>
+          <w:szCs w:val="32"/>
+        </w:rPr>
+      </w:pPr>
+    </w:p>
+    <w:p>
+      <w:pPr>
+        <w:rPr>
+          <w:sz w:val="32"/>
+          <w:szCs w:val="32"/>
+        </w:rPr>
+      </w:pPr>
+      <w:r>
+        <w:rPr>
+          <w:sz w:val="32"/>
+          <w:szCs w:val="32"/>
+        </w:rPr>
+        <w:t xml:space="preserve">In Apache Kafka, </w:t>
+      </w:r>
+      <w:r>
+        <w:rPr>
+          <w:b/>
+          <w:bCs/>
+          <w:sz w:val="32"/>
+          <w:szCs w:val="32"/>
+        </w:rPr>
+        <w:t>DLT</w:t>
+      </w:r>
+      <w:r>
+        <w:rPr>
+          <w:sz w:val="32"/>
+          <w:szCs w:val="32"/>
+        </w:rPr>
+        <w:t xml:space="preserve"> stands for </w:t>
+      </w:r>
+      <w:r>
+        <w:rPr>
+          <w:b/>
+          <w:bCs/>
+          <w:sz w:val="32"/>
+          <w:szCs w:val="32"/>
+        </w:rPr>
+        <w:t>Dead Letter Topic</w:t>
+      </w:r>
+      <w:r>
+        <w:rPr>
+          <w:sz w:val="32"/>
+          <w:szCs w:val="32"/>
+        </w:rPr>
+        <w:t xml:space="preserve">. A </w:t>
+      </w:r>
+      <w:r>
+        <w:rPr>
+          <w:b/>
+          <w:bCs/>
+          <w:sz w:val="32"/>
+          <w:szCs w:val="32"/>
+        </w:rPr>
+        <w:t>Dead Letter Topic (DLT)</w:t>
+      </w:r>
+      <w:r>
+        <w:rPr>
+          <w:sz w:val="32"/>
+          <w:szCs w:val="32"/>
+        </w:rPr>
+        <w:t xml:space="preserve"> is used to handle messages that cannot be processed successfully by consumers, even after multiple retries.</w:t>
+      </w:r>
+    </w:p>
+    <w:p>
+      <w:pPr>
+        <w:rPr>
+          <w:sz w:val="32"/>
+          <w:szCs w:val="32"/>
+        </w:rPr>
+      </w:pPr>
+    </w:p>
+    <w:p>
+      <w:pPr>
+        <w:rPr>
+          <w:sz w:val="32"/>
+          <w:szCs w:val="32"/>
+        </w:rPr>
+      </w:pPr>
+      <w:r>
+        <w:rPr>
+          <w:sz w:val="32"/>
+          <w:szCs w:val="32"/>
+        </w:rPr>
+        <w:drawing>
+          <wp:inline distT="0" distB="0" distL="0" distR="0" wp14:anchorId="66A55045" wp14:editId="74A6B136">
+            <wp:extent cx="6645910" cy="518795"/>
+            <wp:effectExtent l="0" t="0" r="2540" b="0"/>
+            <wp:docPr id="220782595" name="Picture 1"/>
+            <wp:cNvGraphicFramePr>
+              <a:graphicFrameLocks xmlns:a="http://schemas.openxmlformats.org/drawingml/2006/main" noChangeAspect="1"/>
+            </wp:cNvGraphicFramePr>
+            <a:graphic xmlns:a="http://schemas.openxmlformats.org/drawingml/2006/main">
+              <a:graphicData uri="http://schemas.openxmlformats.org/drawingml/2006/picture">
+                <pic:pic xmlns:pic="http://schemas.openxmlformats.org/drawingml/2006/picture">
+                  <pic:nvPicPr>
+                    <pic:cNvPr id="220782595" name=""/>
+                    <pic:cNvPicPr/>
+                  </pic:nvPicPr>
+                  <pic:blipFill>
+                    <a:blip r:embed="rId66"/>
+                    <a:stretch>
+                      <a:fillRect/>
+                    </a:stretch>
+                  </pic:blipFill>
+                  <pic:spPr>
+                    <a:xfrm>
+                      <a:off x="0" y="0"/>
+                      <a:ext cx="6645910" cy="518795"/>
+                    </a:xfrm>
+                    <a:prstGeom prst="rect">
+                      <a:avLst/>
+                    </a:prstGeom>
+                  </pic:spPr>
+                </pic:pic>
+              </a:graphicData>
+            </a:graphic>
+          </wp:inline>
+        </w:drawing>
+      </w:r>
+    </w:p>
+    <w:p>
+      <w:pPr>
+        <w:rPr>
+          <w:sz w:val="32"/>
+          <w:szCs w:val="32"/>
+        </w:rPr>
+      </w:pPr>
+      <w:r>
+        <w:rPr>
+          <w:sz w:val="32"/>
+          <w:szCs w:val="32"/>
+        </w:rPr>
+        <w:t>Steps to handle:</w:t>
+      </w:r>
+    </w:p>
+    <w:p>
+      <w:pPr>
+        <w:rPr>
+          <w:sz w:val="32"/>
+          <w:szCs w:val="32"/>
+        </w:rPr>
+      </w:pPr>
+      <w:r>
+        <w:rPr>
+          <w:sz w:val="32"/>
+          <w:szCs w:val="32"/>
+        </w:rPr>
+        <w:t>1)need to create producerFactory Object as consumer need to produce error msg to dlt topic.</w:t>
+      </w:r>
+      <w:r>
+        <w:rPr>
+          <w:sz w:val="32"/>
+          <w:szCs w:val="32"/>
+        </w:rPr>
+        <w:br/>
+      </w:r>
+      <w:r>
+        <w:rPr>
+          <w:sz w:val="32"/>
+          <w:szCs w:val="32"/>
+        </w:rPr>
+        <w:drawing>
+          <wp:inline distT="0" distB="0" distL="0" distR="0" wp14:anchorId="55265415" wp14:editId="6E422CCC">
+            <wp:extent cx="6645910" cy="1316990"/>
+            <wp:effectExtent l="0" t="0" r="2540" b="0"/>
+            <wp:docPr id="755214433" name="Picture 1"/>
+            <wp:cNvGraphicFramePr>
+              <a:graphicFrameLocks xmlns:a="http://schemas.openxmlformats.org/drawingml/2006/main" noChangeAspect="1"/>
+            </wp:cNvGraphicFramePr>
+            <a:graphic xmlns:a="http://schemas.openxmlformats.org/drawingml/2006/main">
+              <a:graphicData uri="http://schemas.openxmlformats.org/drawingml/2006/picture">
+                <pic:pic xmlns:pic="http://schemas.openxmlformats.org/drawingml/2006/picture">
+                  <pic:nvPicPr>
+                    <pic:cNvPr id="755214433" name=""/>
+                    <pic:cNvPicPr/>
+                  </pic:nvPicPr>
+                  <pic:blipFill>
+                    <a:blip r:embed="rId67"/>
+                    <a:stretch>
+                      <a:fillRect/>
+                    </a:stretch>
+                  </pic:blipFill>
+                  <pic:spPr>
+                    <a:xfrm>
+                      <a:off x="0" y="0"/>
+                      <a:ext cx="6645910" cy="1316990"/>
+                    </a:xfrm>
+                    <a:prstGeom prst="rect">
+                      <a:avLst/>
+                    </a:prstGeom>
+                  </pic:spPr>
+                </pic:pic>
+              </a:graphicData>
+            </a:graphic>
+          </wp:inline>
+        </w:drawing>
+      </w:r>
+    </w:p>
+    <w:p>
+      <w:pPr>
+        <w:rPr>
+          <w:sz w:val="32"/>
+          <w:szCs w:val="32"/>
+        </w:rPr>
+      </w:pPr>
+    </w:p>
+    <w:p>
+      <w:pPr>
+        <w:rPr>
+          <w:sz w:val="32"/>
+          <w:szCs w:val="32"/>
+        </w:rPr>
+      </w:pPr>
+    </w:p>
+    <w:p>
+      <w:pPr>
+        <w:rPr>
+          <w:sz w:val="32"/>
+          <w:szCs w:val="32"/>
+        </w:rPr>
+      </w:pPr>
+    </w:p>
+    <w:p>
+      <w:pPr>
+        <w:rPr>
+          <w:sz w:val="32"/>
+          <w:szCs w:val="32"/>
+        </w:rPr>
+      </w:pPr>
+      <w:r>
+        <w:rPr>
+          <w:sz w:val="32"/>
+          <w:szCs w:val="32"/>
+        </w:rPr>
+        <w:lastRenderedPageBreak/>
+        <w:t>2)Need to create kafkaTemplate which take producer from producer factory</w:t>
+      </w:r>
+    </w:p>
+    <w:p>
+      <w:pPr>
+        <w:rPr>
+          <w:sz w:val="32"/>
+          <w:szCs w:val="32"/>
+        </w:rPr>
+      </w:pPr>
+      <w:r>
+        <w:rPr>
+          <w:sz w:val="32"/>
+          <w:szCs w:val="32"/>
+        </w:rPr>
+        <w:drawing>
+          <wp:inline distT="0" distB="0" distL="0" distR="0" wp14:anchorId="631A31F7" wp14:editId="7E4557C0">
+            <wp:extent cx="6645910" cy="988060"/>
+            <wp:effectExtent l="0" t="0" r="2540" b="2540"/>
+            <wp:docPr id="1836682675" name="Picture 1"/>
+            <wp:cNvGraphicFramePr>
+              <a:graphicFrameLocks xmlns:a="http://schemas.openxmlformats.org/drawingml/2006/main" noChangeAspect="1"/>
+            </wp:cNvGraphicFramePr>
+            <a:graphic xmlns:a="http://schemas.openxmlformats.org/drawingml/2006/main">
+              <a:graphicData uri="http://schemas.openxmlformats.org/drawingml/2006/picture">
+                <pic:pic xmlns:pic="http://schemas.openxmlformats.org/drawingml/2006/picture">
+                  <pic:nvPicPr>
+                    <pic:cNvPr id="1836682675" name=""/>
+                    <pic:cNvPicPr/>
+                  </pic:nvPicPr>
+                  <pic:blipFill>
+                    <a:blip r:embed="rId68"/>
+                    <a:stretch>
+                      <a:fillRect/>
+                    </a:stretch>
+                  </pic:blipFill>
+                  <pic:spPr>
+                    <a:xfrm>
+                      <a:off x="0" y="0"/>
+                      <a:ext cx="6645910" cy="988060"/>
+                    </a:xfrm>
+                    <a:prstGeom prst="rect">
+                      <a:avLst/>
+                    </a:prstGeom>
+                  </pic:spPr>
+                </pic:pic>
+              </a:graphicData>
+            </a:graphic>
+          </wp:inline>
+        </w:drawing>
+      </w:r>
+    </w:p>
+    <w:p>
+      <w:pPr>
+        <w:rPr>
+          <w:sz w:val="32"/>
+          <w:szCs w:val="32"/>
+          <w:lang w:val="en-US"/>
+        </w:rPr>
+      </w:pPr>
+      <w:r>
+        <w:rPr>
+          <w:sz w:val="32"/>
+          <w:szCs w:val="32"/>
+        </w:rPr>
+        <w:t>3)</w:t>
+      </w:r>
+      <w:r>
+        <w:rPr>
+          <w:sz w:val="32"/>
+          <w:szCs w:val="32"/>
+          <w:lang w:val="en-US"/>
+        </w:rPr>
+        <w:t>above kafka template need to set in kafkaConsumerContianer factory for producing msg to dlt.</w:t>
+      </w:r>
+      <w:r>
+        <w:rPr>
+          <w:sz w:val="32"/>
+          <w:szCs w:val="32"/>
+          <w:lang w:val="en-US"/>
+        </w:rPr>
+        <w:br/>
+      </w:r>
+      <w:r>
+        <w:rPr>
+          <w:sz w:val="32"/>
+          <w:szCs w:val="32"/>
+          <w:lang w:val="en-US"/>
+        </w:rPr>
+        <w:drawing>
+          <wp:inline distT="0" distB="0" distL="0" distR="0" wp14:anchorId="796B6198" wp14:editId="2F5955D5">
+            <wp:extent cx="6645910" cy="1536700"/>
+            <wp:effectExtent l="0" t="0" r="2540" b="6350"/>
+            <wp:docPr id="131246420" name="Picture 1"/>
+            <wp:cNvGraphicFramePr>
+              <a:graphicFrameLocks xmlns:a="http://schemas.openxmlformats.org/drawingml/2006/main" noChangeAspect="1"/>
+            </wp:cNvGraphicFramePr>
+            <a:graphic xmlns:a="http://schemas.openxmlformats.org/drawingml/2006/main">
+              <a:graphicData uri="http://schemas.openxmlformats.org/drawingml/2006/picture">
+                <pic:pic xmlns:pic="http://schemas.openxmlformats.org/drawingml/2006/picture">
+                  <pic:nvPicPr>
+                    <pic:cNvPr id="131246420" name=""/>
+                    <pic:cNvPicPr/>
+                  </pic:nvPicPr>
+                  <pic:blipFill>
+                    <a:blip r:embed="rId69"/>
+                    <a:stretch>
+                      <a:fillRect/>
+                    </a:stretch>
+                  </pic:blipFill>
+                  <pic:spPr>
+                    <a:xfrm>
+                      <a:off x="0" y="0"/>
+                      <a:ext cx="6645910" cy="1536700"/>
+                    </a:xfrm>
+                    <a:prstGeom prst="rect">
+                      <a:avLst/>
+                    </a:prstGeom>
+                  </pic:spPr>
+                </pic:pic>
+              </a:graphicData>
+            </a:graphic>
+          </wp:inline>
+        </w:drawing>
+      </w:r>
+    </w:p>
+    <w:p>
+      <w:pPr>
+        <w:rPr>
+          <w:sz w:val="32"/>
+          <w:szCs w:val="32"/>
+          <w:lang w:val="en-US"/>
+        </w:rPr>
+      </w:pPr>
+      <w:r>
+        <w:rPr>
+          <w:sz w:val="32"/>
+          <w:szCs w:val="32"/>
+          <w:lang w:val="en-US"/>
+        </w:rPr>
+        <w:t>Example:</w:t>
+      </w:r>
+    </w:p>
+    <w:p>
+      <w:pPr>
+        <w:rPr>
+          <w:sz w:val="32"/>
+          <w:szCs w:val="32"/>
+          <w:lang w:val="en-US"/>
+        </w:rPr>
+      </w:pPr>
+      <w:r>
+        <w:rPr>
+          <w:sz w:val="32"/>
+          <w:szCs w:val="32"/>
+          <w:lang w:val="en-US"/>
+        </w:rPr>
+        <w:t>1)Published wrong format to kafka topic.</w:t>
+      </w:r>
+      <w:r>
+        <w:rPr>
+          <w:sz w:val="32"/>
+          <w:szCs w:val="32"/>
+          <w:lang w:val="en-US"/>
+        </w:rPr>
+        <w:br/>
+      </w:r>
+      <w:r>
+        <w:rPr>
+          <w:sz w:val="32"/>
+          <w:szCs w:val="32"/>
+          <w:lang w:val="en-US"/>
+        </w:rPr>
+        <w:drawing>
+          <wp:inline distT="0" distB="0" distL="0" distR="0" wp14:anchorId="7A67C84A" wp14:editId="397E92C5">
+            <wp:extent cx="6645910" cy="521335"/>
+            <wp:effectExtent l="0" t="0" r="2540" b="0"/>
+            <wp:docPr id="902814169" name="Picture 1"/>
+            <wp:cNvGraphicFramePr>
+              <a:graphicFrameLocks xmlns:a="http://schemas.openxmlformats.org/drawingml/2006/main" noChangeAspect="1"/>
+            </wp:cNvGraphicFramePr>
+            <a:graphic xmlns:a="http://schemas.openxmlformats.org/drawingml/2006/main">
+              <a:graphicData uri="http://schemas.openxmlformats.org/drawingml/2006/picture">
+                <pic:pic xmlns:pic="http://schemas.openxmlformats.org/drawingml/2006/picture">
+                  <pic:nvPicPr>
+                    <pic:cNvPr id="902814169" name=""/>
+                    <pic:cNvPicPr/>
+                  </pic:nvPicPr>
+                  <pic:blipFill>
+                    <a:blip r:embed="rId70"/>
+                    <a:stretch>
+                      <a:fillRect/>
+                    </a:stretch>
+                  </pic:blipFill>
+                  <pic:spPr>
+                    <a:xfrm>
+                      <a:off x="0" y="0"/>
+                      <a:ext cx="6645910" cy="521335"/>
+                    </a:xfrm>
+                    <a:prstGeom prst="rect">
+                      <a:avLst/>
+                    </a:prstGeom>
+                  </pic:spPr>
+                </pic:pic>
+              </a:graphicData>
+            </a:graphic>
+          </wp:inline>
+        </w:drawing>
+      </w:r>
+    </w:p>
+    <w:p>
+      <w:pPr>
+        <w:rPr>
+          <w:sz w:val="32"/>
+          <w:szCs w:val="32"/>
+          <w:lang w:val="en-US"/>
+        </w:rPr>
+      </w:pPr>
+      <w:r>
+        <w:rPr>
+          <w:sz w:val="32"/>
+          <w:szCs w:val="32"/>
+          <w:lang w:val="en-US"/>
+        </w:rPr>
+        <w:t>2) we had this msg on our dlt topic as msg not proper format as per consumer requirement.</w:t>
+      </w:r>
+      <w:r>
+        <w:rPr>
+          <w:sz w:val="32"/>
+          <w:szCs w:val="32"/>
+          <w:lang w:val="en-US"/>
+        </w:rPr>
+        <w:br/>
+      </w:r>
+      <w:r>
+        <w:rPr>
+          <w:sz w:val="32"/>
+          <w:szCs w:val="32"/>
+          <w:lang w:val="en-US"/>
+        </w:rPr>
+        <w:drawing>
+          <wp:inline distT="0" distB="0" distL="0" distR="0" wp14:anchorId="3654D952" wp14:editId="0D459677">
+            <wp:extent cx="6645910" cy="513080"/>
+            <wp:effectExtent l="0" t="0" r="2540" b="1270"/>
+            <wp:docPr id="1136296195" name="Picture 1"/>
+            <wp:cNvGraphicFramePr>
+              <a:graphicFrameLocks xmlns:a="http://schemas.openxmlformats.org/drawingml/2006/main" noChangeAspect="1"/>
+            </wp:cNvGraphicFramePr>
+            <a:graphic xmlns:a="http://schemas.openxmlformats.org/drawingml/2006/main">
+              <a:graphicData uri="http://schemas.openxmlformats.org/drawingml/2006/picture">
+                <pic:pic xmlns:pic="http://schemas.openxmlformats.org/drawingml/2006/picture">
+                  <pic:nvPicPr>
+                    <pic:cNvPr id="1136296195" name=""/>
+                    <pic:cNvPicPr/>
+                  </pic:nvPicPr>
+                  <pic:blipFill>
+                    <a:blip r:embed="rId71"/>
+                    <a:stretch>
+                      <a:fillRect/>
+                    </a:stretch>
+                  </pic:blipFill>
+                  <pic:spPr>
+                    <a:xfrm>
+                      <a:off x="0" y="0"/>
+                      <a:ext cx="6645910" cy="513080"/>
+                    </a:xfrm>
+                    <a:prstGeom prst="rect">
+                      <a:avLst/>
+                    </a:prstGeom>
+                  </pic:spPr>
+                </pic:pic>
+              </a:graphicData>
+            </a:graphic>
+          </wp:inline>
+        </w:drawing>
+      </w:r>
+    </w:p>
+    <w:p>
+      <w:pPr>
+        <w:rPr>
+          <w:sz w:val="32"/>
+          <w:szCs w:val="32"/>
+          <w:lang w:val="en-US"/>
+        </w:rPr>
+      </w:pPr>
+      <w:r>
+        <w:rPr>
+          <w:sz w:val="32"/>
+          <w:szCs w:val="32"/>
+          <w:lang w:val="en-US"/>
+        </w:rPr>
+        <w:t>It was in Base64 format.</w:t>
+      </w:r>
+      <w:r>
+        <w:rPr>
+          <w:sz w:val="32"/>
+          <w:szCs w:val="32"/>
+          <w:lang w:val="en-US"/>
+        </w:rPr>
+        <w:br/>
+        <w:t>After conversion</w:t>
+      </w:r>
+      <w:r>
+        <w:rPr>
+          <w:sz w:val="32"/>
+          <w:szCs w:val="32"/>
+          <w:lang w:val="en-US"/>
+        </w:rPr>
+        <w:br/>
+      </w:r>
+      <w:r>
+        <w:rPr>
+          <w:sz w:val="32"/>
+          <w:szCs w:val="32"/>
+          <w:lang w:val="en-US"/>
+        </w:rPr>
+        <w:drawing>
+          <wp:inline distT="0" distB="0" distL="0" distR="0" wp14:anchorId="3AA11530" wp14:editId="50B6B45F">
+            <wp:extent cx="4391638" cy="1238423"/>
+            <wp:effectExtent l="0" t="0" r="9525" b="0"/>
+            <wp:docPr id="2016537956" name="Picture 1"/>
+            <wp:cNvGraphicFramePr>
+              <a:graphicFrameLocks xmlns:a="http://schemas.openxmlformats.org/drawingml/2006/main" noChangeAspect="1"/>
+            </wp:cNvGraphicFramePr>
+            <a:graphic xmlns:a="http://schemas.openxmlformats.org/drawingml/2006/main">
+              <a:graphicData uri="http://schemas.openxmlformats.org/drawingml/2006/picture">
+                <pic:pic xmlns:pic="http://schemas.openxmlformats.org/drawingml/2006/picture">
+                  <pic:nvPicPr>
+                    <pic:cNvPr id="2016537956" name=""/>
+                    <pic:cNvPicPr/>
+                  </pic:nvPicPr>
+                  <pic:blipFill>
+                    <a:blip r:embed="rId72"/>
+                    <a:stretch>
+                      <a:fillRect/>
+                    </a:stretch>
+                  </pic:blipFill>
+                  <pic:spPr>
+                    <a:xfrm>
+                      <a:off x="0" y="0"/>
+                      <a:ext cx="4391638" cy="1238423"/>
+                    </a:xfrm>
+                    <a:prstGeom prst="rect">
+                      <a:avLst/>
+                    </a:prstGeom>
+                  </pic:spPr>
+                </pic:pic>
+              </a:graphicData>
+            </a:graphic>
+          </wp:inline>
+        </w:drawing>
+      </w:r>
+    </w:p>
+    <w:p>
+      <w:pPr>
+        <w:rPr>
+          <w:sz w:val="32"/>
+          <w:szCs w:val="32"/>
+        </w:rPr>
+      </w:pPr>
+    </w:p>
+    <w:p>
+      <w:pPr>
+        <w:rPr>
+          <w:sz w:val="32"/>
+          <w:szCs w:val="32"/>
+        </w:rPr>
+      </w:pPr>
+    </w:p>
+    <w:p>
+      <w:pPr>
+        <w:rPr>
+          <w:sz w:val="32"/>
+          <w:szCs w:val="32"/>
+        </w:rPr>
+      </w:pPr>
+    </w:p>
+    <w:p>
+      <w:pPr>
+        <w:rPr>
+          <w:sz w:val="32"/>
+          <w:szCs w:val="32"/>
+        </w:rPr>
+      </w:pPr>
+    </w:p>
+    <w:p>
+      <w:pPr>
+        <w:rPr>
+          <w:sz w:val="32"/>
+          <w:szCs w:val="32"/>
+        </w:rPr>
+      </w:pPr>
+    </w:p>
+    <w:p>
+      <w:pPr>
+        <w:rPr>
+          <w:sz w:val="32"/>
+          <w:szCs w:val="32"/>
+        </w:rPr>
+      </w:pPr>
+    </w:p>
+    <w:p>
+      <w:pPr>
+        <w:rPr>
+          <w:sz w:val="32"/>
+          <w:szCs w:val="32"/>
+        </w:rPr>
+      </w:pPr>
+    </w:p>
+    <w:p>
+      <w:pPr>
+        <w:rPr>
+          <w:sz w:val="32"/>
+          <w:szCs w:val="32"/>
+        </w:rPr>
+      </w:pPr>
+    </w:p>
     <w:p/>
     <w:p/>
     <w:p/>
@@ -8066,16 +11765,129 @@
     </w:lvl>
   </w:abstractNum>
   <w:abstractNum w:abstractNumId="3" w15:restartNumberingAfterBreak="0">
-    <w:nsid w:val="602A6393"/>
+    <w:nsid w:val="4EC35ADF"/>
+    <w:multiLevelType w:val="multilevel"/>
+    <w:tmpl w:val="E64ED06A"/>
+    <w:lvl w:ilvl="0">
+      <w:start w:val="1"/>
+      <w:numFmt w:val="decimal"/>
+      <w:lvlText w:val="%1."/>
+      <w:lvlJc w:val="left"/>
+      <w:pPr>
+        <w:tabs>
+          <w:tab w:val="num" w:pos="720"/>
+        </w:tabs>
+        <w:ind w:left="720" w:hanging="360"/>
+      </w:pPr>
+    </w:lvl>
+    <w:lvl w:ilvl="1" w:tentative="1">
+      <w:start w:val="1"/>
+      <w:numFmt w:val="decimal"/>
+      <w:lvlText w:val="%2."/>
+      <w:lvlJc w:val="left"/>
+      <w:pPr>
+        <w:tabs>
+          <w:tab w:val="num" w:pos="1440"/>
+        </w:tabs>
+        <w:ind w:left="1440" w:hanging="360"/>
+      </w:pPr>
+    </w:lvl>
+    <w:lvl w:ilvl="2" w:tentative="1">
+      <w:start w:val="1"/>
+      <w:numFmt w:val="decimal"/>
+      <w:lvlText w:val="%3."/>
+      <w:lvlJc w:val="left"/>
+      <w:pPr>
+        <w:tabs>
+          <w:tab w:val="num" w:pos="2160"/>
+        </w:tabs>
+        <w:ind w:left="2160" w:hanging="360"/>
+      </w:pPr>
+    </w:lvl>
+    <w:lvl w:ilvl="3" w:tentative="1">
+      <w:start w:val="1"/>
+      <w:numFmt w:val="decimal"/>
+      <w:lvlText w:val="%4."/>
+      <w:lvlJc w:val="left"/>
+      <w:pPr>
+        <w:tabs>
+          <w:tab w:val="num" w:pos="2880"/>
+        </w:tabs>
+        <w:ind w:left="2880" w:hanging="360"/>
+      </w:pPr>
+    </w:lvl>
+    <w:lvl w:ilvl="4" w:tentative="1">
+      <w:start w:val="1"/>
+      <w:numFmt w:val="decimal"/>
+      <w:lvlText w:val="%5."/>
+      <w:lvlJc w:val="left"/>
+      <w:pPr>
+        <w:tabs>
+          <w:tab w:val="num" w:pos="3600"/>
+        </w:tabs>
+        <w:ind w:left="3600" w:hanging="360"/>
+      </w:pPr>
+    </w:lvl>
+    <w:lvl w:ilvl="5" w:tentative="1">
+      <w:start w:val="1"/>
+      <w:numFmt w:val="decimal"/>
+      <w:lvlText w:val="%6."/>
+      <w:lvlJc w:val="left"/>
+      <w:pPr>
+        <w:tabs>
+          <w:tab w:val="num" w:pos="4320"/>
+        </w:tabs>
+        <w:ind w:left="4320" w:hanging="360"/>
+      </w:pPr>
+    </w:lvl>
+    <w:lvl w:ilvl="6" w:tentative="1">
+      <w:start w:val="1"/>
+      <w:numFmt w:val="decimal"/>
+      <w:lvlText w:val="%7."/>
+      <w:lvlJc w:val="left"/>
+      <w:pPr>
+        <w:tabs>
+          <w:tab w:val="num" w:pos="5040"/>
+        </w:tabs>
+        <w:ind w:left="5040" w:hanging="360"/>
+      </w:pPr>
+    </w:lvl>
+    <w:lvl w:ilvl="7" w:tentative="1">
+      <w:start w:val="1"/>
+      <w:numFmt w:val="decimal"/>
+      <w:lvlText w:val="%8."/>
+      <w:lvlJc w:val="left"/>
+      <w:pPr>
+        <w:tabs>
+          <w:tab w:val="num" w:pos="5760"/>
+        </w:tabs>
+        <w:ind w:left="5760" w:hanging="360"/>
+      </w:pPr>
+    </w:lvl>
+    <w:lvl w:ilvl="8" w:tentative="1">
+      <w:start w:val="1"/>
+      <w:numFmt w:val="decimal"/>
+      <w:lvlText w:val="%9."/>
+      <w:lvlJc w:val="left"/>
+      <w:pPr>
+        <w:tabs>
+          <w:tab w:val="num" w:pos="6480"/>
+        </w:tabs>
+        <w:ind w:left="6480" w:hanging="360"/>
+      </w:pPr>
+    </w:lvl>
+  </w:abstractNum>
+  <w:abstractNum w:abstractNumId="4" w15:restartNumberingAfterBreak="0">
+    <w:nsid w:val="5843556E"/>
     <w:multiLevelType w:val="hybridMultilevel"/>
-    <w:tmpl w:val="46C45D22"/>
-    <w:lvl w:ilvl="0" w:tplc="DEAE58E2">
+    <w:tmpl w:val="A9F246FA"/>
+    <w:lvl w:ilvl="0" w:tplc="40090011">
       <w:start w:val="1"/>
       <w:numFmt w:val="decimal"/>
       <w:lvlText w:val="%1)"/>
       <w:lvlJc w:val="left"/>
       <w:pPr>
-        <w:ind w:left="770" w:hanging="360"/>
+        <w:ind w:left="720" w:hanging="360"/>
       </w:pPr>
       <w:rPr>
         <w:rFonts w:hint="default"/>
@@ -8087,7 +11899,7 @@
       <w:lvlText w:val="%2."/>
       <w:lvlJc w:val="left"/>
       <w:pPr>
-        <w:ind w:left="1490" w:hanging="360"/>
+        <w:ind w:left="1440" w:hanging="360"/>
       </w:pPr>
     </w:lvl>
     <w:lvl w:ilvl="2" w:tplc="4009001B" w:tentative="1">
@@ -8096,7 +11908,7 @@
       <w:lvlText w:val="%3."/>
       <w:lvlJc w:val="right"/>
       <w:pPr>
-        <w:ind w:left="2210" w:hanging="180"/>
+        <w:ind w:left="2160" w:hanging="180"/>
       </w:pPr>
     </w:lvl>
     <w:lvl w:ilvl="3" w:tplc="4009000F" w:tentative="1">
@@ -8105,7 +11917,7 @@
       <w:lvlText w:val="%4."/>
       <w:lvlJc w:val="left"/>
       <w:pPr>
-        <w:ind w:left="2930" w:hanging="360"/>
+        <w:ind w:left="2880" w:hanging="360"/>
       </w:pPr>
     </w:lvl>
     <w:lvl w:ilvl="4" w:tplc="40090019" w:tentative="1">
@@ -8114,7 +11926,7 @@
       <w:lvlText w:val="%5."/>
       <w:lvlJc w:val="left"/>
       <w:pPr>
-        <w:ind w:left="3650" w:hanging="360"/>
+        <w:ind w:left="3600" w:hanging="360"/>
       </w:pPr>
     </w:lvl>
     <w:lvl w:ilvl="5" w:tplc="4009001B" w:tentative="1">
@@ -8123,7 +11935,7 @@
       <w:lvlText w:val="%6."/>
       <w:lvlJc w:val="right"/>
       <w:pPr>
-        <w:ind w:left="4370" w:hanging="180"/>
+        <w:ind w:left="4320" w:hanging="180"/>
       </w:pPr>
     </w:lvl>
     <w:lvl w:ilvl="6" w:tplc="4009000F" w:tentative="1">
@@ -8132,7 +11944,7 @@
       <w:lvlText w:val="%7."/>
       <w:lvlJc w:val="left"/>
       <w:pPr>
-        <w:ind w:left="5090" w:hanging="360"/>
+        <w:ind w:left="5040" w:hanging="360"/>
       </w:pPr>
     </w:lvl>
     <w:lvl w:ilvl="7" w:tplc="40090019" w:tentative="1">
@@ -8141,7 +11953,7 @@
       <w:lvlText w:val="%8."/>
       <w:lvlJc w:val="left"/>
       <w:pPr>
-        <w:ind w:left="5810" w:hanging="360"/>
+        <w:ind w:left="5760" w:hanging="360"/>
       </w:pPr>
     </w:lvl>
     <w:lvl w:ilvl="8" w:tplc="4009001B" w:tentative="1">
@@ -8150,21 +11962,21 @@
       <w:lvlText w:val="%9."/>
       <w:lvlJc w:val="right"/>
       <w:pPr>
-        <w:ind w:left="6530" w:hanging="180"/>
+        <w:ind w:left="6480" w:hanging="180"/>
       </w:pPr>
     </w:lvl>
   </w:abstractNum>
-  <w:abstractNum w:abstractNumId="4" w15:restartNumberingAfterBreak="0">
-    <w:nsid w:val="6C7E6794"/>
+  <w:abstractNum w:abstractNumId="5" w15:restartNumberingAfterBreak="0">
+    <w:nsid w:val="602A6393"/>
     <w:multiLevelType w:val="hybridMultilevel"/>
-    <w:tmpl w:val="7EAC2D2C"/>
-    <w:lvl w:ilvl="0" w:tplc="C3FE7372">
+    <w:tmpl w:val="46C45D22"/>
+    <w:lvl w:ilvl="0" w:tplc="DEAE58E2">
       <w:start w:val="1"/>
-      <w:numFmt w:val="lowerLetter"/>
+      <w:numFmt w:val="decimal"/>
       <w:lvlText w:val="%1)"/>
       <w:lvlJc w:val="left"/>
       <w:pPr>
-        <w:ind w:left="1080" w:hanging="360"/>
+        <w:ind w:left="770" w:hanging="360"/>
       </w:pPr>
       <w:rPr>
         <w:rFonts w:hint="default"/>
@@ -8176,7 +11988,7 @@
       <w:lvlText w:val="%2."/>
       <w:lvlJc w:val="left"/>
       <w:pPr>
-        <w:ind w:left="1800" w:hanging="360"/>
+        <w:ind w:left="1490" w:hanging="360"/>
       </w:pPr>
     </w:lvl>
     <w:lvl w:ilvl="2" w:tplc="4009001B" w:tentative="1">
@@ -8185,7 +11997,7 @@
       <w:lvlText w:val="%3."/>
       <w:lvlJc w:val="right"/>
       <w:pPr>
-        <w:ind w:left="2520" w:hanging="180"/>
+        <w:ind w:left="2210" w:hanging="180"/>
       </w:pPr>
     </w:lvl>
     <w:lvl w:ilvl="3" w:tplc="4009000F" w:tentative="1">
@@ -8194,7 +12006,7 @@
       <w:lvlText w:val="%4."/>
       <w:lvlJc w:val="left"/>
       <w:pPr>
-        <w:ind w:left="3240" w:hanging="360"/>
+        <w:ind w:left="2930" w:hanging="360"/>
       </w:pPr>
     </w:lvl>
     <w:lvl w:ilvl="4" w:tplc="40090019" w:tentative="1">
@@ -8203,7 +12015,7 @@
       <w:lvlText w:val="%5."/>
       <w:lvlJc w:val="left"/>
       <w:pPr>
-        <w:ind w:left="3960" w:hanging="360"/>
+        <w:ind w:left="3650" w:hanging="360"/>
       </w:pPr>
     </w:lvl>
     <w:lvl w:ilvl="5" w:tplc="4009001B" w:tentative="1">
@@ -8212,7 +12024,7 @@
       <w:lvlText w:val="%6."/>
       <w:lvlJc w:val="right"/>
       <w:pPr>
-        <w:ind w:left="4680" w:hanging="180"/>
+        <w:ind w:left="4370" w:hanging="180"/>
       </w:pPr>
     </w:lvl>
     <w:lvl w:ilvl="6" w:tplc="4009000F" w:tentative="1">
@@ -8221,7 +12033,7 @@
       <w:lvlText w:val="%7."/>
       <w:lvlJc w:val="left"/>
       <w:pPr>
-        <w:ind w:left="5400" w:hanging="360"/>
+        <w:ind w:left="5090" w:hanging="360"/>
       </w:pPr>
     </w:lvl>
     <w:lvl w:ilvl="7" w:tplc="40090019" w:tentative="1">
@@ -8230,7 +12042,7 @@
       <w:lvlText w:val="%8."/>
       <w:lvlJc w:val="left"/>
       <w:pPr>
-        <w:ind w:left="6120" w:hanging="360"/>
+        <w:ind w:left="5810" w:hanging="360"/>
       </w:pPr>
     </w:lvl>
     <w:lvl w:ilvl="8" w:tplc="4009001B" w:tentative="1">
@@ -8239,21 +12051,21 @@
       <w:lvlText w:val="%9."/>
       <w:lvlJc w:val="right"/>
       <w:pPr>
-        <w:ind w:left="6840" w:hanging="180"/>
+        <w:ind w:left="6530" w:hanging="180"/>
       </w:pPr>
     </w:lvl>
   </w:abstractNum>
-  <w:abstractNum w:abstractNumId="5" w15:restartNumberingAfterBreak="0">
-    <w:nsid w:val="6F281BCA"/>
+  <w:abstractNum w:abstractNumId="6" w15:restartNumberingAfterBreak="0">
+    <w:nsid w:val="6C7E6794"/>
     <w:multiLevelType w:val="hybridMultilevel"/>
-    <w:tmpl w:val="7506FFDE"/>
-    <w:lvl w:ilvl="0" w:tplc="4DFC459A">
+    <w:tmpl w:val="7EAC2D2C"/>
+    <w:lvl w:ilvl="0" w:tplc="C3FE7372">
       <w:start w:val="1"/>
-      <w:numFmt w:val="upperLetter"/>
+      <w:numFmt w:val="lowerLetter"/>
       <w:lvlText w:val="%1)"/>
       <w:lvlJc w:val="left"/>
       <w:pPr>
-        <w:ind w:left="720" w:hanging="360"/>
+        <w:ind w:left="1080" w:hanging="360"/>
       </w:pPr>
       <w:rPr>
         <w:rFonts w:hint="default"/>
@@ -8265,7 +12077,7 @@
       <w:lvlText w:val="%2."/>
       <w:lvlJc w:val="left"/>
       <w:pPr>
-        <w:ind w:left="1440" w:hanging="360"/>
+        <w:ind w:left="1800" w:hanging="360"/>
       </w:pPr>
     </w:lvl>
     <w:lvl w:ilvl="2" w:tplc="4009001B" w:tentative="1">
@@ -8274,7 +12086,7 @@
       <w:lvlText w:val="%3."/>
       <w:lvlJc w:val="right"/>
       <w:pPr>
-        <w:ind w:left="2160" w:hanging="180"/>
+        <w:ind w:left="2520" w:hanging="180"/>
       </w:pPr>
     </w:lvl>
     <w:lvl w:ilvl="3" w:tplc="4009000F" w:tentative="1">
@@ -8283,7 +12095,7 @@
       <w:lvlText w:val="%4."/>
       <w:lvlJc w:val="left"/>
       <w:pPr>
-        <w:ind w:left="2880" w:hanging="360"/>
+        <w:ind w:left="3240" w:hanging="360"/>
       </w:pPr>
     </w:lvl>
     <w:lvl w:ilvl="4" w:tplc="40090019" w:tentative="1">
@@ -8292,7 +12104,7 @@
       <w:lvlText w:val="%5."/>
       <w:lvlJc w:val="left"/>
       <w:pPr>
-        <w:ind w:left="3600" w:hanging="360"/>
+        <w:ind w:left="3960" w:hanging="360"/>
       </w:pPr>
     </w:lvl>
     <w:lvl w:ilvl="5" w:tplc="4009001B" w:tentative="1">
@@ -8301,7 +12113,7 @@
       <w:lvlText w:val="%6."/>
       <w:lvlJc w:val="right"/>
       <w:pPr>
-        <w:ind w:left="4320" w:hanging="180"/>
+        <w:ind w:left="4680" w:hanging="180"/>
       </w:pPr>
     </w:lvl>
     <w:lvl w:ilvl="6" w:tplc="4009000F" w:tentative="1">
@@ -8310,7 +12122,7 @@
       <w:lvlText w:val="%7."/>
       <w:lvlJc w:val="left"/>
       <w:pPr>
-        <w:ind w:left="5040" w:hanging="360"/>
+        <w:ind w:left="5400" w:hanging="360"/>
       </w:pPr>
     </w:lvl>
     <w:lvl w:ilvl="7" w:tplc="40090019" w:tentative="1">
@@ -8319,7 +12131,7 @@
       <w:lvlText w:val="%8."/>
       <w:lvlJc w:val="left"/>
       <w:pPr>
-        <w:ind w:left="5760" w:hanging="360"/>
+        <w:ind w:left="6120" w:hanging="360"/>
       </w:pPr>
     </w:lvl>
     <w:lvl w:ilvl="8" w:tplc="4009001B" w:tentative="1">
@@ -8328,21 +12140,21 @@
       <w:lvlText w:val="%9."/>
       <w:lvlJc w:val="right"/>
       <w:pPr>
-        <w:ind w:left="6480" w:hanging="180"/>
+        <w:ind w:left="6840" w:hanging="180"/>
       </w:pPr>
     </w:lvl>
   </w:abstractNum>
-  <w:abstractNum w:abstractNumId="6" w15:restartNumberingAfterBreak="0">
-    <w:nsid w:val="741D53F7"/>
+  <w:abstractNum w:abstractNumId="7" w15:restartNumberingAfterBreak="0">
+    <w:nsid w:val="6F281BCA"/>
     <w:multiLevelType w:val="hybridMultilevel"/>
-    <w:tmpl w:val="D6FE6C56"/>
-    <w:lvl w:ilvl="0" w:tplc="09EE3342">
+    <w:tmpl w:val="7506FFDE"/>
+    <w:lvl w:ilvl="0" w:tplc="4DFC459A">
       <w:start w:val="1"/>
-      <w:numFmt w:val="decimal"/>
+      <w:numFmt w:val="upperLetter"/>
       <w:lvlText w:val="%1)"/>
       <w:lvlJc w:val="left"/>
       <w:pPr>
-        <w:ind w:left="410" w:hanging="360"/>
+        <w:ind w:left="720" w:hanging="360"/>
       </w:pPr>
       <w:rPr>
         <w:rFonts w:hint="default"/>
@@ -8354,7 +12166,7 @@
       <w:lvlText w:val="%2."/>
       <w:lvlJc w:val="left"/>
       <w:pPr>
-        <w:ind w:left="1130" w:hanging="360"/>
+        <w:ind w:left="1440" w:hanging="360"/>
       </w:pPr>
     </w:lvl>
     <w:lvl w:ilvl="2" w:tplc="4009001B" w:tentative="1">
@@ -8363,7 +12175,7 @@
       <w:lvlText w:val="%3."/>
       <w:lvlJc w:val="right"/>
       <w:pPr>
-        <w:ind w:left="1850" w:hanging="180"/>
+        <w:ind w:left="2160" w:hanging="180"/>
       </w:pPr>
     </w:lvl>
     <w:lvl w:ilvl="3" w:tplc="4009000F" w:tentative="1">
@@ -8372,7 +12184,7 @@
       <w:lvlText w:val="%4."/>
       <w:lvlJc w:val="left"/>
       <w:pPr>
-        <w:ind w:left="2570" w:hanging="360"/>
+        <w:ind w:left="2880" w:hanging="360"/>
       </w:pPr>
     </w:lvl>
     <w:lvl w:ilvl="4" w:tplc="40090019" w:tentative="1">
@@ -8381,7 +12193,7 @@
       <w:lvlText w:val="%5."/>
       <w:lvlJc w:val="left"/>
       <w:pPr>
-        <w:ind w:left="3290" w:hanging="360"/>
+        <w:ind w:left="3600" w:hanging="360"/>
       </w:pPr>
     </w:lvl>
     <w:lvl w:ilvl="5" w:tplc="4009001B" w:tentative="1">
@@ -8390,7 +12202,7 @@
       <w:lvlText w:val="%6."/>
       <w:lvlJc w:val="right"/>
       <w:pPr>
-        <w:ind w:left="4010" w:hanging="180"/>
+        <w:ind w:left="4320" w:hanging="180"/>
       </w:pPr>
     </w:lvl>
     <w:lvl w:ilvl="6" w:tplc="4009000F" w:tentative="1">
@@ -8399,7 +12211,7 @@
       <w:lvlText w:val="%7."/>
       <w:lvlJc w:val="left"/>
       <w:pPr>
-        <w:ind w:left="4730" w:hanging="360"/>
+        <w:ind w:left="5040" w:hanging="360"/>
       </w:pPr>
     </w:lvl>
     <w:lvl w:ilvl="7" w:tplc="40090019" w:tentative="1">
@@ -8408,7 +12220,7 @@
       <w:lvlText w:val="%8."/>
       <w:lvlJc w:val="left"/>
       <w:pPr>
-        <w:ind w:left="5450" w:hanging="360"/>
+        <w:ind w:left="5760" w:hanging="360"/>
       </w:pPr>
     </w:lvl>
     <w:lvl w:ilvl="8" w:tplc="4009001B" w:tentative="1">
@@ -8417,21 +12229,110 @@
       <w:lvlText w:val="%9."/>
       <w:lvlJc w:val="right"/>
       <w:pPr>
+        <w:ind w:left="6480" w:hanging="180"/>
+      </w:pPr>
+    </w:lvl>
+  </w:abstractNum>
+  <w:abstractNum w:abstractNumId="8" w15:restartNumberingAfterBreak="0">
+    <w:nsid w:val="741D53F7"/>
+    <w:multiLevelType w:val="hybridMultilevel"/>
+    <w:tmpl w:val="D6FE6C56"/>
+    <w:lvl w:ilvl="0" w:tplc="09EE3342">
+      <w:start w:val="1"/>
+      <w:numFmt w:val="decimal"/>
+      <w:lvlText w:val="%1)"/>
+      <w:lvlJc w:val="left"/>
+      <w:pPr>
+        <w:ind w:left="410" w:hanging="360"/>
+      </w:pPr>
+      <w:rPr>
+        <w:rFonts w:hint="default"/>
+      </w:rPr>
+    </w:lvl>
+    <w:lvl w:ilvl="1" w:tplc="40090019" w:tentative="1">
+      <w:start w:val="1"/>
+      <w:numFmt w:val="lowerLetter"/>
+      <w:lvlText w:val="%2."/>
+      <w:lvlJc w:val="left"/>
+      <w:pPr>
+        <w:ind w:left="1130" w:hanging="360"/>
+      </w:pPr>
+    </w:lvl>
+    <w:lvl w:ilvl="2" w:tplc="4009001B" w:tentative="1">
+      <w:start w:val="1"/>
+      <w:numFmt w:val="lowerRoman"/>
+      <w:lvlText w:val="%3."/>
+      <w:lvlJc w:val="right"/>
+      <w:pPr>
+        <w:ind w:left="1850" w:hanging="180"/>
+      </w:pPr>
+    </w:lvl>
+    <w:lvl w:ilvl="3" w:tplc="4009000F" w:tentative="1">
+      <w:start w:val="1"/>
+      <w:numFmt w:val="decimal"/>
+      <w:lvlText w:val="%4."/>
+      <w:lvlJc w:val="left"/>
+      <w:pPr>
+        <w:ind w:left="2570" w:hanging="360"/>
+      </w:pPr>
+    </w:lvl>
+    <w:lvl w:ilvl="4" w:tplc="40090019" w:tentative="1">
+      <w:start w:val="1"/>
+      <w:numFmt w:val="lowerLetter"/>
+      <w:lvlText w:val="%5."/>
+      <w:lvlJc w:val="left"/>
+      <w:pPr>
+        <w:ind w:left="3290" w:hanging="360"/>
+      </w:pPr>
+    </w:lvl>
+    <w:lvl w:ilvl="5" w:tplc="4009001B" w:tentative="1">
+      <w:start w:val="1"/>
+      <w:numFmt w:val="lowerRoman"/>
+      <w:lvlText w:val="%6."/>
+      <w:lvlJc w:val="right"/>
+      <w:pPr>
+        <w:ind w:left="4010" w:hanging="180"/>
+      </w:pPr>
+    </w:lvl>
+    <w:lvl w:ilvl="6" w:tplc="4009000F" w:tentative="1">
+      <w:start w:val="1"/>
+      <w:numFmt w:val="decimal"/>
+      <w:lvlText w:val="%7."/>
+      <w:lvlJc w:val="left"/>
+      <w:pPr>
+        <w:ind w:left="4730" w:hanging="360"/>
+      </w:pPr>
+    </w:lvl>
+    <w:lvl w:ilvl="7" w:tplc="40090019" w:tentative="1">
+      <w:start w:val="1"/>
+      <w:numFmt w:val="lowerLetter"/>
+      <w:lvlText w:val="%8."/>
+      <w:lvlJc w:val="left"/>
+      <w:pPr>
+        <w:ind w:left="5450" w:hanging="360"/>
+      </w:pPr>
+    </w:lvl>
+    <w:lvl w:ilvl="8" w:tplc="4009001B" w:tentative="1">
+      <w:start w:val="1"/>
+      <w:numFmt w:val="lowerRoman"/>
+      <w:lvlText w:val="%9."/>
+      <w:lvlJc w:val="right"/>
+      <w:pPr>
         <w:ind w:left="6170" w:hanging="180"/>
       </w:pPr>
     </w:lvl>
   </w:abstractNum>
   <w:num w:numId="1" w16cid:durableId="561982664">
-    <w:abstractNumId w:val="5"/>
+    <w:abstractNumId w:val="7"/>
   </w:num>
   <w:num w:numId="2" w16cid:durableId="381177533">
-    <w:abstractNumId w:val="4"/>
+    <w:abstractNumId w:val="6"/>
   </w:num>
   <w:num w:numId="3" w16cid:durableId="565263987">
-    <w:abstractNumId w:val="6"/>
+    <w:abstractNumId w:val="8"/>
   </w:num>
   <w:num w:numId="4" w16cid:durableId="1402872182">
-    <w:abstractNumId w:val="3"/>
+    <w:abstractNumId w:val="5"/>
   </w:num>
   <w:num w:numId="5" w16cid:durableId="1647902926">
     <w:abstractNumId w:val="1"/>
@@ -8441,6 +12342,12 @@
   </w:num>
   <w:num w:numId="7" w16cid:durableId="1169828898">
     <w:abstractNumId w:val="2"/>
+  </w:num>
+  <w:num w:numId="8" w16cid:durableId="256377121">
+    <w:abstractNumId w:val="3"/>
+  </w:num>
+  <w:num w:numId="9" w16cid:durableId="1492940656">
+    <w:abstractNumId w:val="4"/>
   </w:num>
 </w:numbering>
 </file>
@@ -9047,7 +12954,6 @@
   <w:style w:type="character" w:default="1" w:styleId="DefaultParagraphFont">
     <w:name w:val="Default Paragraph Font"/>
     <w:uiPriority w:val="1"/>
-    <w:semiHidden/>
     <w:unhideWhenUsed/>
   </w:style>
   <w:style w:type="table" w:default="1" w:styleId="TableNormal">
@@ -9383,6 +13289,36 @@
       <w:shd w:val="clear" w:color="auto" w:fill="E1DFDD"/>
     </w:rPr>
   </w:style>
+  <w:style w:type="paragraph" w:styleId="HTMLPreformatted">
+    <w:name w:val="HTML Preformatted"/>
+    <w:basedOn w:val="Normal"/>
+    <w:link w:val="HTMLPreformattedChar"/>
+    <w:uiPriority w:val="99"/>
+    <w:semiHidden/>
+    <w:unhideWhenUsed/>
+    <w:rsid w:val="00887046"/>
+    <w:pPr>
+      <w:spacing w:after="0" w:line="240" w:lineRule="auto"/>
+    </w:pPr>
+    <w:rPr>
+      <w:rFonts w:ascii="Consolas" w:hAnsi="Consolas"/>
+      <w:sz w:val="20"/>
+      <w:szCs w:val="20"/>
+    </w:rPr>
+  </w:style>
+  <w:style w:type="character" w:customStyle="1" w:styleId="HTMLPreformattedChar">
+    <w:name w:val="HTML Preformatted Char"/>
+    <w:basedOn w:val="DefaultParagraphFont"/>
+    <w:link w:val="HTMLPreformatted"/>
+    <w:uiPriority w:val="99"/>
+    <w:semiHidden/>
+    <w:rsid w:val="00887046"/>
+    <w:rPr>
+      <w:rFonts w:ascii="Consolas" w:hAnsi="Consolas"/>
+      <w:sz w:val="20"/>
+      <w:szCs w:val="20"/>
+    </w:rPr>
+  </w:style>
 </w:styles>
 </file>
 

</xml_diff>